<commit_message>
Updated the unity to 2019.4.16 and cleared few warnings caused by that. update documentation
</commit_message>
<xml_diff>
--- a/Readme.docx
+++ b/Readme.docx
@@ -1,6 +1,6 @@
 
 <file path=word/document.xml><?xml version="1.0" encoding="utf-8"?>
-<w:document xmlns:wpc="http://schemas.microsoft.com/office/word/2010/wordprocessingCanvas" xmlns:cx="http://schemas.microsoft.com/office/drawing/2014/chartex" xmlns:cx1="http://schemas.microsoft.com/office/drawing/2015/9/8/chartex" xmlns:cx2="http://schemas.microsoft.com/office/drawing/2015/10/21/chartex" xmlns:cx3="http://schemas.microsoft.com/office/drawing/2016/5/9/chartex" xmlns:cx4="http://schemas.microsoft.com/office/drawing/2016/5/10/chartex" xmlns:cx5="http://schemas.microsoft.com/office/drawing/2016/5/11/chartex" xmlns:cx6="http://schemas.microsoft.com/office/drawing/2016/5/12/chartex" xmlns:cx7="http://schemas.microsoft.com/office/drawing/2016/5/13/chartex" xmlns:cx8="http://schemas.microsoft.com/office/drawing/2016/5/14/chartex" xmlns:mc="http://schemas.openxmlformats.org/markup-compatibility/2006" xmlns:aink="http://schemas.microsoft.com/office/drawing/2016/ink" xmlns:am3d="http://schemas.microsoft.com/office/drawing/2017/model3d" xmlns:o="urn:schemas-microsoft-com:office:office" xmlns:r="http://schemas.openxmlformats.org/officeDocument/2006/relationships" xmlns:m="http://schemas.openxmlformats.org/officeDocument/2006/math" xmlns:v="urn:schemas-microsoft-com:vml" xmlns:wp14="http://schemas.microsoft.com/office/word/2010/wordprocessingDrawing" xmlns:wp="http://schemas.openxmlformats.org/drawingml/2006/wordprocessingDrawing" xmlns:w10="urn:schemas-microsoft-com:office:word" xmlns:w="http://schemas.openxmlformats.org/wordprocessingml/2006/main" xmlns:w14="http://schemas.microsoft.com/office/word/2010/wordml" xmlns:w15="http://schemas.microsoft.com/office/word/2012/wordml" xmlns:w16cid="http://schemas.microsoft.com/office/word/2016/wordml/cid" xmlns:w16se="http://schemas.microsoft.com/office/word/2015/wordml/symex" xmlns:wpg="http://schemas.microsoft.com/office/word/2010/wordprocessingGroup" xmlns:wpi="http://schemas.microsoft.com/office/word/2010/wordprocessingInk" xmlns:wne="http://schemas.microsoft.com/office/word/2006/wordml" xmlns:wps="http://schemas.microsoft.com/office/word/2010/wordprocessingShape" mc:Ignorable="w14 w15 w16se w16cid wp14">
+<w:document xmlns:wpc="http://schemas.microsoft.com/office/word/2010/wordprocessingCanvas" xmlns:cx="http://schemas.microsoft.com/office/drawing/2014/chartex" xmlns:cx1="http://schemas.microsoft.com/office/drawing/2015/9/8/chartex" xmlns:cx2="http://schemas.microsoft.com/office/drawing/2015/10/21/chartex" xmlns:cx3="http://schemas.microsoft.com/office/drawing/2016/5/9/chartex" xmlns:cx4="http://schemas.microsoft.com/office/drawing/2016/5/10/chartex" xmlns:cx5="http://schemas.microsoft.com/office/drawing/2016/5/11/chartex" xmlns:cx6="http://schemas.microsoft.com/office/drawing/2016/5/12/chartex" xmlns:cx7="http://schemas.microsoft.com/office/drawing/2016/5/13/chartex" xmlns:cx8="http://schemas.microsoft.com/office/drawing/2016/5/14/chartex" xmlns:mc="http://schemas.openxmlformats.org/markup-compatibility/2006" xmlns:aink="http://schemas.microsoft.com/office/drawing/2016/ink" xmlns:am3d="http://schemas.microsoft.com/office/drawing/2017/model3d" xmlns:o="urn:schemas-microsoft-com:office:office" xmlns:r="http://schemas.openxmlformats.org/officeDocument/2006/relationships" xmlns:m="http://schemas.openxmlformats.org/officeDocument/2006/math" xmlns:v="urn:schemas-microsoft-com:vml" xmlns:wp14="http://schemas.microsoft.com/office/word/2010/wordprocessingDrawing" xmlns:wp="http://schemas.openxmlformats.org/drawingml/2006/wordprocessingDrawing" xmlns:w10="urn:schemas-microsoft-com:office:word" xmlns:w="http://schemas.openxmlformats.org/wordprocessingml/2006/main" xmlns:w14="http://schemas.microsoft.com/office/word/2010/wordml" xmlns:w15="http://schemas.microsoft.com/office/word/2012/wordml" xmlns:w16cex="http://schemas.microsoft.com/office/word/2018/wordml/cex" xmlns:w16cid="http://schemas.microsoft.com/office/word/2016/wordml/cid" xmlns:w16="http://schemas.microsoft.com/office/word/2018/wordml" xmlns:w16se="http://schemas.microsoft.com/office/word/2015/wordml/symex" xmlns:wpg="http://schemas.microsoft.com/office/word/2010/wordprocessingGroup" xmlns:wpi="http://schemas.microsoft.com/office/word/2010/wordprocessingInk" xmlns:wne="http://schemas.microsoft.com/office/word/2006/wordml" xmlns:wps="http://schemas.microsoft.com/office/word/2010/wordprocessingShape" mc:Ignorable="w14 w15 w16se w16cid w16 w16cex wp14">
   <w:body>
     <w:sdt>
       <w:sdtPr>
@@ -32,8 +32,6 @@
             <w:t>Table of Contents</w:t>
           </w:r>
         </w:p>
-        <w:bookmarkStart w:id="0" w:name="_GoBack"/>
-        <w:bookmarkEnd w:id="0"/>
         <w:p>
           <w:pPr>
             <w:pStyle w:val="TOC1"/>
@@ -66,7 +64,7 @@
             </w:rPr>
             <w:fldChar w:fldCharType="separate"/>
           </w:r>
-          <w:hyperlink w:anchor="_Toc534035186" w:history="1">
+          <w:hyperlink w:anchor="_Toc59873678" w:history="1">
             <w:r>
               <w:rPr>
                 <w:rStyle w:val="Hyperlink"/>
@@ -93,7 +91,7 @@
                 <w:noProof/>
                 <w:webHidden/>
               </w:rPr>
-              <w:instrText xml:space="preserve"> PAGEREF _Toc534035186 \h </w:instrText>
+              <w:instrText xml:space="preserve"> PAGEREF _Toc59873678 \h </w:instrText>
             </w:r>
             <w:r>
               <w:rPr>
@@ -139,7 +137,7 @@
               <w:noProof/>
             </w:rPr>
           </w:pPr>
-          <w:hyperlink w:anchor="_Toc534035187" w:history="1">
+          <w:hyperlink w:anchor="_Toc59873679" w:history="1">
             <w:r>
               <w:rPr>
                 <w:rStyle w:val="Hyperlink"/>
@@ -166,7 +164,7 @@
                 <w:noProof/>
                 <w:webHidden/>
               </w:rPr>
-              <w:instrText xml:space="preserve"> PAGEREF _Toc534035187 \h </w:instrText>
+              <w:instrText xml:space="preserve"> PAGEREF _Toc59873679 \h </w:instrText>
             </w:r>
             <w:r>
               <w:rPr>
@@ -212,7 +210,7 @@
               <w:noProof/>
             </w:rPr>
           </w:pPr>
-          <w:hyperlink w:anchor="_Toc534035188" w:history="1">
+          <w:hyperlink w:anchor="_Toc59873680" w:history="1">
             <w:r>
               <w:rPr>
                 <w:rStyle w:val="Hyperlink"/>
@@ -239,7 +237,7 @@
                 <w:noProof/>
                 <w:webHidden/>
               </w:rPr>
-              <w:instrText xml:space="preserve"> PAGEREF _Toc534035188 \h </w:instrText>
+              <w:instrText xml:space="preserve"> PAGEREF _Toc59873680 \h </w:instrText>
             </w:r>
             <w:r>
               <w:rPr>
@@ -285,7 +283,7 @@
               <w:szCs w:val="24"/>
             </w:rPr>
           </w:pPr>
-          <w:hyperlink w:anchor="_Toc534035189" w:history="1">
+          <w:hyperlink w:anchor="_Toc59873681" w:history="1">
             <w:r>
               <w:rPr>
                 <w:rStyle w:val="Hyperlink"/>
@@ -312,7 +310,7 @@
                 <w:noProof/>
                 <w:webHidden/>
               </w:rPr>
-              <w:instrText xml:space="preserve"> PAGEREF _Toc534035189 \h </w:instrText>
+              <w:instrText xml:space="preserve"> PAGEREF _Toc59873681 \h </w:instrText>
             </w:r>
             <w:r>
               <w:rPr>
@@ -358,7 +356,7 @@
               <w:szCs w:val="24"/>
             </w:rPr>
           </w:pPr>
-          <w:hyperlink w:anchor="_Toc534035190" w:history="1">
+          <w:hyperlink w:anchor="_Toc59873682" w:history="1">
             <w:r>
               <w:rPr>
                 <w:rStyle w:val="Hyperlink"/>
@@ -385,7 +383,7 @@
                 <w:noProof/>
                 <w:webHidden/>
               </w:rPr>
-              <w:instrText xml:space="preserve"> PAGEREF _Toc534035190 \h </w:instrText>
+              <w:instrText xml:space="preserve"> PAGEREF _Toc59873682 \h </w:instrText>
             </w:r>
             <w:r>
               <w:rPr>
@@ -431,7 +429,7 @@
               <w:szCs w:val="24"/>
             </w:rPr>
           </w:pPr>
-          <w:hyperlink w:anchor="_Toc534035191" w:history="1">
+          <w:hyperlink w:anchor="_Toc59873683" w:history="1">
             <w:r>
               <w:rPr>
                 <w:rStyle w:val="Hyperlink"/>
@@ -458,7 +456,7 @@
                 <w:noProof/>
                 <w:webHidden/>
               </w:rPr>
-              <w:instrText xml:space="preserve"> PAGEREF _Toc534035191 \h </w:instrText>
+              <w:instrText xml:space="preserve"> PAGEREF _Toc59873683 \h </w:instrText>
             </w:r>
             <w:r>
               <w:rPr>
@@ -504,7 +502,7 @@
               <w:szCs w:val="24"/>
             </w:rPr>
           </w:pPr>
-          <w:hyperlink w:anchor="_Toc534035192" w:history="1">
+          <w:hyperlink w:anchor="_Toc59873684" w:history="1">
             <w:r>
               <w:rPr>
                 <w:rStyle w:val="Hyperlink"/>
@@ -531,7 +529,7 @@
                 <w:noProof/>
                 <w:webHidden/>
               </w:rPr>
-              <w:instrText xml:space="preserve"> PAGEREF _Toc534035192 \h </w:instrText>
+              <w:instrText xml:space="preserve"> PAGEREF _Toc59873684 \h </w:instrText>
             </w:r>
             <w:r>
               <w:rPr>
@@ -577,7 +575,7 @@
               <w:szCs w:val="24"/>
             </w:rPr>
           </w:pPr>
-          <w:hyperlink w:anchor="_Toc534035193" w:history="1">
+          <w:hyperlink w:anchor="_Toc59873685" w:history="1">
             <w:r>
               <w:rPr>
                 <w:rStyle w:val="Hyperlink"/>
@@ -604,7 +602,7 @@
                 <w:noProof/>
                 <w:webHidden/>
               </w:rPr>
-              <w:instrText xml:space="preserve"> PAGEREF _Toc534035193 \h </w:instrText>
+              <w:instrText xml:space="preserve"> PAGEREF _Toc59873685 \h </w:instrText>
             </w:r>
             <w:r>
               <w:rPr>
@@ -650,7 +648,7 @@
               <w:noProof/>
             </w:rPr>
           </w:pPr>
-          <w:hyperlink w:anchor="_Toc534035194" w:history="1">
+          <w:hyperlink w:anchor="_Toc59873686" w:history="1">
             <w:r>
               <w:rPr>
                 <w:rStyle w:val="Hyperlink"/>
@@ -677,7 +675,7 @@
                 <w:noProof/>
                 <w:webHidden/>
               </w:rPr>
-              <w:instrText xml:space="preserve"> PAGEREF _Toc534035194 \h </w:instrText>
+              <w:instrText xml:space="preserve"> PAGEREF _Toc59873686 \h </w:instrText>
             </w:r>
             <w:r>
               <w:rPr>
@@ -723,7 +721,7 @@
               <w:szCs w:val="24"/>
             </w:rPr>
           </w:pPr>
-          <w:hyperlink w:anchor="_Toc534035195" w:history="1">
+          <w:hyperlink w:anchor="_Toc59873687" w:history="1">
             <w:r>
               <w:rPr>
                 <w:rStyle w:val="Hyperlink"/>
@@ -750,7 +748,7 @@
                 <w:noProof/>
                 <w:webHidden/>
               </w:rPr>
-              <w:instrText xml:space="preserve"> PAGEREF _Toc534035195 \h </w:instrText>
+              <w:instrText xml:space="preserve"> PAGEREF _Toc59873687 \h </w:instrText>
             </w:r>
             <w:r>
               <w:rPr>
@@ -796,7 +794,7 @@
               <w:szCs w:val="24"/>
             </w:rPr>
           </w:pPr>
-          <w:hyperlink w:anchor="_Toc534035196" w:history="1">
+          <w:hyperlink w:anchor="_Toc59873688" w:history="1">
             <w:r>
               <w:rPr>
                 <w:rStyle w:val="Hyperlink"/>
@@ -823,7 +821,7 @@
                 <w:noProof/>
                 <w:webHidden/>
               </w:rPr>
-              <w:instrText xml:space="preserve"> PAGEREF _Toc534035196 \h </w:instrText>
+              <w:instrText xml:space="preserve"> PAGEREF _Toc59873688 \h </w:instrText>
             </w:r>
             <w:r>
               <w:rPr>
@@ -869,7 +867,7 @@
               <w:szCs w:val="24"/>
             </w:rPr>
           </w:pPr>
-          <w:hyperlink w:anchor="_Toc534035197" w:history="1">
+          <w:hyperlink w:anchor="_Toc59873689" w:history="1">
             <w:r>
               <w:rPr>
                 <w:rStyle w:val="Hyperlink"/>
@@ -896,7 +894,7 @@
                 <w:noProof/>
                 <w:webHidden/>
               </w:rPr>
-              <w:instrText xml:space="preserve"> PAGEREF _Toc534035197 \h </w:instrText>
+              <w:instrText xml:space="preserve"> PAGEREF _Toc59873689 \h </w:instrText>
             </w:r>
             <w:r>
               <w:rPr>
@@ -942,7 +940,7 @@
               <w:noProof/>
             </w:rPr>
           </w:pPr>
-          <w:hyperlink w:anchor="_Toc534035198" w:history="1">
+          <w:hyperlink w:anchor="_Toc59873690" w:history="1">
             <w:r>
               <w:rPr>
                 <w:rStyle w:val="Hyperlink"/>
@@ -969,7 +967,7 @@
                 <w:noProof/>
                 <w:webHidden/>
               </w:rPr>
-              <w:instrText xml:space="preserve"> PAGEREF _Toc534035198 \h </w:instrText>
+              <w:instrText xml:space="preserve"> PAGEREF _Toc59873690 \h </w:instrText>
             </w:r>
             <w:r>
               <w:rPr>
@@ -1015,7 +1013,7 @@
               <w:noProof/>
             </w:rPr>
           </w:pPr>
-          <w:hyperlink w:anchor="_Toc534035199" w:history="1">
+          <w:hyperlink w:anchor="_Toc59873691" w:history="1">
             <w:r>
               <w:rPr>
                 <w:rStyle w:val="Hyperlink"/>
@@ -1042,7 +1040,7 @@
                 <w:noProof/>
                 <w:webHidden/>
               </w:rPr>
-              <w:instrText xml:space="preserve"> PAGEREF _Toc534035199 \h </w:instrText>
+              <w:instrText xml:space="preserve"> PAGEREF _Toc59873691 \h </w:instrText>
             </w:r>
             <w:r>
               <w:rPr>
@@ -1088,7 +1086,7 @@
               <w:noProof/>
             </w:rPr>
           </w:pPr>
-          <w:hyperlink w:anchor="_Toc534035200" w:history="1">
+          <w:hyperlink w:anchor="_Toc59873692" w:history="1">
             <w:r>
               <w:rPr>
                 <w:rStyle w:val="Hyperlink"/>
@@ -1115,7 +1113,7 @@
                 <w:noProof/>
                 <w:webHidden/>
               </w:rPr>
-              <w:instrText xml:space="preserve"> PAGEREF _Toc534035200 \h </w:instrText>
+              <w:instrText xml:space="preserve"> PAGEREF _Toc59873692 \h </w:instrText>
             </w:r>
             <w:r>
               <w:rPr>
@@ -1135,7 +1133,7 @@
                 <w:noProof/>
                 <w:webHidden/>
               </w:rPr>
-              <w:t>9</w:t>
+              <w:t>8</w:t>
             </w:r>
             <w:r>
               <w:rPr>
@@ -1161,7 +1159,7 @@
               <w:noProof/>
             </w:rPr>
           </w:pPr>
-          <w:hyperlink w:anchor="_Toc534035201" w:history="1">
+          <w:hyperlink w:anchor="_Toc59873693" w:history="1">
             <w:r>
               <w:rPr>
                 <w:rStyle w:val="Hyperlink"/>
@@ -1188,7 +1186,7 @@
                 <w:noProof/>
                 <w:webHidden/>
               </w:rPr>
-              <w:instrText xml:space="preserve"> PAGEREF _Toc534035201 \h </w:instrText>
+              <w:instrText xml:space="preserve"> PAGEREF _Toc59873693 \h </w:instrText>
             </w:r>
             <w:r>
               <w:rPr>
@@ -1234,7 +1232,7 @@
               <w:noProof/>
             </w:rPr>
           </w:pPr>
-          <w:hyperlink w:anchor="_Toc534035202" w:history="1">
+          <w:hyperlink w:anchor="_Toc59873694" w:history="1">
             <w:r>
               <w:rPr>
                 <w:rStyle w:val="Hyperlink"/>
@@ -1261,7 +1259,7 @@
                 <w:noProof/>
                 <w:webHidden/>
               </w:rPr>
-              <w:instrText xml:space="preserve"> PAGEREF _Toc534035202 \h </w:instrText>
+              <w:instrText xml:space="preserve"> PAGEREF _Toc59873694 \h </w:instrText>
             </w:r>
             <w:r>
               <w:rPr>
@@ -1281,7 +1279,7 @@
                 <w:noProof/>
                 <w:webHidden/>
               </w:rPr>
-              <w:t>12</w:t>
+              <w:t>11</w:t>
             </w:r>
             <w:r>
               <w:rPr>
@@ -1308,7 +1306,7 @@
               <w:szCs w:val="24"/>
             </w:rPr>
           </w:pPr>
-          <w:hyperlink w:anchor="_Toc534035203" w:history="1">
+          <w:hyperlink w:anchor="_Toc59873695" w:history="1">
             <w:r>
               <w:rPr>
                 <w:rStyle w:val="Hyperlink"/>
@@ -1332,7 +1330,7 @@
                 <w:rStyle w:val="Hyperlink"/>
                 <w:noProof/>
               </w:rPr>
-              <w:t>I cannot see Nodes or Paths in the scene</w:t>
+              <w:t>Is there a walkthrough video?</w:t>
             </w:r>
             <w:r>
               <w:rPr>
@@ -1353,7 +1351,7 @@
                 <w:noProof/>
                 <w:webHidden/>
               </w:rPr>
-              <w:instrText xml:space="preserve"> PAGEREF _Toc534035203 \h </w:instrText>
+              <w:instrText xml:space="preserve"> PAGEREF _Toc59873695 \h </w:instrText>
             </w:r>
             <w:r>
               <w:rPr>
@@ -1373,7 +1371,7 @@
                 <w:noProof/>
                 <w:webHidden/>
               </w:rPr>
-              <w:t>12</w:t>
+              <w:t>11</w:t>
             </w:r>
             <w:r>
               <w:rPr>
@@ -1400,7 +1398,7 @@
               <w:szCs w:val="24"/>
             </w:rPr>
           </w:pPr>
-          <w:hyperlink w:anchor="_Toc534035204" w:history="1">
+          <w:hyperlink w:anchor="_Toc59873696" w:history="1">
             <w:r>
               <w:rPr>
                 <w:rStyle w:val="Hyperlink"/>
@@ -1424,7 +1422,7 @@
                 <w:rStyle w:val="Hyperlink"/>
                 <w:noProof/>
               </w:rPr>
-              <w:t>To all the users using Free-Version</w:t>
+              <w:t>I cannot see Nodes or Paths in the scene</w:t>
             </w:r>
             <w:r>
               <w:rPr>
@@ -1445,7 +1443,7 @@
                 <w:noProof/>
                 <w:webHidden/>
               </w:rPr>
-              <w:instrText xml:space="preserve"> PAGEREF _Toc534035204 \h </w:instrText>
+              <w:instrText xml:space="preserve"> PAGEREF _Toc59873696 \h </w:instrText>
             </w:r>
             <w:r>
               <w:rPr>
@@ -1465,7 +1463,7 @@
                 <w:noProof/>
                 <w:webHidden/>
               </w:rPr>
-              <w:t>12</w:t>
+              <w:t>11</w:t>
             </w:r>
             <w:r>
               <w:rPr>
@@ -1492,7 +1490,7 @@
               <w:szCs w:val="24"/>
             </w:rPr>
           </w:pPr>
-          <w:hyperlink w:anchor="_Toc534035205" w:history="1">
+          <w:hyperlink w:anchor="_Toc59873697" w:history="1">
             <w:r>
               <w:rPr>
                 <w:rStyle w:val="Hyperlink"/>
@@ -1537,7 +1535,7 @@
                 <w:noProof/>
                 <w:webHidden/>
               </w:rPr>
-              <w:instrText xml:space="preserve"> PAGEREF _Toc534035205 \h </w:instrText>
+              <w:instrText xml:space="preserve"> PAGEREF _Toc59873697 \h </w:instrText>
             </w:r>
             <w:r>
               <w:rPr>
@@ -1557,7 +1555,7 @@
                 <w:noProof/>
                 <w:webHidden/>
               </w:rPr>
-              <w:t>12</w:t>
+              <w:t>11</w:t>
             </w:r>
             <w:r>
               <w:rPr>
@@ -1584,13 +1582,13 @@
               <w:szCs w:val="24"/>
             </w:rPr>
           </w:pPr>
-          <w:hyperlink w:anchor="_Toc534035206" w:history="1">
+          <w:hyperlink w:anchor="_Toc59873698" w:history="1">
             <w:r>
               <w:rPr>
                 <w:rStyle w:val="Hyperlink"/>
                 <w:noProof/>
               </w:rPr>
-              <w:t>5.</w:t>
+              <w:t>4.</w:t>
             </w:r>
             <w:r>
               <w:rPr>
@@ -1608,6 +1606,98 @@
                 <w:rStyle w:val="Hyperlink"/>
                 <w:noProof/>
               </w:rPr>
+              <w:t>My object is not moving properly in 3D Terrain</w:t>
+            </w:r>
+            <w:r>
+              <w:rPr>
+                <w:noProof/>
+                <w:webHidden/>
+              </w:rPr>
+              <w:tab/>
+            </w:r>
+            <w:r>
+              <w:rPr>
+                <w:noProof/>
+                <w:webHidden/>
+              </w:rPr>
+              <w:fldChar w:fldCharType="begin"/>
+            </w:r>
+            <w:r>
+              <w:rPr>
+                <w:noProof/>
+                <w:webHidden/>
+              </w:rPr>
+              <w:instrText xml:space="preserve"> PAGEREF _Toc59873698 \h </w:instrText>
+            </w:r>
+            <w:r>
+              <w:rPr>
+                <w:noProof/>
+                <w:webHidden/>
+              </w:rPr>
+            </w:r>
+            <w:r>
+              <w:rPr>
+                <w:noProof/>
+                <w:webHidden/>
+              </w:rPr>
+              <w:fldChar w:fldCharType="separate"/>
+            </w:r>
+            <w:r>
+              <w:rPr>
+                <w:noProof/>
+                <w:webHidden/>
+              </w:rPr>
+              <w:t>12</w:t>
+            </w:r>
+            <w:r>
+              <w:rPr>
+                <w:noProof/>
+                <w:webHidden/>
+              </w:rPr>
+              <w:fldChar w:fldCharType="end"/>
+            </w:r>
+          </w:hyperlink>
+        </w:p>
+        <w:p>
+          <w:pPr>
+            <w:pStyle w:val="TOC2"/>
+            <w:tabs>
+              <w:tab w:val="left" w:pos="660"/>
+              <w:tab w:val="right" w:leader="dot" w:pos="10456"/>
+            </w:tabs>
+            <w:rPr>
+              <w:rFonts w:eastAsiaTheme="minorEastAsia" w:cstheme="minorBidi"/>
+              <w:b w:val="0"/>
+              <w:bCs w:val="0"/>
+              <w:noProof/>
+              <w:sz w:val="24"/>
+              <w:szCs w:val="24"/>
+            </w:rPr>
+          </w:pPr>
+          <w:hyperlink w:anchor="_Toc59873699" w:history="1">
+            <w:r>
+              <w:rPr>
+                <w:rStyle w:val="Hyperlink"/>
+                <w:noProof/>
+              </w:rPr>
+              <w:t>5.</w:t>
+            </w:r>
+            <w:r>
+              <w:rPr>
+                <w:rFonts w:eastAsiaTheme="minorEastAsia" w:cstheme="minorBidi"/>
+                <w:b w:val="0"/>
+                <w:bCs w:val="0"/>
+                <w:noProof/>
+                <w:sz w:val="24"/>
+                <w:szCs w:val="24"/>
+              </w:rPr>
+              <w:tab/>
+            </w:r>
+            <w:r>
+              <w:rPr>
+                <w:rStyle w:val="Hyperlink"/>
+                <w:noProof/>
+              </w:rPr>
               <w:t>Logging and other debugging</w:t>
             </w:r>
             <w:r>
@@ -1629,7 +1719,7 @@
                 <w:noProof/>
                 <w:webHidden/>
               </w:rPr>
-              <w:instrText xml:space="preserve"> PAGEREF _Toc534035206 \h </w:instrText>
+              <w:instrText xml:space="preserve"> PAGEREF _Toc59873699 \h </w:instrText>
             </w:r>
             <w:r>
               <w:rPr>
@@ -1649,7 +1739,7 @@
                 <w:noProof/>
                 <w:webHidden/>
               </w:rPr>
-              <w:t>13</w:t>
+              <w:t>12</w:t>
             </w:r>
             <w:r>
               <w:rPr>
@@ -1694,35 +1784,130 @@
     <w:p/>
     <w:p/>
     <w:p/>
+    <w:p>
+      <w:pPr>
+        <w:rPr>
+          <w:i/>
+          <w:iCs/>
+        </w:rPr>
+      </w:pPr>
+      <w:r>
+        <w:rPr>
+          <w:i/>
+          <w:iCs/>
+        </w:rPr>
+        <w:lastRenderedPageBreak/>
+        <w:t>A walkthrough video is provided in FAQs below</w:t>
+      </w:r>
+    </w:p>
+    <w:p>
+      <w:pPr>
+        <w:pStyle w:val="Heading1"/>
+      </w:pPr>
+      <w:bookmarkStart w:id="0" w:name="_Toc59873678"/>
+      <w:r>
+        <w:t xml:space="preserve">An </w:t>
+      </w:r>
+      <w:r>
+        <w:t>Introduction</w:t>
+      </w:r>
+      <w:bookmarkEnd w:id="0"/>
+    </w:p>
     <w:p/>
     <w:p>
       <w:pPr>
-        <w:rPr>
-          <w:color w:val="8EAADB" w:themeColor="accent1" w:themeTint="99"/>
-          <w:sz w:val="28"/>
-        </w:rPr>
-      </w:pPr>
-      <w:r>
-        <w:rPr>
-          <w:color w:val="8EAADB" w:themeColor="accent1" w:themeTint="99"/>
-          <w:sz w:val="28"/>
-        </w:rPr>
-        <w:lastRenderedPageBreak/>
-        <w:t>( Most common questions are answered in the FAQ below )</w:t>
+        <w:ind w:left="1440"/>
+        <w:rPr>
+          <w:rFonts w:ascii="Verdana" w:hAnsi="Verdana"/>
+        </w:rPr>
+      </w:pPr>
+      <w:r>
+        <w:rPr>
+          <w:rFonts w:ascii="Verdana" w:hAnsi="Verdana"/>
+        </w:rPr>
+        <w:t>QPathFinder uses</w:t>
+      </w:r>
+      <w:r>
+        <w:rPr>
+          <w:rFonts w:ascii="Verdana" w:hAnsi="Verdana"/>
+        </w:rPr>
+        <w:t xml:space="preserve"> A* </w:t>
+      </w:r>
+      <w:r>
+        <w:rPr>
+          <w:rFonts w:ascii="Verdana" w:hAnsi="Verdana"/>
+        </w:rPr>
+        <w:t>Path-finding algorithm</w:t>
+      </w:r>
+      <w:r>
+        <w:rPr>
+          <w:rFonts w:ascii="Verdana" w:hAnsi="Verdana"/>
+        </w:rPr>
+        <w:t xml:space="preserve">. This algorithm is best known for finding </w:t>
+      </w:r>
+      <w:r>
+        <w:rPr>
+          <w:rFonts w:ascii="Verdana" w:hAnsi="Verdana"/>
+        </w:rPr>
+        <w:t xml:space="preserve">the </w:t>
+      </w:r>
+      <w:r>
+        <w:rPr>
+          <w:rFonts w:ascii="Verdana" w:hAnsi="Verdana"/>
+        </w:rPr>
+        <w:t xml:space="preserve">shortest path is minimal time. </w:t>
+      </w:r>
+      <w:r>
+        <w:rPr>
+          <w:rFonts w:ascii="Verdana" w:hAnsi="Verdana"/>
+        </w:rPr>
+        <w:t xml:space="preserve"> </w:t>
       </w:r>
     </w:p>
     <w:p>
       <w:pPr>
-        <w:pStyle w:val="Heading1"/>
-      </w:pPr>
-      <w:bookmarkStart w:id="1" w:name="_Toc534035186"/>
-      <w:r>
-        <w:t xml:space="preserve">An </w:t>
-      </w:r>
-      <w:r>
-        <w:t>Introduction</w:t>
-      </w:r>
-      <w:bookmarkEnd w:id="1"/>
+        <w:ind w:left="1440"/>
+        <w:rPr>
+          <w:rFonts w:ascii="Verdana" w:hAnsi="Verdana"/>
+        </w:rPr>
+      </w:pPr>
+      <w:r>
+        <w:rPr>
+          <w:rFonts w:ascii="Verdana" w:hAnsi="Verdana"/>
+          <w:b/>
+        </w:rPr>
+        <w:t>Kindly Note</w:t>
+      </w:r>
+      <w:r>
+        <w:rPr>
+          <w:rFonts w:ascii="Verdana" w:hAnsi="Verdana"/>
+        </w:rPr>
+        <w:t>, this plugin is not a grid</w:t>
+      </w:r>
+      <w:r>
+        <w:rPr>
+          <w:rFonts w:ascii="Verdana" w:hAnsi="Verdana"/>
+        </w:rPr>
+        <w:t>-</w:t>
+      </w:r>
+      <w:r>
+        <w:rPr>
+          <w:rFonts w:ascii="Verdana" w:hAnsi="Verdana"/>
+        </w:rPr>
+        <w:t>based pathfinder, but a node</w:t>
+      </w:r>
+      <w:r>
+        <w:rPr>
+          <w:rFonts w:ascii="Verdana" w:hAnsi="Verdana"/>
+        </w:rPr>
+        <w:t>-</w:t>
+      </w:r>
+      <w:r>
+        <w:rPr>
+          <w:rFonts w:ascii="Verdana" w:hAnsi="Verdana"/>
+        </w:rPr>
+        <w:t xml:space="preserve">based pathfinder. </w:t>
+      </w:r>
     </w:p>
     <w:p>
       <w:pPr>
@@ -1735,101 +1920,6 @@
         <w:rPr>
           <w:rFonts w:ascii="Verdana" w:hAnsi="Verdana"/>
         </w:rPr>
-        <w:t>QPathFinder uses</w:t>
-      </w:r>
-      <w:r>
-        <w:rPr>
-          <w:rFonts w:ascii="Verdana" w:hAnsi="Verdana"/>
-        </w:rPr>
-        <w:t xml:space="preserve"> A* </w:t>
-      </w:r>
-      <w:r>
-        <w:rPr>
-          <w:rFonts w:ascii="Verdana" w:hAnsi="Verdana"/>
-        </w:rPr>
-        <w:t>Path-finding algorithm</w:t>
-      </w:r>
-      <w:r>
-        <w:rPr>
-          <w:rFonts w:ascii="Verdana" w:hAnsi="Verdana"/>
-        </w:rPr>
-        <w:t xml:space="preserve">. This algorithm is best known for finding </w:t>
-      </w:r>
-      <w:r>
-        <w:rPr>
-          <w:rFonts w:ascii="Verdana" w:hAnsi="Verdana"/>
-        </w:rPr>
-        <w:t xml:space="preserve">the </w:t>
-      </w:r>
-      <w:r>
-        <w:rPr>
-          <w:rFonts w:ascii="Verdana" w:hAnsi="Verdana"/>
-        </w:rPr>
-        <w:t xml:space="preserve">shortest path is minimal time. </w:t>
-      </w:r>
-      <w:r>
-        <w:rPr>
-          <w:rFonts w:ascii="Verdana" w:hAnsi="Verdana"/>
-        </w:rPr>
-        <w:t xml:space="preserve"> </w:t>
-      </w:r>
-    </w:p>
-    <w:p>
-      <w:pPr>
-        <w:ind w:left="1440"/>
-        <w:rPr>
-          <w:rFonts w:ascii="Verdana" w:hAnsi="Verdana"/>
-        </w:rPr>
-      </w:pPr>
-      <w:r>
-        <w:rPr>
-          <w:rFonts w:ascii="Verdana" w:hAnsi="Verdana"/>
-          <w:b/>
-        </w:rPr>
-        <w:t>Kindly Note</w:t>
-      </w:r>
-      <w:r>
-        <w:rPr>
-          <w:rFonts w:ascii="Verdana" w:hAnsi="Verdana"/>
-        </w:rPr>
-        <w:t>, this plugin is not a grid</w:t>
-      </w:r>
-      <w:r>
-        <w:rPr>
-          <w:rFonts w:ascii="Verdana" w:hAnsi="Verdana"/>
-        </w:rPr>
-        <w:t>-</w:t>
-      </w:r>
-      <w:r>
-        <w:rPr>
-          <w:rFonts w:ascii="Verdana" w:hAnsi="Verdana"/>
-        </w:rPr>
-        <w:t>based pathfinder, but a node</w:t>
-      </w:r>
-      <w:r>
-        <w:rPr>
-          <w:rFonts w:ascii="Verdana" w:hAnsi="Verdana"/>
-        </w:rPr>
-        <w:t>-</w:t>
-      </w:r>
-      <w:r>
-        <w:rPr>
-          <w:rFonts w:ascii="Verdana" w:hAnsi="Verdana"/>
-        </w:rPr>
-        <w:t xml:space="preserve">based pathfinder. </w:t>
-      </w:r>
-    </w:p>
-    <w:p>
-      <w:pPr>
-        <w:ind w:left="1440"/>
-        <w:rPr>
-          <w:rFonts w:ascii="Verdana" w:hAnsi="Verdana"/>
-        </w:rPr>
-      </w:pPr>
-      <w:r>
-        <w:rPr>
-          <w:rFonts w:ascii="Verdana" w:hAnsi="Verdana"/>
-        </w:rPr>
         <w:t>You</w:t>
       </w:r>
       <w:r>
@@ -1881,7 +1971,13 @@
         <w:rPr>
           <w:rFonts w:ascii="Verdana" w:hAnsi="Verdana"/>
         </w:rPr>
-        <w:t xml:space="preserve"> set up properly</w:t>
+        <w:t xml:space="preserve"> set u</w:t>
+      </w:r>
+      <w:r>
+        <w:rPr>
+          <w:rFonts w:ascii="Verdana" w:hAnsi="Verdana"/>
+        </w:rPr>
+        <w:t>p</w:t>
       </w:r>
       <w:r>
         <w:rPr>
@@ -2030,14 +2126,14 @@
       <w:pPr>
         <w:pStyle w:val="Heading1"/>
       </w:pPr>
-      <w:bookmarkStart w:id="2" w:name="_Toc534035187"/>
+      <w:bookmarkStart w:id="1" w:name="_Toc59873679"/>
       <w:r>
         <w:t xml:space="preserve">What are Nodes and </w:t>
       </w:r>
       <w:r>
         <w:t>Paths?</w:t>
       </w:r>
-      <w:bookmarkEnd w:id="2"/>
+      <w:bookmarkEnd w:id="1"/>
     </w:p>
     <w:p>
       <w:pPr>
@@ -2088,7 +2184,14 @@
         <w:rPr>
           <w:rFonts w:ascii="Verdana" w:hAnsi="Verdana"/>
         </w:rPr>
-        <w:t xml:space="preserve"> like Junctions in real life. Each Node has a specific ID which is aut</w:t>
+        <w:t xml:space="preserve"> like Junctions in real life. Each Node has a specific ID which is </w:t>
+      </w:r>
+      <w:proofErr w:type="gramStart"/>
+      <w:r>
+        <w:rPr>
+          <w:rFonts w:ascii="Verdana" w:hAnsi="Verdana"/>
+        </w:rPr>
+        <w:t>aut</w:t>
       </w:r>
       <w:r>
         <w:rPr>
@@ -2100,7 +2203,14 @@
         <w:rPr>
           <w:rFonts w:ascii="Verdana" w:hAnsi="Verdana"/>
         </w:rPr>
-        <w:t>generated.</w:t>
+        <w:t>generated</w:t>
+      </w:r>
+      <w:proofErr w:type="gramEnd"/>
+      <w:r>
+        <w:rPr>
+          <w:rFonts w:ascii="Verdana" w:hAnsi="Verdana"/>
+        </w:rPr>
+        <w:t>.</w:t>
       </w:r>
       <w:r>
         <w:rPr>
@@ -2165,7 +2275,14 @@
         <w:rPr>
           <w:rFonts w:ascii="Verdana" w:hAnsi="Verdana"/>
         </w:rPr>
-        <w:t>. Each Path has a specific ID, which is auto</w:t>
+        <w:t xml:space="preserve">. Each Path has a specific ID, which is </w:t>
+      </w:r>
+      <w:proofErr w:type="gramStart"/>
+      <w:r>
+        <w:rPr>
+          <w:rFonts w:ascii="Verdana" w:hAnsi="Verdana"/>
+        </w:rPr>
+        <w:t>auto</w:t>
       </w:r>
       <w:r>
         <w:rPr>
@@ -2177,7 +2294,14 @@
         <w:rPr>
           <w:rFonts w:ascii="Verdana" w:hAnsi="Verdana"/>
         </w:rPr>
-        <w:t xml:space="preserve">generated. </w:t>
+        <w:t>generated</w:t>
+      </w:r>
+      <w:proofErr w:type="gramEnd"/>
+      <w:r>
+        <w:rPr>
+          <w:rFonts w:ascii="Verdana" w:hAnsi="Verdana"/>
+        </w:rPr>
+        <w:t xml:space="preserve">. </w:t>
       </w:r>
       <w:r>
         <w:rPr>
@@ -2403,6 +2527,7 @@
         </w:rPr>
         <w:t xml:space="preserve"> to </w:t>
       </w:r>
+      <w:proofErr w:type="spellStart"/>
       <w:r>
         <w:rPr>
           <w:rFonts w:ascii="Verdana" w:hAnsi="Verdana"/>
@@ -2411,6 +2536,7 @@
         </w:rPr>
         <w:t>To</w:t>
       </w:r>
+      <w:proofErr w:type="spellEnd"/>
       <w:r>
         <w:rPr>
           <w:rFonts w:ascii="Verdana" w:hAnsi="Verdana"/>
@@ -2551,21 +2677,21 @@
       <w:pPr>
         <w:pStyle w:val="Heading1"/>
       </w:pPr>
-      <w:bookmarkStart w:id="3" w:name="_How_to_create"/>
-      <w:bookmarkStart w:id="4" w:name="_Toc534035188"/>
-      <w:bookmarkEnd w:id="3"/>
+      <w:bookmarkStart w:id="2" w:name="_How_to_create"/>
+      <w:bookmarkStart w:id="3" w:name="_Toc59873680"/>
+      <w:bookmarkEnd w:id="2"/>
       <w:r>
         <w:lastRenderedPageBreak/>
         <w:t>How to create Nodes and Paths for 2D</w:t>
       </w:r>
-      <w:bookmarkEnd w:id="4"/>
+      <w:bookmarkEnd w:id="3"/>
     </w:p>
     <w:p>
       <w:pPr>
         <w:pStyle w:val="Heading2"/>
         <w:ind w:left="720"/>
       </w:pPr>
-      <w:bookmarkStart w:id="5" w:name="_Toc534035189"/>
+      <w:bookmarkStart w:id="4" w:name="_Toc59873681"/>
       <w:r>
         <w:t xml:space="preserve">Step 1: </w:t>
       </w:r>
@@ -2575,7 +2701,7 @@
       <w:r>
         <w:t>Pathfinder</w:t>
       </w:r>
-      <w:bookmarkEnd w:id="5"/>
+      <w:bookmarkEnd w:id="4"/>
     </w:p>
     <w:p>
       <w:pPr>
@@ -2669,7 +2795,7 @@
         <w:pStyle w:val="Heading2"/>
         <w:ind w:left="720"/>
       </w:pPr>
-      <w:bookmarkStart w:id="6" w:name="_Toc534035190"/>
+      <w:bookmarkStart w:id="5" w:name="_Toc59873682"/>
       <w:r>
         <w:t xml:space="preserve">Step 2: </w:t>
       </w:r>
@@ -2679,7 +2805,7 @@
       <w:r>
         <w:t>Pathfinder</w:t>
       </w:r>
-      <w:bookmarkEnd w:id="6"/>
+      <w:bookmarkEnd w:id="5"/>
     </w:p>
     <w:p>
       <w:pPr>
@@ -2704,7 +2830,21 @@
         <w:rPr>
           <w:rFonts w:ascii="Verdana" w:hAnsi="Verdana"/>
         </w:rPr>
-        <w:t xml:space="preserve"> Gameobject in </w:t>
+        <w:t xml:space="preserve"> </w:t>
+      </w:r>
+      <w:proofErr w:type="spellStart"/>
+      <w:r>
+        <w:rPr>
+          <w:rFonts w:ascii="Verdana" w:hAnsi="Verdana"/>
+        </w:rPr>
+        <w:t>Gameobject</w:t>
+      </w:r>
+      <w:proofErr w:type="spellEnd"/>
+      <w:r>
+        <w:rPr>
+          <w:rFonts w:ascii="Verdana" w:hAnsi="Verdana"/>
+        </w:rPr>
+        <w:t xml:space="preserve"> in </w:t>
       </w:r>
       <w:r>
         <w:rPr>
@@ -2795,9 +2935,9 @@
         <w:pStyle w:val="Heading2"/>
         <w:ind w:left="720"/>
       </w:pPr>
-      <w:bookmarkStart w:id="7" w:name="_Step_3:_Create"/>
-      <w:bookmarkStart w:id="8" w:name="_Toc534035191"/>
-      <w:bookmarkEnd w:id="7"/>
+      <w:bookmarkStart w:id="6" w:name="_Step_3:_Create"/>
+      <w:bookmarkStart w:id="7" w:name="_Toc59873683"/>
+      <w:bookmarkEnd w:id="6"/>
       <w:r>
         <w:lastRenderedPageBreak/>
         <w:t xml:space="preserve">Step </w:t>
@@ -2811,7 +2951,7 @@
       <w:r>
         <w:t>Create nodes</w:t>
       </w:r>
-      <w:bookmarkEnd w:id="8"/>
+      <w:bookmarkEnd w:id="7"/>
     </w:p>
     <w:p>
       <w:pPr>
@@ -2968,7 +3108,7 @@
         <w:pStyle w:val="Heading2"/>
         <w:ind w:left="720"/>
       </w:pPr>
-      <w:bookmarkStart w:id="9" w:name="_Toc534035192"/>
+      <w:bookmarkStart w:id="8" w:name="_Toc59873684"/>
       <w:r>
         <w:t xml:space="preserve">Step </w:t>
       </w:r>
@@ -2981,7 +3121,7 @@
       <w:r>
         <w:t>(Connections)</w:t>
       </w:r>
-      <w:bookmarkEnd w:id="9"/>
+      <w:bookmarkEnd w:id="8"/>
       <w:r>
         <w:t xml:space="preserve"> </w:t>
       </w:r>
@@ -3086,7 +3226,7 @@
         <w:pStyle w:val="Heading2"/>
         <w:ind w:left="720"/>
       </w:pPr>
-      <w:bookmarkStart w:id="10" w:name="_Toc534035193"/>
+      <w:bookmarkStart w:id="9" w:name="_Toc59873685"/>
       <w:r>
         <w:t>Step 5 (</w:t>
       </w:r>
@@ -3096,7 +3236,7 @@
       <w:r>
         <w:t xml:space="preserve"> Enter costs for each path</w:t>
       </w:r>
-      <w:bookmarkEnd w:id="10"/>
+      <w:bookmarkEnd w:id="9"/>
       <w:r>
         <w:t xml:space="preserve"> </w:t>
       </w:r>
@@ -3170,6 +3310,7 @@
         </w:rPr>
         <w:t xml:space="preserve">few Paths are one-way. One-Ways go from </w:t>
       </w:r>
+      <w:proofErr w:type="spellStart"/>
       <w:r>
         <w:rPr>
           <w:rFonts w:ascii="Verdana" w:hAnsi="Verdana"/>
@@ -3178,12 +3319,14 @@
         </w:rPr>
         <w:t>From</w:t>
       </w:r>
+      <w:proofErr w:type="spellEnd"/>
       <w:r>
         <w:rPr>
           <w:rFonts w:ascii="Verdana" w:hAnsi="Verdana"/>
         </w:rPr>
         <w:t xml:space="preserve"> to </w:t>
       </w:r>
+      <w:proofErr w:type="spellStart"/>
       <w:r>
         <w:rPr>
           <w:rFonts w:ascii="Verdana" w:hAnsi="Verdana"/>
@@ -3192,6 +3335,7 @@
         </w:rPr>
         <w:t>To</w:t>
       </w:r>
+      <w:proofErr w:type="spellEnd"/>
       <w:r>
         <w:rPr>
           <w:rFonts w:ascii="Verdana" w:hAnsi="Verdana"/>
@@ -3215,18 +3359,18 @@
       <w:pPr>
         <w:pStyle w:val="Heading1"/>
       </w:pPr>
-      <w:bookmarkStart w:id="11" w:name="_Toc534035194"/>
+      <w:bookmarkStart w:id="10" w:name="_Toc59873686"/>
       <w:r>
         <w:t>How to create Nodes and Paths for 3D</w:t>
       </w:r>
-      <w:bookmarkEnd w:id="11"/>
+      <w:bookmarkEnd w:id="10"/>
     </w:p>
     <w:p>
       <w:pPr>
         <w:pStyle w:val="Heading2"/>
         <w:ind w:left="720"/>
       </w:pPr>
-      <w:bookmarkStart w:id="12" w:name="_Toc534035195"/>
+      <w:bookmarkStart w:id="11" w:name="_Toc59873687"/>
       <w:r>
         <w:t xml:space="preserve">Step 1: </w:t>
       </w:r>
@@ -3236,7 +3380,7 @@
       <w:r>
         <w:t>Pathfinder</w:t>
       </w:r>
-      <w:bookmarkEnd w:id="12"/>
+      <w:bookmarkEnd w:id="11"/>
     </w:p>
     <w:p>
       <w:pPr>
@@ -3348,7 +3492,7 @@
         <w:pStyle w:val="Heading2"/>
         <w:ind w:left="720"/>
       </w:pPr>
-      <w:bookmarkStart w:id="13" w:name="_Toc534035196"/>
+      <w:bookmarkStart w:id="12" w:name="_Toc59873688"/>
       <w:r>
         <w:lastRenderedPageBreak/>
         <w:t>Step 2:</w:t>
@@ -3359,7 +3503,7 @@
       <w:r>
         <w:t>Pathfinder</w:t>
       </w:r>
-      <w:bookmarkEnd w:id="13"/>
+      <w:bookmarkEnd w:id="12"/>
     </w:p>
     <w:p>
       <w:pPr>
@@ -3460,11 +3604,11 @@
         <w:pStyle w:val="Heading2"/>
         <w:ind w:left="720"/>
       </w:pPr>
-      <w:bookmarkStart w:id="14" w:name="_Toc534035197"/>
+      <w:bookmarkStart w:id="13" w:name="_Toc59873689"/>
       <w:r>
         <w:t>Step 3,4,5:</w:t>
       </w:r>
-      <w:bookmarkEnd w:id="14"/>
+      <w:bookmarkEnd w:id="13"/>
     </w:p>
     <w:p>
       <w:pPr>
@@ -3523,11 +3667,11 @@
       <w:pPr>
         <w:pStyle w:val="Heading1"/>
       </w:pPr>
-      <w:bookmarkStart w:id="15" w:name="_Toc534035198"/>
+      <w:bookmarkStart w:id="14" w:name="_Toc59873690"/>
       <w:r>
         <w:t>How to fetch the shortest path:</w:t>
       </w:r>
-      <w:bookmarkEnd w:id="15"/>
+      <w:bookmarkEnd w:id="14"/>
     </w:p>
     <w:p>
       <w:pPr>
@@ -3663,7 +3807,21 @@
         <w:rPr>
           <w:rFonts w:ascii="Verdana" w:hAnsi="Verdana"/>
         </w:rPr>
-        <w:t xml:space="preserve">, you can access PathFinder.Instance directly from the code. </w:t>
+        <w:t xml:space="preserve">, you can access </w:t>
+      </w:r>
+      <w:proofErr w:type="spellStart"/>
+      <w:r>
+        <w:rPr>
+          <w:rFonts w:ascii="Verdana" w:hAnsi="Verdana"/>
+        </w:rPr>
+        <w:t>PathFinder.Instance</w:t>
+      </w:r>
+      <w:proofErr w:type="spellEnd"/>
+      <w:r>
+        <w:rPr>
+          <w:rFonts w:ascii="Verdana" w:hAnsi="Verdana"/>
+        </w:rPr>
+        <w:t xml:space="preserve"> directly from the code. </w:t>
       </w:r>
     </w:p>
     <w:p>
@@ -3737,119 +3895,6 @@
         <w:ind w:left="1440"/>
         <w:rPr>
           <w:rFonts w:ascii="Verdana" w:hAnsi="Verdana"/>
-          <w:bCs/>
-          <w:color w:val="2F5496" w:themeColor="accent1" w:themeShade="BF"/>
-        </w:rPr>
-      </w:pPr>
-      <w:r>
-        <w:rPr>
-          <w:rFonts w:ascii="Verdana" w:hAnsi="Verdana"/>
-          <w:b/>
-          <w:bCs/>
-          <w:color w:val="2F5496" w:themeColor="accent1" w:themeShade="BF"/>
-        </w:rPr>
-        <w:t>Note</w:t>
-      </w:r>
-      <w:r>
-        <w:rPr>
-          <w:rFonts w:ascii="Verdana" w:hAnsi="Verdana"/>
-          <w:b/>
-          <w:bCs/>
-          <w:color w:val="2F5496" w:themeColor="accent1" w:themeShade="BF"/>
-        </w:rPr>
-        <w:t xml:space="preserve"> for Free-Version users</w:t>
-      </w:r>
-      <w:r>
-        <w:rPr>
-          <w:rFonts w:ascii="Verdana" w:hAnsi="Verdana"/>
-          <w:bCs/>
-          <w:color w:val="2F5496" w:themeColor="accent1" w:themeShade="BF"/>
-        </w:rPr>
-        <w:t xml:space="preserve">: </w:t>
-      </w:r>
-      <w:r>
-        <w:rPr>
-          <w:rFonts w:ascii="Verdana" w:hAnsi="Verdana"/>
-          <w:bCs/>
-          <w:color w:val="2F5496" w:themeColor="accent1" w:themeShade="BF"/>
-        </w:rPr>
-        <w:t>As I had included DLLs instead of script files,</w:t>
-      </w:r>
-      <w:r>
-        <w:rPr>
-          <w:rFonts w:ascii="Verdana" w:hAnsi="Verdana"/>
-          <w:bCs/>
-          <w:color w:val="2F5496" w:themeColor="accent1" w:themeShade="BF"/>
-        </w:rPr>
-        <w:t xml:space="preserve"> you can expand the pathfinder DLL in unity and find the scripts there. You can attach them to gameobjects just like any other scripts. </w:t>
-      </w:r>
-    </w:p>
-    <w:p>
-      <w:pPr>
-        <w:ind w:left="1440"/>
-        <w:rPr>
-          <w:rFonts w:ascii="Verdana" w:hAnsi="Verdana"/>
-          <w:bCs/>
-          <w:color w:val="2F5496" w:themeColor="accent1" w:themeShade="BF"/>
-        </w:rPr>
-      </w:pPr>
-      <w:r>
-        <w:rPr>
-          <w:rFonts w:ascii="Verdana" w:hAnsi="Verdana"/>
-          <w:bCs/>
-          <w:color w:val="2F5496" w:themeColor="accent1" w:themeShade="BF"/>
-        </w:rPr>
-        <w:tab/>
-      </w:r>
-      <w:r>
-        <w:rPr>
-          <w:rFonts w:ascii="Verdana" w:hAnsi="Verdana"/>
-          <w:bCs/>
-          <w:noProof/>
-          <w:color w:val="2F5496" w:themeColor="accent1" w:themeShade="BF"/>
-        </w:rPr>
-        <w:drawing>
-          <wp:inline distT="0" distB="0" distL="0" distR="0" wp14:anchorId="5E063EEF" wp14:editId="30A93FBA">
-            <wp:extent cx="4305300" cy="1549400"/>
-            <wp:effectExtent l="0" t="0" r="0" b="0"/>
-            <wp:docPr id="2" name="Picture 2"/>
-            <wp:cNvGraphicFramePr>
-              <a:graphicFrameLocks xmlns:a="http://schemas.openxmlformats.org/drawingml/2006/main" noChangeAspect="1"/>
-            </wp:cNvGraphicFramePr>
-            <a:graphic xmlns:a="http://schemas.openxmlformats.org/drawingml/2006/main">
-              <a:graphicData uri="http://schemas.openxmlformats.org/drawingml/2006/picture">
-                <pic:pic xmlns:pic="http://schemas.openxmlformats.org/drawingml/2006/picture">
-                  <pic:nvPicPr>
-                    <pic:cNvPr id="1" name=""/>
-                    <pic:cNvPicPr/>
-                  </pic:nvPicPr>
-                  <pic:blipFill>
-                    <a:blip r:embed="rId17"/>
-                    <a:stretch>
-                      <a:fillRect/>
-                    </a:stretch>
-                  </pic:blipFill>
-                  <pic:spPr>
-                    <a:xfrm>
-                      <a:off x="0" y="0"/>
-                      <a:ext cx="4305300" cy="1549400"/>
-                    </a:xfrm>
-                    <a:prstGeom prst="rect">
-                      <a:avLst/>
-                    </a:prstGeom>
-                  </pic:spPr>
-                </pic:pic>
-              </a:graphicData>
-            </a:graphic>
-          </wp:inline>
-        </w:drawing>
-      </w:r>
-    </w:p>
-    <w:p>
-      <w:pPr>
-        <w:ind w:left="1440"/>
-        <w:rPr>
-          <w:rFonts w:ascii="Verdana" w:hAnsi="Verdana"/>
           <w:b/>
           <w:bCs/>
         </w:rPr>
@@ -4020,16 +4065,29 @@
               </w:rPr>
               <w:t xml:space="preserve"> If you need positions, use </w:t>
             </w:r>
-            <w:r>
-              <w:rPr>
-                <w:rFonts w:ascii="Verdana" w:eastAsia="Menlo" w:hAnsi="Verdana" w:cs="Menlo"/>
-                <w:b w:val="0"/>
-                <w:bCs w:val="0"/>
-                <w:color w:val="6A9955"/>
-                <w:sz w:val="16"/>
-                <w:szCs w:val="18"/>
-              </w:rPr>
-              <w:t>FindShortestPathOfPoints)</w:t>
+            <w:proofErr w:type="spellStart"/>
+            <w:r>
+              <w:rPr>
+                <w:rFonts w:ascii="Verdana" w:eastAsia="Menlo" w:hAnsi="Verdana" w:cs="Menlo"/>
+                <w:b w:val="0"/>
+                <w:bCs w:val="0"/>
+                <w:color w:val="6A9955"/>
+                <w:sz w:val="16"/>
+                <w:szCs w:val="18"/>
+              </w:rPr>
+              <w:t>FindShortestPathOfPoints</w:t>
+            </w:r>
+            <w:proofErr w:type="spellEnd"/>
+            <w:r>
+              <w:rPr>
+                <w:rFonts w:ascii="Verdana" w:eastAsia="Menlo" w:hAnsi="Verdana" w:cs="Menlo"/>
+                <w:b w:val="0"/>
+                <w:bCs w:val="0"/>
+                <w:color w:val="6A9955"/>
+                <w:sz w:val="16"/>
+                <w:szCs w:val="18"/>
+              </w:rPr>
+              <w:t>)</w:t>
             </w:r>
             <w:r>
               <w:rPr>
@@ -4223,7 +4281,31 @@
                 <w:sz w:val="16"/>
                 <w:szCs w:val="18"/>
               </w:rPr>
-              <w:t>"fromNodeID"</w:t>
+              <w:t>"</w:t>
+            </w:r>
+            <w:proofErr w:type="spellStart"/>
+            <w:r>
+              <w:rPr>
+                <w:rFonts w:ascii="Verdana" w:eastAsia="Menlo" w:hAnsi="Verdana" w:cs="Menlo"/>
+                <w:b w:val="0"/>
+                <w:bCs w:val="0"/>
+                <w:color w:val="CE9178"/>
+                <w:sz w:val="16"/>
+                <w:szCs w:val="18"/>
+              </w:rPr>
+              <w:t>fromNodeID</w:t>
+            </w:r>
+            <w:proofErr w:type="spellEnd"/>
+            <w:r>
+              <w:rPr>
+                <w:rFonts w:ascii="Verdana" w:eastAsia="Menlo" w:hAnsi="Verdana" w:cs="Menlo"/>
+                <w:b w:val="0"/>
+                <w:bCs w:val="0"/>
+                <w:color w:val="CE9178"/>
+                <w:sz w:val="16"/>
+                <w:szCs w:val="18"/>
+              </w:rPr>
+              <w:t>"</w:t>
             </w:r>
             <w:r>
               <w:rPr>
@@ -4364,7 +4446,31 @@
                 <w:sz w:val="16"/>
                 <w:szCs w:val="18"/>
               </w:rPr>
-              <w:t>"toNodeID"</w:t>
+              <w:t>"</w:t>
+            </w:r>
+            <w:proofErr w:type="spellStart"/>
+            <w:r>
+              <w:rPr>
+                <w:rFonts w:ascii="Verdana" w:eastAsia="Menlo" w:hAnsi="Verdana" w:cs="Menlo"/>
+                <w:b w:val="0"/>
+                <w:bCs w:val="0"/>
+                <w:color w:val="CE9178"/>
+                <w:sz w:val="16"/>
+                <w:szCs w:val="18"/>
+              </w:rPr>
+              <w:t>toNodeID</w:t>
+            </w:r>
+            <w:proofErr w:type="spellEnd"/>
+            <w:r>
+              <w:rPr>
+                <w:rFonts w:ascii="Verdana" w:eastAsia="Menlo" w:hAnsi="Verdana" w:cs="Menlo"/>
+                <w:b w:val="0"/>
+                <w:bCs w:val="0"/>
+                <w:color w:val="CE9178"/>
+                <w:sz w:val="16"/>
+                <w:szCs w:val="18"/>
+              </w:rPr>
+              <w:t>"</w:t>
             </w:r>
             <w:r>
               <w:rPr>
@@ -4505,7 +4611,31 @@
                 <w:sz w:val="16"/>
                 <w:szCs w:val="18"/>
               </w:rPr>
-              <w:t>"executionType"</w:t>
+              <w:t>"</w:t>
+            </w:r>
+            <w:proofErr w:type="spellStart"/>
+            <w:r>
+              <w:rPr>
+                <w:rFonts w:ascii="Verdana" w:eastAsia="Menlo" w:hAnsi="Verdana" w:cs="Menlo"/>
+                <w:b w:val="0"/>
+                <w:bCs w:val="0"/>
+                <w:color w:val="CE9178"/>
+                <w:sz w:val="16"/>
+                <w:szCs w:val="18"/>
+              </w:rPr>
+              <w:t>executionType</w:t>
+            </w:r>
+            <w:proofErr w:type="spellEnd"/>
+            <w:r>
+              <w:rPr>
+                <w:rFonts w:ascii="Verdana" w:eastAsia="Menlo" w:hAnsi="Verdana" w:cs="Menlo"/>
+                <w:b w:val="0"/>
+                <w:bCs w:val="0"/>
+                <w:color w:val="CE9178"/>
+                <w:sz w:val="16"/>
+                <w:szCs w:val="18"/>
+              </w:rPr>
+              <w:t>"</w:t>
             </w:r>
             <w:r>
               <w:rPr>
@@ -4794,19 +4924,97 @@
               <w:rPr>
                 <w:sz w:val="21"/>
               </w:rPr>
-              <w:t>public void FindShortestPathOfNodes ( int fromNodeID, int toNodeID, Execution</w:t>
-            </w:r>
+              <w:t xml:space="preserve">public void </w:t>
+            </w:r>
+            <w:proofErr w:type="spellStart"/>
             <w:r>
               <w:rPr>
                 <w:sz w:val="21"/>
               </w:rPr>
+              <w:t>FindShortestPathOfNodes</w:t>
+            </w:r>
+            <w:proofErr w:type="spellEnd"/>
+            <w:r>
+              <w:rPr>
+                <w:sz w:val="21"/>
+              </w:rPr>
               <w:t xml:space="preserve"> </w:t>
             </w:r>
+            <w:proofErr w:type="gramStart"/>
             <w:r>
               <w:rPr>
                 <w:sz w:val="21"/>
               </w:rPr>
-              <w:t>executionType, System.Action&lt;List&lt;Node&gt;&gt;</w:t>
+              <w:t>( int</w:t>
+            </w:r>
+            <w:proofErr w:type="gramEnd"/>
+            <w:r>
+              <w:rPr>
+                <w:sz w:val="21"/>
+              </w:rPr>
+              <w:t xml:space="preserve"> </w:t>
+            </w:r>
+            <w:proofErr w:type="spellStart"/>
+            <w:r>
+              <w:rPr>
+                <w:sz w:val="21"/>
+              </w:rPr>
+              <w:t>fromNodeID</w:t>
+            </w:r>
+            <w:proofErr w:type="spellEnd"/>
+            <w:r>
+              <w:rPr>
+                <w:sz w:val="21"/>
+              </w:rPr>
+              <w:t xml:space="preserve">, int </w:t>
+            </w:r>
+            <w:proofErr w:type="spellStart"/>
+            <w:r>
+              <w:rPr>
+                <w:sz w:val="21"/>
+              </w:rPr>
+              <w:t>toNodeID</w:t>
+            </w:r>
+            <w:proofErr w:type="spellEnd"/>
+            <w:r>
+              <w:rPr>
+                <w:sz w:val="21"/>
+              </w:rPr>
+              <w:t>, Execution</w:t>
+            </w:r>
+            <w:r>
+              <w:rPr>
+                <w:sz w:val="21"/>
+              </w:rPr>
+              <w:t xml:space="preserve"> </w:t>
+            </w:r>
+            <w:proofErr w:type="spellStart"/>
+            <w:r>
+              <w:rPr>
+                <w:sz w:val="21"/>
+              </w:rPr>
+              <w:t>executionType</w:t>
+            </w:r>
+            <w:proofErr w:type="spellEnd"/>
+            <w:r>
+              <w:rPr>
+                <w:sz w:val="21"/>
+              </w:rPr>
+              <w:t xml:space="preserve">, </w:t>
+            </w:r>
+            <w:proofErr w:type="spellStart"/>
+            <w:r>
+              <w:rPr>
+                <w:sz w:val="21"/>
+              </w:rPr>
+              <w:t>System.Action</w:t>
+            </w:r>
+            <w:proofErr w:type="spellEnd"/>
+            <w:r>
+              <w:rPr>
+                <w:sz w:val="21"/>
+              </w:rPr>
+              <w:t>&lt;List&lt;Node&gt;&gt;</w:t>
             </w:r>
             <w:r>
               <w:rPr>
@@ -4885,7 +5093,6 @@
                 <w:sz w:val="16"/>
                 <w:szCs w:val="18"/>
               </w:rPr>
-              <w:lastRenderedPageBreak/>
               <w:t>/// Finds shortest path between Nodes.</w:t>
             </w:r>
           </w:p>
@@ -4972,7 +5179,31 @@
                 <w:sz w:val="16"/>
                 <w:szCs w:val="18"/>
               </w:rPr>
-              <w:t xml:space="preserve">If you need Nodes, use FindShortestPathOfNodes). </w:t>
+              <w:t xml:space="preserve">If you need Nodes, use </w:t>
+            </w:r>
+            <w:proofErr w:type="spellStart"/>
+            <w:r>
+              <w:rPr>
+                <w:rFonts w:ascii="Verdana" w:eastAsia="Menlo" w:hAnsi="Verdana" w:cs="Menlo"/>
+                <w:b w:val="0"/>
+                <w:bCs w:val="0"/>
+                <w:color w:val="6A9955"/>
+                <w:sz w:val="16"/>
+                <w:szCs w:val="18"/>
+              </w:rPr>
+              <w:t>FindShortestPathOfNodes</w:t>
+            </w:r>
+            <w:proofErr w:type="spellEnd"/>
+            <w:r>
+              <w:rPr>
+                <w:rFonts w:ascii="Verdana" w:eastAsia="Menlo" w:hAnsi="Verdana" w:cs="Menlo"/>
+                <w:b w:val="0"/>
+                <w:bCs w:val="0"/>
+                <w:color w:val="6A9955"/>
+                <w:sz w:val="16"/>
+                <w:szCs w:val="18"/>
+              </w:rPr>
+              <w:t xml:space="preserve">). </w:t>
             </w:r>
           </w:p>
           <w:p>
@@ -5155,7 +5386,31 @@
                 <w:sz w:val="16"/>
                 <w:szCs w:val="18"/>
               </w:rPr>
-              <w:t>"startNodeID"</w:t>
+              <w:t>"</w:t>
+            </w:r>
+            <w:proofErr w:type="spellStart"/>
+            <w:r>
+              <w:rPr>
+                <w:rFonts w:ascii="Verdana" w:eastAsia="Menlo" w:hAnsi="Verdana" w:cs="Menlo"/>
+                <w:b w:val="0"/>
+                <w:bCs w:val="0"/>
+                <w:color w:val="CE9178"/>
+                <w:sz w:val="16"/>
+                <w:szCs w:val="18"/>
+              </w:rPr>
+              <w:t>startNodeID</w:t>
+            </w:r>
+            <w:proofErr w:type="spellEnd"/>
+            <w:r>
+              <w:rPr>
+                <w:rFonts w:ascii="Verdana" w:eastAsia="Menlo" w:hAnsi="Verdana" w:cs="Menlo"/>
+                <w:b w:val="0"/>
+                <w:bCs w:val="0"/>
+                <w:color w:val="CE9178"/>
+                <w:sz w:val="16"/>
+                <w:szCs w:val="18"/>
+              </w:rPr>
+              <w:t>"</w:t>
             </w:r>
             <w:r>
               <w:rPr>
@@ -5296,7 +5551,31 @@
                 <w:sz w:val="16"/>
                 <w:szCs w:val="18"/>
               </w:rPr>
-              <w:t>"endNodeID"</w:t>
+              <w:t>"</w:t>
+            </w:r>
+            <w:proofErr w:type="spellStart"/>
+            <w:r>
+              <w:rPr>
+                <w:rFonts w:ascii="Verdana" w:eastAsia="Menlo" w:hAnsi="Verdana" w:cs="Menlo"/>
+                <w:b w:val="0"/>
+                <w:bCs w:val="0"/>
+                <w:color w:val="CE9178"/>
+                <w:sz w:val="16"/>
+                <w:szCs w:val="18"/>
+              </w:rPr>
+              <w:t>endNodeID</w:t>
+            </w:r>
+            <w:proofErr w:type="spellEnd"/>
+            <w:r>
+              <w:rPr>
+                <w:rFonts w:ascii="Verdana" w:eastAsia="Menlo" w:hAnsi="Verdana" w:cs="Menlo"/>
+                <w:b w:val="0"/>
+                <w:bCs w:val="0"/>
+                <w:color w:val="CE9178"/>
+                <w:sz w:val="16"/>
+                <w:szCs w:val="18"/>
+              </w:rPr>
+              <w:t>"</w:t>
             </w:r>
             <w:r>
               <w:rPr>
@@ -5437,7 +5716,31 @@
                 <w:sz w:val="16"/>
                 <w:szCs w:val="18"/>
               </w:rPr>
-              <w:t>"pathType"</w:t>
+              <w:t>"</w:t>
+            </w:r>
+            <w:proofErr w:type="spellStart"/>
+            <w:r>
+              <w:rPr>
+                <w:rFonts w:ascii="Verdana" w:eastAsia="Menlo" w:hAnsi="Verdana" w:cs="Menlo"/>
+                <w:b w:val="0"/>
+                <w:bCs w:val="0"/>
+                <w:color w:val="CE9178"/>
+                <w:sz w:val="16"/>
+                <w:szCs w:val="18"/>
+              </w:rPr>
+              <w:t>pathType</w:t>
+            </w:r>
+            <w:proofErr w:type="spellEnd"/>
+            <w:r>
+              <w:rPr>
+                <w:rFonts w:ascii="Verdana" w:eastAsia="Menlo" w:hAnsi="Verdana" w:cs="Menlo"/>
+                <w:b w:val="0"/>
+                <w:bCs w:val="0"/>
+                <w:color w:val="CE9178"/>
+                <w:sz w:val="16"/>
+                <w:szCs w:val="18"/>
+              </w:rPr>
+              <w:t>"</w:t>
             </w:r>
             <w:r>
               <w:rPr>
@@ -5578,7 +5881,31 @@
                 <w:sz w:val="16"/>
                 <w:szCs w:val="18"/>
               </w:rPr>
-              <w:t>"executionType"</w:t>
+              <w:t>"</w:t>
+            </w:r>
+            <w:proofErr w:type="spellStart"/>
+            <w:r>
+              <w:rPr>
+                <w:rFonts w:ascii="Verdana" w:eastAsia="Menlo" w:hAnsi="Verdana" w:cs="Menlo"/>
+                <w:b w:val="0"/>
+                <w:bCs w:val="0"/>
+                <w:color w:val="CE9178"/>
+                <w:sz w:val="16"/>
+                <w:szCs w:val="18"/>
+              </w:rPr>
+              <w:t>executionType</w:t>
+            </w:r>
+            <w:proofErr w:type="spellEnd"/>
+            <w:r>
+              <w:rPr>
+                <w:rFonts w:ascii="Verdana" w:eastAsia="Menlo" w:hAnsi="Verdana" w:cs="Menlo"/>
+                <w:b w:val="0"/>
+                <w:bCs w:val="0"/>
+                <w:color w:val="CE9178"/>
+                <w:sz w:val="16"/>
+                <w:szCs w:val="18"/>
+              </w:rPr>
+              <w:t>"</w:t>
             </w:r>
             <w:r>
               <w:rPr>
@@ -5783,7 +6110,31 @@
                 <w:sz w:val="16"/>
                 <w:szCs w:val="18"/>
               </w:rPr>
-              <w:t>"OnPathFound"</w:t>
+              <w:t>"</w:t>
+            </w:r>
+            <w:proofErr w:type="spellStart"/>
+            <w:r>
+              <w:rPr>
+                <w:rFonts w:ascii="Verdana" w:eastAsia="Menlo" w:hAnsi="Verdana" w:cs="Menlo"/>
+                <w:b w:val="0"/>
+                <w:bCs w:val="0"/>
+                <w:color w:val="CE9178"/>
+                <w:sz w:val="16"/>
+                <w:szCs w:val="18"/>
+              </w:rPr>
+              <w:t>OnPathFound</w:t>
+            </w:r>
+            <w:proofErr w:type="spellEnd"/>
+            <w:r>
+              <w:rPr>
+                <w:rFonts w:ascii="Verdana" w:eastAsia="Menlo" w:hAnsi="Verdana" w:cs="Menlo"/>
+                <w:b w:val="0"/>
+                <w:bCs w:val="0"/>
+                <w:color w:val="CE9178"/>
+                <w:sz w:val="16"/>
+                <w:szCs w:val="18"/>
+              </w:rPr>
+              <w:t>"</w:t>
             </w:r>
             <w:r>
               <w:rPr>
@@ -5867,7 +6218,133 @@
               <w:rPr>
                 <w:sz w:val="21"/>
               </w:rPr>
-              <w:t>public static void FindShortestPathOfPoints ( this PathFinder manager, int startNodeID, int endNodeID, PathLineType pathType, Execution executionType, System.Action&lt;List&lt;Vector3&gt;&gt; OnPathFound );</w:t>
+              <w:t xml:space="preserve">public static void </w:t>
+            </w:r>
+            <w:proofErr w:type="spellStart"/>
+            <w:r>
+              <w:rPr>
+                <w:sz w:val="21"/>
+              </w:rPr>
+              <w:t>FindShortestPathOfPoints</w:t>
+            </w:r>
+            <w:proofErr w:type="spellEnd"/>
+            <w:r>
+              <w:rPr>
+                <w:sz w:val="21"/>
+              </w:rPr>
+              <w:t xml:space="preserve"> </w:t>
+            </w:r>
+            <w:proofErr w:type="gramStart"/>
+            <w:r>
+              <w:rPr>
+                <w:sz w:val="21"/>
+              </w:rPr>
+              <w:t>( this</w:t>
+            </w:r>
+            <w:proofErr w:type="gramEnd"/>
+            <w:r>
+              <w:rPr>
+                <w:sz w:val="21"/>
+              </w:rPr>
+              <w:t xml:space="preserve"> PathFinder manager, int </w:t>
+            </w:r>
+            <w:proofErr w:type="spellStart"/>
+            <w:r>
+              <w:rPr>
+                <w:sz w:val="21"/>
+              </w:rPr>
+              <w:t>startNodeID</w:t>
+            </w:r>
+            <w:proofErr w:type="spellEnd"/>
+            <w:r>
+              <w:rPr>
+                <w:sz w:val="21"/>
+              </w:rPr>
+              <w:t xml:space="preserve">, int </w:t>
+            </w:r>
+            <w:proofErr w:type="spellStart"/>
+            <w:r>
+              <w:rPr>
+                <w:sz w:val="21"/>
+              </w:rPr>
+              <w:t>endNodeID</w:t>
+            </w:r>
+            <w:proofErr w:type="spellEnd"/>
+            <w:r>
+              <w:rPr>
+                <w:sz w:val="21"/>
+              </w:rPr>
+              <w:t xml:space="preserve">, </w:t>
+            </w:r>
+            <w:proofErr w:type="spellStart"/>
+            <w:r>
+              <w:rPr>
+                <w:sz w:val="21"/>
+              </w:rPr>
+              <w:t>PathLineType</w:t>
+            </w:r>
+            <w:proofErr w:type="spellEnd"/>
+            <w:r>
+              <w:rPr>
+                <w:sz w:val="21"/>
+              </w:rPr>
+              <w:t xml:space="preserve"> </w:t>
+            </w:r>
+            <w:proofErr w:type="spellStart"/>
+            <w:r>
+              <w:rPr>
+                <w:sz w:val="21"/>
+              </w:rPr>
+              <w:t>pathType</w:t>
+            </w:r>
+            <w:proofErr w:type="spellEnd"/>
+            <w:r>
+              <w:rPr>
+                <w:sz w:val="21"/>
+              </w:rPr>
+              <w:t xml:space="preserve">, Execution </w:t>
+            </w:r>
+            <w:proofErr w:type="spellStart"/>
+            <w:r>
+              <w:rPr>
+                <w:sz w:val="21"/>
+              </w:rPr>
+              <w:t>executionType</w:t>
+            </w:r>
+            <w:proofErr w:type="spellEnd"/>
+            <w:r>
+              <w:rPr>
+                <w:sz w:val="21"/>
+              </w:rPr>
+              <w:t xml:space="preserve">, </w:t>
+            </w:r>
+            <w:proofErr w:type="spellStart"/>
+            <w:r>
+              <w:rPr>
+                <w:sz w:val="21"/>
+              </w:rPr>
+              <w:t>System.Action</w:t>
+            </w:r>
+            <w:proofErr w:type="spellEnd"/>
+            <w:r>
+              <w:rPr>
+                <w:sz w:val="21"/>
+              </w:rPr>
+              <w:t xml:space="preserve">&lt;List&lt;Vector3&gt;&gt; </w:t>
+            </w:r>
+            <w:proofErr w:type="spellStart"/>
+            <w:r>
+              <w:rPr>
+                <w:sz w:val="21"/>
+              </w:rPr>
+              <w:t>OnPathFound</w:t>
+            </w:r>
+            <w:proofErr w:type="spellEnd"/>
+            <w:r>
+              <w:rPr>
+                <w:sz w:val="21"/>
+              </w:rPr>
+              <w:t xml:space="preserve"> );</w:t>
             </w:r>
           </w:p>
           <w:p>
@@ -5901,6 +6378,7 @@
         <w:rPr>
           <w:rFonts w:ascii="Verdana" w:hAnsi="Verdana"/>
         </w:rPr>
+        <w:lastRenderedPageBreak/>
         <w:t xml:space="preserve">    </w:t>
       </w:r>
       <w:r>
@@ -5990,7 +6468,31 @@
                 <w:sz w:val="16"/>
                 <w:szCs w:val="18"/>
               </w:rPr>
-              <w:t xml:space="preserve"> found, it will return the path as List of Positions ( not Nodes,</w:t>
+              <w:t xml:space="preserve"> found, it will return the path as List of Positions </w:t>
+            </w:r>
+            <w:proofErr w:type="gramStart"/>
+            <w:r>
+              <w:rPr>
+                <w:rFonts w:ascii="Verdana" w:eastAsia="Menlo" w:hAnsi="Verdana" w:cs="Menlo"/>
+                <w:b w:val="0"/>
+                <w:bCs w:val="0"/>
+                <w:color w:val="6A9955"/>
+                <w:sz w:val="16"/>
+                <w:szCs w:val="18"/>
+              </w:rPr>
+              <w:t>( not</w:t>
+            </w:r>
+            <w:proofErr w:type="gramEnd"/>
+            <w:r>
+              <w:rPr>
+                <w:rFonts w:ascii="Verdana" w:eastAsia="Menlo" w:hAnsi="Verdana" w:cs="Menlo"/>
+                <w:b w:val="0"/>
+                <w:bCs w:val="0"/>
+                <w:color w:val="6A9955"/>
+                <w:sz w:val="16"/>
+                <w:szCs w:val="18"/>
+              </w:rPr>
+              <w:t xml:space="preserve"> Nodes,</w:t>
             </w:r>
             <w:r>
               <w:rPr>
@@ -6012,7 +6514,31 @@
                 <w:sz w:val="16"/>
                 <w:szCs w:val="18"/>
               </w:rPr>
-              <w:t xml:space="preserve"> If you need Nodes, use FindShortestPathOfNodes). </w:t>
+              <w:t xml:space="preserve"> If you need Nodes, use </w:t>
+            </w:r>
+            <w:proofErr w:type="spellStart"/>
+            <w:r>
+              <w:rPr>
+                <w:rFonts w:ascii="Verdana" w:eastAsia="Menlo" w:hAnsi="Verdana" w:cs="Menlo"/>
+                <w:b w:val="0"/>
+                <w:bCs w:val="0"/>
+                <w:color w:val="6A9955"/>
+                <w:sz w:val="16"/>
+                <w:szCs w:val="18"/>
+              </w:rPr>
+              <w:t>FindShortestPathOfNodes</w:t>
+            </w:r>
+            <w:proofErr w:type="spellEnd"/>
+            <w:r>
+              <w:rPr>
+                <w:rFonts w:ascii="Verdana" w:eastAsia="Menlo" w:hAnsi="Verdana" w:cs="Menlo"/>
+                <w:b w:val="0"/>
+                <w:bCs w:val="0"/>
+                <w:color w:val="6A9955"/>
+                <w:sz w:val="16"/>
+                <w:szCs w:val="18"/>
+              </w:rPr>
+              <w:t xml:space="preserve">). </w:t>
             </w:r>
           </w:p>
           <w:p>
@@ -6195,7 +6721,31 @@
                 <w:sz w:val="16"/>
                 <w:szCs w:val="18"/>
               </w:rPr>
-              <w:t>"startNodeID"</w:t>
+              <w:t>"</w:t>
+            </w:r>
+            <w:proofErr w:type="spellStart"/>
+            <w:r>
+              <w:rPr>
+                <w:rFonts w:ascii="Verdana" w:eastAsia="Menlo" w:hAnsi="Verdana" w:cs="Menlo"/>
+                <w:b w:val="0"/>
+                <w:bCs w:val="0"/>
+                <w:color w:val="CE9178"/>
+                <w:sz w:val="16"/>
+                <w:szCs w:val="18"/>
+              </w:rPr>
+              <w:t>startNodeID</w:t>
+            </w:r>
+            <w:proofErr w:type="spellEnd"/>
+            <w:r>
+              <w:rPr>
+                <w:rFonts w:ascii="Verdana" w:eastAsia="Menlo" w:hAnsi="Verdana" w:cs="Menlo"/>
+                <w:b w:val="0"/>
+                <w:bCs w:val="0"/>
+                <w:color w:val="CE9178"/>
+                <w:sz w:val="16"/>
+                <w:szCs w:val="18"/>
+              </w:rPr>
+              <w:t>"</w:t>
             </w:r>
             <w:r>
               <w:rPr>
@@ -6336,7 +6886,31 @@
                 <w:sz w:val="16"/>
                 <w:szCs w:val="18"/>
               </w:rPr>
-              <w:t>"endNodeID"</w:t>
+              <w:t>"</w:t>
+            </w:r>
+            <w:proofErr w:type="spellStart"/>
+            <w:r>
+              <w:rPr>
+                <w:rFonts w:ascii="Verdana" w:eastAsia="Menlo" w:hAnsi="Verdana" w:cs="Menlo"/>
+                <w:b w:val="0"/>
+                <w:bCs w:val="0"/>
+                <w:color w:val="CE9178"/>
+                <w:sz w:val="16"/>
+                <w:szCs w:val="18"/>
+              </w:rPr>
+              <w:t>endNodeID</w:t>
+            </w:r>
+            <w:proofErr w:type="spellEnd"/>
+            <w:r>
+              <w:rPr>
+                <w:rFonts w:ascii="Verdana" w:eastAsia="Menlo" w:hAnsi="Verdana" w:cs="Menlo"/>
+                <w:b w:val="0"/>
+                <w:bCs w:val="0"/>
+                <w:color w:val="CE9178"/>
+                <w:sz w:val="16"/>
+                <w:szCs w:val="18"/>
+              </w:rPr>
+              <w:t>"</w:t>
             </w:r>
             <w:r>
               <w:rPr>
@@ -6477,7 +7051,31 @@
                 <w:sz w:val="16"/>
                 <w:szCs w:val="18"/>
               </w:rPr>
-              <w:t>"pathType"</w:t>
+              <w:t>"</w:t>
+            </w:r>
+            <w:proofErr w:type="spellStart"/>
+            <w:r>
+              <w:rPr>
+                <w:rFonts w:ascii="Verdana" w:eastAsia="Menlo" w:hAnsi="Verdana" w:cs="Menlo"/>
+                <w:b w:val="0"/>
+                <w:bCs w:val="0"/>
+                <w:color w:val="CE9178"/>
+                <w:sz w:val="16"/>
+                <w:szCs w:val="18"/>
+              </w:rPr>
+              <w:t>pathType</w:t>
+            </w:r>
+            <w:proofErr w:type="spellEnd"/>
+            <w:r>
+              <w:rPr>
+                <w:rFonts w:ascii="Verdana" w:eastAsia="Menlo" w:hAnsi="Verdana" w:cs="Menlo"/>
+                <w:b w:val="0"/>
+                <w:bCs w:val="0"/>
+                <w:color w:val="CE9178"/>
+                <w:sz w:val="16"/>
+                <w:szCs w:val="18"/>
+              </w:rPr>
+              <w:t>"</w:t>
             </w:r>
             <w:r>
               <w:rPr>
@@ -6618,7 +7216,31 @@
                 <w:sz w:val="16"/>
                 <w:szCs w:val="18"/>
               </w:rPr>
-              <w:t>"executionType"</w:t>
+              <w:t>"</w:t>
+            </w:r>
+            <w:proofErr w:type="spellStart"/>
+            <w:r>
+              <w:rPr>
+                <w:rFonts w:ascii="Verdana" w:eastAsia="Menlo" w:hAnsi="Verdana" w:cs="Menlo"/>
+                <w:b w:val="0"/>
+                <w:bCs w:val="0"/>
+                <w:color w:val="CE9178"/>
+                <w:sz w:val="16"/>
+                <w:szCs w:val="18"/>
+              </w:rPr>
+              <w:t>executionType</w:t>
+            </w:r>
+            <w:proofErr w:type="spellEnd"/>
+            <w:r>
+              <w:rPr>
+                <w:rFonts w:ascii="Verdana" w:eastAsia="Menlo" w:hAnsi="Verdana" w:cs="Menlo"/>
+                <w:b w:val="0"/>
+                <w:bCs w:val="0"/>
+                <w:color w:val="CE9178"/>
+                <w:sz w:val="16"/>
+                <w:szCs w:val="18"/>
+              </w:rPr>
+              <w:t>"</w:t>
             </w:r>
             <w:r>
               <w:rPr>
@@ -6682,7 +7304,31 @@
                 <w:sz w:val="16"/>
                 <w:szCs w:val="18"/>
               </w:rPr>
-              <w:t>/// Asynchronous type runs in coroutines with out locking the control. If you have more than 50 Nodes, Asynchronous is recommended</w:t>
+              <w:t xml:space="preserve">/// Asynchronous type runs in coroutines </w:t>
+            </w:r>
+            <w:proofErr w:type="spellStart"/>
+            <w:r>
+              <w:rPr>
+                <w:rFonts w:ascii="Verdana" w:eastAsia="Menlo" w:hAnsi="Verdana" w:cs="Menlo"/>
+                <w:b w:val="0"/>
+                <w:bCs w:val="0"/>
+                <w:color w:val="6A9955"/>
+                <w:sz w:val="16"/>
+                <w:szCs w:val="18"/>
+              </w:rPr>
+              <w:t>with out</w:t>
+            </w:r>
+            <w:proofErr w:type="spellEnd"/>
+            <w:r>
+              <w:rPr>
+                <w:rFonts w:ascii="Verdana" w:eastAsia="Menlo" w:hAnsi="Verdana" w:cs="Menlo"/>
+                <w:b w:val="0"/>
+                <w:bCs w:val="0"/>
+                <w:color w:val="6A9955"/>
+                <w:sz w:val="16"/>
+                <w:szCs w:val="18"/>
+              </w:rPr>
+              <w:t xml:space="preserve"> locking the control. If you have more than 50 Nodes, Asynchronous is recommended</w:t>
             </w:r>
             <w:r>
               <w:rPr>
@@ -6801,7 +7447,31 @@
                 <w:sz w:val="16"/>
                 <w:szCs w:val="18"/>
               </w:rPr>
-              <w:t>"searchMode"</w:t>
+              <w:t>"</w:t>
+            </w:r>
+            <w:proofErr w:type="spellStart"/>
+            <w:r>
+              <w:rPr>
+                <w:rFonts w:ascii="Verdana" w:eastAsia="Menlo" w:hAnsi="Verdana" w:cs="Menlo"/>
+                <w:b w:val="0"/>
+                <w:bCs w:val="0"/>
+                <w:color w:val="CE9178"/>
+                <w:sz w:val="16"/>
+                <w:szCs w:val="18"/>
+              </w:rPr>
+              <w:t>searchMode</w:t>
+            </w:r>
+            <w:proofErr w:type="spellEnd"/>
+            <w:r>
+              <w:rPr>
+                <w:rFonts w:ascii="Verdana" w:eastAsia="Menlo" w:hAnsi="Verdana" w:cs="Menlo"/>
+                <w:b w:val="0"/>
+                <w:bCs w:val="0"/>
+                <w:color w:val="CE9178"/>
+                <w:sz w:val="16"/>
+                <w:szCs w:val="18"/>
+              </w:rPr>
+              <w:t>"</w:t>
             </w:r>
             <w:r>
               <w:rPr>
@@ -6964,7 +7634,31 @@
                 <w:sz w:val="16"/>
                 <w:szCs w:val="18"/>
               </w:rPr>
-              <w:t>"OnPathFound"</w:t>
+              <w:t>"</w:t>
+            </w:r>
+            <w:proofErr w:type="spellStart"/>
+            <w:r>
+              <w:rPr>
+                <w:rFonts w:ascii="Verdana" w:eastAsia="Menlo" w:hAnsi="Verdana" w:cs="Menlo"/>
+                <w:b w:val="0"/>
+                <w:bCs w:val="0"/>
+                <w:color w:val="CE9178"/>
+                <w:sz w:val="16"/>
+                <w:szCs w:val="18"/>
+              </w:rPr>
+              <w:t>OnPathFound</w:t>
+            </w:r>
+            <w:proofErr w:type="spellEnd"/>
+            <w:r>
+              <w:rPr>
+                <w:rFonts w:ascii="Verdana" w:eastAsia="Menlo" w:hAnsi="Verdana" w:cs="Menlo"/>
+                <w:b w:val="0"/>
+                <w:bCs w:val="0"/>
+                <w:color w:val="CE9178"/>
+                <w:sz w:val="16"/>
+                <w:szCs w:val="18"/>
+              </w:rPr>
+              <w:t>"</w:t>
             </w:r>
             <w:r>
               <w:rPr>
@@ -7044,7 +7738,161 @@
               <w:rPr>
                 <w:sz w:val="21"/>
               </w:rPr>
-              <w:t>public static void FindShortestPathOfPoints ( this PathFinder manager, Vector3 startPoint, Vector3 endPoint, PathLineType pathType, Execution executionType, SearchMode searchMode, System.Action&lt;List&lt;Vector3&gt;&gt; OnPathFound );</w:t>
+              <w:t xml:space="preserve">public static void </w:t>
+            </w:r>
+            <w:proofErr w:type="spellStart"/>
+            <w:r>
+              <w:rPr>
+                <w:sz w:val="21"/>
+              </w:rPr>
+              <w:t>FindShortestPathOfPoints</w:t>
+            </w:r>
+            <w:proofErr w:type="spellEnd"/>
+            <w:r>
+              <w:rPr>
+                <w:sz w:val="21"/>
+              </w:rPr>
+              <w:t xml:space="preserve"> </w:t>
+            </w:r>
+            <w:proofErr w:type="gramStart"/>
+            <w:r>
+              <w:rPr>
+                <w:sz w:val="21"/>
+              </w:rPr>
+              <w:t>( this</w:t>
+            </w:r>
+            <w:proofErr w:type="gramEnd"/>
+            <w:r>
+              <w:rPr>
+                <w:sz w:val="21"/>
+              </w:rPr>
+              <w:t xml:space="preserve"> PathFinder manager, Vector3 </w:t>
+            </w:r>
+            <w:proofErr w:type="spellStart"/>
+            <w:r>
+              <w:rPr>
+                <w:sz w:val="21"/>
+              </w:rPr>
+              <w:t>startPoint</w:t>
+            </w:r>
+            <w:proofErr w:type="spellEnd"/>
+            <w:r>
+              <w:rPr>
+                <w:sz w:val="21"/>
+              </w:rPr>
+              <w:t xml:space="preserve">, Vector3 </w:t>
+            </w:r>
+            <w:proofErr w:type="spellStart"/>
+            <w:r>
+              <w:rPr>
+                <w:sz w:val="21"/>
+              </w:rPr>
+              <w:t>endPoint</w:t>
+            </w:r>
+            <w:proofErr w:type="spellEnd"/>
+            <w:r>
+              <w:rPr>
+                <w:sz w:val="21"/>
+              </w:rPr>
+              <w:t xml:space="preserve">, </w:t>
+            </w:r>
+            <w:proofErr w:type="spellStart"/>
+            <w:r>
+              <w:rPr>
+                <w:sz w:val="21"/>
+              </w:rPr>
+              <w:t>PathLineType</w:t>
+            </w:r>
+            <w:proofErr w:type="spellEnd"/>
+            <w:r>
+              <w:rPr>
+                <w:sz w:val="21"/>
+              </w:rPr>
+              <w:t xml:space="preserve"> </w:t>
+            </w:r>
+            <w:proofErr w:type="spellStart"/>
+            <w:r>
+              <w:rPr>
+                <w:sz w:val="21"/>
+              </w:rPr>
+              <w:t>pathType</w:t>
+            </w:r>
+            <w:proofErr w:type="spellEnd"/>
+            <w:r>
+              <w:rPr>
+                <w:sz w:val="21"/>
+              </w:rPr>
+              <w:t xml:space="preserve">, Execution </w:t>
+            </w:r>
+            <w:proofErr w:type="spellStart"/>
+            <w:r>
+              <w:rPr>
+                <w:sz w:val="21"/>
+              </w:rPr>
+              <w:t>executionType</w:t>
+            </w:r>
+            <w:proofErr w:type="spellEnd"/>
+            <w:r>
+              <w:rPr>
+                <w:sz w:val="21"/>
+              </w:rPr>
+              <w:t xml:space="preserve">, </w:t>
+            </w:r>
+            <w:proofErr w:type="spellStart"/>
+            <w:r>
+              <w:rPr>
+                <w:sz w:val="21"/>
+              </w:rPr>
+              <w:t>SearchMode</w:t>
+            </w:r>
+            <w:proofErr w:type="spellEnd"/>
+            <w:r>
+              <w:rPr>
+                <w:sz w:val="21"/>
+              </w:rPr>
+              <w:t xml:space="preserve"> </w:t>
+            </w:r>
+            <w:proofErr w:type="spellStart"/>
+            <w:r>
+              <w:rPr>
+                <w:sz w:val="21"/>
+              </w:rPr>
+              <w:t>searchMode</w:t>
+            </w:r>
+            <w:proofErr w:type="spellEnd"/>
+            <w:r>
+              <w:rPr>
+                <w:sz w:val="21"/>
+              </w:rPr>
+              <w:t xml:space="preserve">, </w:t>
+            </w:r>
+            <w:proofErr w:type="spellStart"/>
+            <w:r>
+              <w:rPr>
+                <w:sz w:val="21"/>
+              </w:rPr>
+              <w:t>System.Action</w:t>
+            </w:r>
+            <w:proofErr w:type="spellEnd"/>
+            <w:r>
+              <w:rPr>
+                <w:sz w:val="21"/>
+              </w:rPr>
+              <w:t xml:space="preserve">&lt;List&lt;Vector3&gt;&gt; </w:t>
+            </w:r>
+            <w:proofErr w:type="spellStart"/>
+            <w:r>
+              <w:rPr>
+                <w:sz w:val="21"/>
+              </w:rPr>
+              <w:t>OnPathFound</w:t>
+            </w:r>
+            <w:proofErr w:type="spellEnd"/>
+            <w:r>
+              <w:rPr>
+                <w:sz w:val="21"/>
+              </w:rPr>
+              <w:t xml:space="preserve"> );</w:t>
             </w:r>
           </w:p>
           <w:p>
@@ -7103,7 +7951,7 @@
       <w:pPr>
         <w:pStyle w:val="Heading1"/>
       </w:pPr>
-      <w:bookmarkStart w:id="16" w:name="_Toc534035199"/>
+      <w:bookmarkStart w:id="15" w:name="_Toc59873691"/>
       <w:r>
         <w:t>Example o</w:t>
       </w:r>
@@ -7113,7 +7961,7 @@
       <w:r>
         <w:t xml:space="preserve"> how to fetch the shortest path:</w:t>
       </w:r>
-      <w:bookmarkEnd w:id="16"/>
+      <w:bookmarkEnd w:id="15"/>
     </w:p>
     <w:p>
       <w:pPr>
@@ -7181,7 +8029,7 @@
                     <pic:cNvPicPr/>
                   </pic:nvPicPr>
                   <pic:blipFill>
-                    <a:blip r:embed="rId18" cstate="print">
+                    <a:blip r:embed="rId17" cstate="print">
                       <a:extLst>
                         <a:ext uri="{28A0092B-C50C-407E-A947-70E740481C1C}">
                           <a14:useLocalDpi xmlns:a14="http://schemas.microsoft.com/office/drawing/2010/main" val="0"/>
@@ -7220,7 +8068,6 @@
           <w:rFonts w:ascii="Verdana" w:hAnsi="Verdana"/>
           <w:noProof/>
         </w:rPr>
-        <w:lastRenderedPageBreak/>
         <w:drawing>
           <wp:inline distT="0" distB="0" distL="0" distR="0" wp14:anchorId="75A4D906" wp14:editId="5026C040">
             <wp:extent cx="4572000" cy="1209675"/>
@@ -7237,7 +8084,7 @@
                     <pic:cNvPicPr/>
                   </pic:nvPicPr>
                   <pic:blipFill>
-                    <a:blip r:embed="rId19">
+                    <a:blip r:embed="rId18">
                       <a:extLst>
                         <a:ext uri="{28A0092B-C50C-407E-A947-70E740481C1C}">
                           <a14:useLocalDpi xmlns:a14="http://schemas.microsoft.com/office/drawing/2010/main" val="0"/>
@@ -7356,7 +8203,7 @@
       <w:pPr>
         <w:pStyle w:val="Heading1"/>
       </w:pPr>
-      <w:bookmarkStart w:id="17" w:name="_Toc534035200"/>
+      <w:bookmarkStart w:id="16" w:name="_Toc59873692"/>
       <w:r>
         <w:t xml:space="preserve">How to </w:t>
       </w:r>
@@ -7372,7 +8219,7 @@
       <w:r>
         <w:t>:</w:t>
       </w:r>
-      <w:bookmarkEnd w:id="17"/>
+      <w:bookmarkEnd w:id="16"/>
       <w:r>
         <w:t xml:space="preserve"> </w:t>
       </w:r>
@@ -7555,6 +8402,7 @@
                 <w:sz w:val="18"/>
                 <w:szCs w:val="18"/>
               </w:rPr>
+              <w:lastRenderedPageBreak/>
               <w:t xml:space="preserve">/// </w:t>
             </w:r>
             <w:r>
@@ -7928,7 +8776,19 @@
                 <w:sz w:val="18"/>
                 <w:szCs w:val="18"/>
               </w:rPr>
-              <w:t>List of positions along which the object is moved.</w:t>
+              <w:t xml:space="preserve">List of positions along which the object is </w:t>
+            </w:r>
+            <w:proofErr w:type="gramStart"/>
+            <w:r>
+              <w:rPr>
+                <w:rFonts w:ascii="Verdana" w:eastAsia="Menlo" w:hAnsi="Verdana" w:cs="Menlo"/>
+                <w:b w:val="0"/>
+                <w:bCs w:val="0"/>
+                <w:color w:val="6A9955"/>
+                <w:sz w:val="18"/>
+                <w:szCs w:val="18"/>
+              </w:rPr>
+              <w:t>moved.</w:t>
             </w:r>
             <w:r>
               <w:rPr>
@@ -7939,7 +8799,19 @@
                 <w:sz w:val="18"/>
                 <w:szCs w:val="18"/>
               </w:rPr>
-              <w:t>&lt;/</w:t>
+              <w:t>&lt;</w:t>
+            </w:r>
+            <w:proofErr w:type="gramEnd"/>
+            <w:r>
+              <w:rPr>
+                <w:rFonts w:ascii="Verdana" w:eastAsia="Menlo" w:hAnsi="Verdana" w:cs="Menlo"/>
+                <w:b w:val="0"/>
+                <w:bCs w:val="0"/>
+                <w:color w:val="808080" w:themeColor="text1" w:themeTint="7F"/>
+                <w:sz w:val="18"/>
+                <w:szCs w:val="18"/>
+              </w:rPr>
+              <w:t>/</w:t>
             </w:r>
             <w:r>
               <w:rPr>
@@ -8046,7 +8918,31 @@
                 <w:sz w:val="18"/>
                 <w:szCs w:val="18"/>
               </w:rPr>
-              <w:t>"moveSpeed"</w:t>
+              <w:t>"</w:t>
+            </w:r>
+            <w:proofErr w:type="spellStart"/>
+            <w:r>
+              <w:rPr>
+                <w:rFonts w:ascii="Verdana" w:eastAsia="Menlo" w:hAnsi="Verdana" w:cs="Menlo"/>
+                <w:b w:val="0"/>
+                <w:bCs w:val="0"/>
+                <w:color w:val="CE9178"/>
+                <w:sz w:val="18"/>
+                <w:szCs w:val="18"/>
+              </w:rPr>
+              <w:t>moveSpeed</w:t>
+            </w:r>
+            <w:proofErr w:type="spellEnd"/>
+            <w:r>
+              <w:rPr>
+                <w:rFonts w:ascii="Verdana" w:eastAsia="Menlo" w:hAnsi="Verdana" w:cs="Menlo"/>
+                <w:b w:val="0"/>
+                <w:bCs w:val="0"/>
+                <w:color w:val="CE9178"/>
+                <w:sz w:val="18"/>
+                <w:szCs w:val="18"/>
+              </w:rPr>
+              <w:t>"</w:t>
             </w:r>
             <w:r>
               <w:rPr>
@@ -8131,7 +9027,85 @@
                 <w:sz w:val="18"/>
                 <w:szCs w:val="18"/>
               </w:rPr>
-              <w:t>public static PathFollower FollowPath( Transform transform, List&lt;Vector3&gt; points, float moveSpeed );</w:t>
+              <w:t xml:space="preserve">public static PathFollower </w:t>
+            </w:r>
+            <w:proofErr w:type="spellStart"/>
+            <w:proofErr w:type="gramStart"/>
+            <w:r>
+              <w:rPr>
+                <w:rFonts w:ascii="Verdana" w:eastAsia="Menlo" w:hAnsi="Verdana" w:cs="Menlo"/>
+                <w:bCs w:val="0"/>
+                <w:color w:val="000000" w:themeColor="text1"/>
+                <w:sz w:val="18"/>
+                <w:szCs w:val="18"/>
+              </w:rPr>
+              <w:t>FollowPath</w:t>
+            </w:r>
+            <w:proofErr w:type="spellEnd"/>
+            <w:r>
+              <w:rPr>
+                <w:rFonts w:ascii="Verdana" w:eastAsia="Menlo" w:hAnsi="Verdana" w:cs="Menlo"/>
+                <w:bCs w:val="0"/>
+                <w:color w:val="000000" w:themeColor="text1"/>
+                <w:sz w:val="18"/>
+                <w:szCs w:val="18"/>
+              </w:rPr>
+              <w:t>( Transform</w:t>
+            </w:r>
+            <w:proofErr w:type="gramEnd"/>
+            <w:r>
+              <w:rPr>
+                <w:rFonts w:ascii="Verdana" w:eastAsia="Menlo" w:hAnsi="Verdana" w:cs="Menlo"/>
+                <w:bCs w:val="0"/>
+                <w:color w:val="000000" w:themeColor="text1"/>
+                <w:sz w:val="18"/>
+                <w:szCs w:val="18"/>
+              </w:rPr>
+              <w:t xml:space="preserve"> </w:t>
+            </w:r>
+            <w:proofErr w:type="spellStart"/>
+            <w:r>
+              <w:rPr>
+                <w:rFonts w:ascii="Verdana" w:eastAsia="Menlo" w:hAnsi="Verdana" w:cs="Menlo"/>
+                <w:bCs w:val="0"/>
+                <w:color w:val="000000" w:themeColor="text1"/>
+                <w:sz w:val="18"/>
+                <w:szCs w:val="18"/>
+              </w:rPr>
+              <w:t>transform</w:t>
+            </w:r>
+            <w:proofErr w:type="spellEnd"/>
+            <w:r>
+              <w:rPr>
+                <w:rFonts w:ascii="Verdana" w:eastAsia="Menlo" w:hAnsi="Verdana" w:cs="Menlo"/>
+                <w:bCs w:val="0"/>
+                <w:color w:val="000000" w:themeColor="text1"/>
+                <w:sz w:val="18"/>
+                <w:szCs w:val="18"/>
+              </w:rPr>
+              <w:t xml:space="preserve">, List&lt;Vector3&gt; points, float </w:t>
+            </w:r>
+            <w:proofErr w:type="spellStart"/>
+            <w:r>
+              <w:rPr>
+                <w:rFonts w:ascii="Verdana" w:eastAsia="Menlo" w:hAnsi="Verdana" w:cs="Menlo"/>
+                <w:bCs w:val="0"/>
+                <w:color w:val="000000" w:themeColor="text1"/>
+                <w:sz w:val="18"/>
+                <w:szCs w:val="18"/>
+              </w:rPr>
+              <w:t>moveSpeed</w:t>
+            </w:r>
+            <w:proofErr w:type="spellEnd"/>
+            <w:r>
+              <w:rPr>
+                <w:rFonts w:ascii="Verdana" w:eastAsia="Menlo" w:hAnsi="Verdana" w:cs="Menlo"/>
+                <w:bCs w:val="0"/>
+                <w:color w:val="000000" w:themeColor="text1"/>
+                <w:sz w:val="18"/>
+                <w:szCs w:val="18"/>
+              </w:rPr>
+              <w:t xml:space="preserve"> );</w:t>
             </w:r>
           </w:p>
         </w:tc>
@@ -8286,7 +9260,31 @@
                 <w:sz w:val="18"/>
                 <w:szCs w:val="18"/>
               </w:rPr>
-              <w:t>/// This will move the game object through the points specified, Also, it will keep the gameobject snapped to the ground.</w:t>
+              <w:t xml:space="preserve">/// This will move the game object through the points specified, Also, it will keep the </w:t>
+            </w:r>
+            <w:proofErr w:type="spellStart"/>
+            <w:r>
+              <w:rPr>
+                <w:rFonts w:ascii="Verdana" w:eastAsia="Menlo" w:hAnsi="Verdana" w:cs="Menlo"/>
+                <w:b w:val="0"/>
+                <w:bCs w:val="0"/>
+                <w:color w:val="6A9955"/>
+                <w:sz w:val="18"/>
+                <w:szCs w:val="18"/>
+              </w:rPr>
+              <w:t>gameobject</w:t>
+            </w:r>
+            <w:proofErr w:type="spellEnd"/>
+            <w:r>
+              <w:rPr>
+                <w:rFonts w:ascii="Verdana" w:eastAsia="Menlo" w:hAnsi="Verdana" w:cs="Menlo"/>
+                <w:b w:val="0"/>
+                <w:bCs w:val="0"/>
+                <w:color w:val="6A9955"/>
+                <w:sz w:val="18"/>
+                <w:szCs w:val="18"/>
+              </w:rPr>
+              <w:t xml:space="preserve"> snapped to the ground.</w:t>
             </w:r>
           </w:p>
           <w:p>
@@ -8305,7 +9303,31 @@
                 <w:sz w:val="18"/>
                 <w:szCs w:val="18"/>
               </w:rPr>
-              <w:t>/// So if your Nodes are a little above the ground, your target will still move on the ground.</w:t>
+              <w:t xml:space="preserve">/// </w:t>
+            </w:r>
+            <w:proofErr w:type="gramStart"/>
+            <w:r>
+              <w:rPr>
+                <w:rFonts w:ascii="Verdana" w:eastAsia="Menlo" w:hAnsi="Verdana" w:cs="Menlo"/>
+                <w:b w:val="0"/>
+                <w:bCs w:val="0"/>
+                <w:color w:val="6A9955"/>
+                <w:sz w:val="18"/>
+                <w:szCs w:val="18"/>
+              </w:rPr>
+              <w:t>So</w:t>
+            </w:r>
+            <w:proofErr w:type="gramEnd"/>
+            <w:r>
+              <w:rPr>
+                <w:rFonts w:ascii="Verdana" w:eastAsia="Menlo" w:hAnsi="Verdana" w:cs="Menlo"/>
+                <w:b w:val="0"/>
+                <w:bCs w:val="0"/>
+                <w:color w:val="6A9955"/>
+                <w:sz w:val="18"/>
+                <w:szCs w:val="18"/>
+              </w:rPr>
+              <w:t xml:space="preserve"> if your Nodes are a little above the ground, your target will still move on the ground.</w:t>
             </w:r>
           </w:p>
           <w:p>
@@ -8324,7 +9346,31 @@
                 <w:sz w:val="18"/>
                 <w:szCs w:val="18"/>
               </w:rPr>
-              <w:t>/// We are doing this by raycasting from above the player to the ground. At the ray cast hit position, we are snapping the player.</w:t>
+              <w:t xml:space="preserve">/// We are doing this by </w:t>
+            </w:r>
+            <w:proofErr w:type="spellStart"/>
+            <w:r>
+              <w:rPr>
+                <w:rFonts w:ascii="Verdana" w:eastAsia="Menlo" w:hAnsi="Verdana" w:cs="Menlo"/>
+                <w:b w:val="0"/>
+                <w:bCs w:val="0"/>
+                <w:color w:val="6A9955"/>
+                <w:sz w:val="18"/>
+                <w:szCs w:val="18"/>
+              </w:rPr>
+              <w:t>raycasting</w:t>
+            </w:r>
+            <w:proofErr w:type="spellEnd"/>
+            <w:r>
+              <w:rPr>
+                <w:rFonts w:ascii="Verdana" w:eastAsia="Menlo" w:hAnsi="Verdana" w:cs="Menlo"/>
+                <w:b w:val="0"/>
+                <w:bCs w:val="0"/>
+                <w:color w:val="6A9955"/>
+                <w:sz w:val="18"/>
+                <w:szCs w:val="18"/>
+              </w:rPr>
+              <w:t xml:space="preserve"> from above the player to the ground. At the ray cast hit position, we are snapping the player.</w:t>
             </w:r>
           </w:p>
           <w:p>
@@ -8623,7 +9669,19 @@
                 <w:sz w:val="18"/>
                 <w:szCs w:val="18"/>
               </w:rPr>
-              <w:t>List of positions along which the object is moved.</w:t>
+              <w:t xml:space="preserve">List of positions along which the object is </w:t>
+            </w:r>
+            <w:proofErr w:type="gramStart"/>
+            <w:r>
+              <w:rPr>
+                <w:rFonts w:ascii="Verdana" w:eastAsia="Menlo" w:hAnsi="Verdana" w:cs="Menlo"/>
+                <w:b w:val="0"/>
+                <w:bCs w:val="0"/>
+                <w:color w:val="6A9955"/>
+                <w:sz w:val="18"/>
+                <w:szCs w:val="18"/>
+              </w:rPr>
+              <w:t>moved.</w:t>
             </w:r>
             <w:r>
               <w:rPr>
@@ -8634,7 +9692,19 @@
                 <w:sz w:val="18"/>
                 <w:szCs w:val="18"/>
               </w:rPr>
-              <w:t>&lt;/</w:t>
+              <w:t>&lt;</w:t>
+            </w:r>
+            <w:proofErr w:type="gramEnd"/>
+            <w:r>
+              <w:rPr>
+                <w:rFonts w:ascii="Verdana" w:eastAsia="Menlo" w:hAnsi="Verdana" w:cs="Menlo"/>
+                <w:b w:val="0"/>
+                <w:bCs w:val="0"/>
+                <w:color w:val="808080" w:themeColor="text1" w:themeTint="7F"/>
+                <w:sz w:val="18"/>
+                <w:szCs w:val="18"/>
+              </w:rPr>
+              <w:t>/</w:t>
             </w:r>
             <w:r>
               <w:rPr>
@@ -8741,7 +9811,31 @@
                 <w:sz w:val="18"/>
                 <w:szCs w:val="18"/>
               </w:rPr>
-              <w:t>"moveSpeed"</w:t>
+              <w:t>"</w:t>
+            </w:r>
+            <w:proofErr w:type="spellStart"/>
+            <w:r>
+              <w:rPr>
+                <w:rFonts w:ascii="Verdana" w:eastAsia="Menlo" w:hAnsi="Verdana" w:cs="Menlo"/>
+                <w:b w:val="0"/>
+                <w:bCs w:val="0"/>
+                <w:color w:val="CE9178"/>
+                <w:sz w:val="18"/>
+                <w:szCs w:val="18"/>
+              </w:rPr>
+              <w:t>moveSpeed</w:t>
+            </w:r>
+            <w:proofErr w:type="spellEnd"/>
+            <w:r>
+              <w:rPr>
+                <w:rFonts w:ascii="Verdana" w:eastAsia="Menlo" w:hAnsi="Verdana" w:cs="Menlo"/>
+                <w:b w:val="0"/>
+                <w:bCs w:val="0"/>
+                <w:color w:val="CE9178"/>
+                <w:sz w:val="18"/>
+                <w:szCs w:val="18"/>
+              </w:rPr>
+              <w:t>"</w:t>
             </w:r>
             <w:r>
               <w:rPr>
@@ -8815,7 +9909,6 @@
                 <w:sz w:val="18"/>
                 <w:szCs w:val="18"/>
               </w:rPr>
-              <w:lastRenderedPageBreak/>
               <w:t xml:space="preserve">/// </w:t>
             </w:r>
             <w:r>
@@ -8882,7 +9975,31 @@
                 <w:sz w:val="18"/>
                 <w:szCs w:val="18"/>
               </w:rPr>
-              <w:t>"directionOfRayCast"</w:t>
+              <w:t>"</w:t>
+            </w:r>
+            <w:proofErr w:type="spellStart"/>
+            <w:r>
+              <w:rPr>
+                <w:rFonts w:ascii="Verdana" w:eastAsia="Menlo" w:hAnsi="Verdana" w:cs="Menlo"/>
+                <w:b w:val="0"/>
+                <w:bCs w:val="0"/>
+                <w:color w:val="CE9178"/>
+                <w:sz w:val="18"/>
+                <w:szCs w:val="18"/>
+              </w:rPr>
+              <w:t>directionOfRayCast</w:t>
+            </w:r>
+            <w:proofErr w:type="spellEnd"/>
+            <w:r>
+              <w:rPr>
+                <w:rFonts w:ascii="Verdana" w:eastAsia="Menlo" w:hAnsi="Verdana" w:cs="Menlo"/>
+                <w:b w:val="0"/>
+                <w:bCs w:val="0"/>
+                <w:color w:val="CE9178"/>
+                <w:sz w:val="18"/>
+                <w:szCs w:val="18"/>
+              </w:rPr>
+              <w:t>"</w:t>
             </w:r>
             <w:r>
               <w:rPr>
@@ -8904,7 +10021,31 @@
                 <w:sz w:val="18"/>
                 <w:szCs w:val="18"/>
               </w:rPr>
-              <w:t xml:space="preserve"> We use raycasting to find the ground position. If your ground is down, the ray has to go down, so use Vector3.down. </w:t>
+              <w:t xml:space="preserve"> We use </w:t>
+            </w:r>
+            <w:proofErr w:type="spellStart"/>
+            <w:r>
+              <w:rPr>
+                <w:rFonts w:ascii="Verdana" w:eastAsia="Menlo" w:hAnsi="Verdana" w:cs="Menlo"/>
+                <w:b w:val="0"/>
+                <w:bCs w:val="0"/>
+                <w:color w:val="6A9955"/>
+                <w:sz w:val="18"/>
+                <w:szCs w:val="18"/>
+              </w:rPr>
+              <w:t>raycasting</w:t>
+            </w:r>
+            <w:proofErr w:type="spellEnd"/>
+            <w:r>
+              <w:rPr>
+                <w:rFonts w:ascii="Verdana" w:eastAsia="Menlo" w:hAnsi="Verdana" w:cs="Menlo"/>
+                <w:b w:val="0"/>
+                <w:bCs w:val="0"/>
+                <w:color w:val="6A9955"/>
+                <w:sz w:val="18"/>
+                <w:szCs w:val="18"/>
+              </w:rPr>
+              <w:t xml:space="preserve"> to find the ground position. If your ground is down, the ray has to go down, so use Vector3.down. </w:t>
             </w:r>
             <w:r>
               <w:rPr>
@@ -9022,7 +10163,31 @@
                 <w:sz w:val="18"/>
                 <w:szCs w:val="18"/>
               </w:rPr>
-              <w:t>"offsetDistanceToFloatFromGround"</w:t>
+              <w:t>"</w:t>
+            </w:r>
+            <w:proofErr w:type="spellStart"/>
+            <w:r>
+              <w:rPr>
+                <w:rFonts w:ascii="Verdana" w:eastAsia="Menlo" w:hAnsi="Verdana" w:cs="Menlo"/>
+                <w:b w:val="0"/>
+                <w:bCs w:val="0"/>
+                <w:color w:val="CE9178"/>
+                <w:sz w:val="18"/>
+                <w:szCs w:val="18"/>
+              </w:rPr>
+              <w:t>offsetDistanceToFloatFromGround</w:t>
+            </w:r>
+            <w:proofErr w:type="spellEnd"/>
+            <w:r>
+              <w:rPr>
+                <w:rFonts w:ascii="Verdana" w:eastAsia="Menlo" w:hAnsi="Verdana" w:cs="Menlo"/>
+                <w:b w:val="0"/>
+                <w:bCs w:val="0"/>
+                <w:color w:val="CE9178"/>
+                <w:sz w:val="18"/>
+                <w:szCs w:val="18"/>
+              </w:rPr>
+              <w:t>"</w:t>
             </w:r>
             <w:r>
               <w:rPr>
@@ -9184,7 +10349,31 @@
                 <w:sz w:val="18"/>
                 <w:szCs w:val="18"/>
               </w:rPr>
-              <w:t>"groundGameObjectLayer"</w:t>
+              <w:t>"</w:t>
+            </w:r>
+            <w:proofErr w:type="spellStart"/>
+            <w:r>
+              <w:rPr>
+                <w:rFonts w:ascii="Verdana" w:eastAsia="Menlo" w:hAnsi="Verdana" w:cs="Menlo"/>
+                <w:b w:val="0"/>
+                <w:bCs w:val="0"/>
+                <w:color w:val="CE9178"/>
+                <w:sz w:val="18"/>
+                <w:szCs w:val="18"/>
+              </w:rPr>
+              <w:t>groundGameObjectLayer</w:t>
+            </w:r>
+            <w:proofErr w:type="spellEnd"/>
+            <w:r>
+              <w:rPr>
+                <w:rFonts w:ascii="Verdana" w:eastAsia="Menlo" w:hAnsi="Verdana" w:cs="Menlo"/>
+                <w:b w:val="0"/>
+                <w:bCs w:val="0"/>
+                <w:color w:val="CE9178"/>
+                <w:sz w:val="18"/>
+                <w:szCs w:val="18"/>
+              </w:rPr>
+              <w:t>"</w:t>
             </w:r>
             <w:r>
               <w:rPr>
@@ -9206,7 +10395,55 @@
                 <w:sz w:val="18"/>
                 <w:szCs w:val="18"/>
               </w:rPr>
-              <w:t>This is the ground Gameobject's layer. When we use raycast we target to hit this layer</w:t>
+              <w:t xml:space="preserve">This is the ground </w:t>
+            </w:r>
+            <w:proofErr w:type="spellStart"/>
+            <w:r>
+              <w:rPr>
+                <w:rFonts w:ascii="Verdana" w:eastAsia="Menlo" w:hAnsi="Verdana" w:cs="Menlo"/>
+                <w:b w:val="0"/>
+                <w:bCs w:val="0"/>
+                <w:color w:val="6A9955"/>
+                <w:sz w:val="18"/>
+                <w:szCs w:val="18"/>
+              </w:rPr>
+              <w:t>Gameobject's</w:t>
+            </w:r>
+            <w:proofErr w:type="spellEnd"/>
+            <w:r>
+              <w:rPr>
+                <w:rFonts w:ascii="Verdana" w:eastAsia="Menlo" w:hAnsi="Verdana" w:cs="Menlo"/>
+                <w:b w:val="0"/>
+                <w:bCs w:val="0"/>
+                <w:color w:val="6A9955"/>
+                <w:sz w:val="18"/>
+                <w:szCs w:val="18"/>
+              </w:rPr>
+              <w:t xml:space="preserve"> layer. When we use </w:t>
+            </w:r>
+            <w:proofErr w:type="spellStart"/>
+            <w:r>
+              <w:rPr>
+                <w:rFonts w:ascii="Verdana" w:eastAsia="Menlo" w:hAnsi="Verdana" w:cs="Menlo"/>
+                <w:b w:val="0"/>
+                <w:bCs w:val="0"/>
+                <w:color w:val="6A9955"/>
+                <w:sz w:val="18"/>
+                <w:szCs w:val="18"/>
+              </w:rPr>
+              <w:t>raycast</w:t>
+            </w:r>
+            <w:proofErr w:type="spellEnd"/>
+            <w:r>
+              <w:rPr>
+                <w:rFonts w:ascii="Verdana" w:eastAsia="Menlo" w:hAnsi="Verdana" w:cs="Menlo"/>
+                <w:b w:val="0"/>
+                <w:bCs w:val="0"/>
+                <w:color w:val="6A9955"/>
+                <w:sz w:val="18"/>
+                <w:szCs w:val="18"/>
+              </w:rPr>
+              <w:t xml:space="preserve"> we target to hit this layer</w:t>
             </w:r>
             <w:r>
               <w:rPr>
@@ -9324,7 +10561,31 @@
                 <w:sz w:val="18"/>
                 <w:szCs w:val="18"/>
               </w:rPr>
-              <w:t>"offsetDistanceFromPoint"</w:t>
+              <w:t>"</w:t>
+            </w:r>
+            <w:proofErr w:type="spellStart"/>
+            <w:r>
+              <w:rPr>
+                <w:rFonts w:ascii="Verdana" w:eastAsia="Menlo" w:hAnsi="Verdana" w:cs="Menlo"/>
+                <w:b w:val="0"/>
+                <w:bCs w:val="0"/>
+                <w:color w:val="CE9178"/>
+                <w:sz w:val="18"/>
+                <w:szCs w:val="18"/>
+              </w:rPr>
+              <w:t>offsetDistanceFromPoint</w:t>
+            </w:r>
+            <w:proofErr w:type="spellEnd"/>
+            <w:r>
+              <w:rPr>
+                <w:rFonts w:ascii="Verdana" w:eastAsia="Menlo" w:hAnsi="Verdana" w:cs="Menlo"/>
+                <w:b w:val="0"/>
+                <w:bCs w:val="0"/>
+                <w:color w:val="CE9178"/>
+                <w:sz w:val="18"/>
+                <w:szCs w:val="18"/>
+              </w:rPr>
+              <w:t>"</w:t>
             </w:r>
             <w:r>
               <w:rPr>
@@ -9346,7 +10607,67 @@
                 <w:sz w:val="18"/>
                 <w:szCs w:val="18"/>
               </w:rPr>
-              <w:t>this is to calculate the raycast origin, from where we shoot rays. raycast origin is generally above the player, casting rays towards ground. For most cases, you can leave this as default.</w:t>
+              <w:t xml:space="preserve">this is to calculate the </w:t>
+            </w:r>
+            <w:proofErr w:type="spellStart"/>
+            <w:r>
+              <w:rPr>
+                <w:rFonts w:ascii="Verdana" w:eastAsia="Menlo" w:hAnsi="Verdana" w:cs="Menlo"/>
+                <w:b w:val="0"/>
+                <w:bCs w:val="0"/>
+                <w:color w:val="6A9955"/>
+                <w:sz w:val="18"/>
+                <w:szCs w:val="18"/>
+              </w:rPr>
+              <w:t>raycast</w:t>
+            </w:r>
+            <w:proofErr w:type="spellEnd"/>
+            <w:r>
+              <w:rPr>
+                <w:rFonts w:ascii="Verdana" w:eastAsia="Menlo" w:hAnsi="Verdana" w:cs="Menlo"/>
+                <w:b w:val="0"/>
+                <w:bCs w:val="0"/>
+                <w:color w:val="6A9955"/>
+                <w:sz w:val="18"/>
+                <w:szCs w:val="18"/>
+              </w:rPr>
+              <w:t xml:space="preserve"> origin, from where we shoot rays. </w:t>
+            </w:r>
+            <w:proofErr w:type="spellStart"/>
+            <w:r>
+              <w:rPr>
+                <w:rFonts w:ascii="Verdana" w:eastAsia="Menlo" w:hAnsi="Verdana" w:cs="Menlo"/>
+                <w:b w:val="0"/>
+                <w:bCs w:val="0"/>
+                <w:color w:val="6A9955"/>
+                <w:sz w:val="18"/>
+                <w:szCs w:val="18"/>
+              </w:rPr>
+              <w:t>raycast</w:t>
+            </w:r>
+            <w:proofErr w:type="spellEnd"/>
+            <w:r>
+              <w:rPr>
+                <w:rFonts w:ascii="Verdana" w:eastAsia="Menlo" w:hAnsi="Verdana" w:cs="Menlo"/>
+                <w:b w:val="0"/>
+                <w:bCs w:val="0"/>
+                <w:color w:val="6A9955"/>
+                <w:sz w:val="18"/>
+                <w:szCs w:val="18"/>
+              </w:rPr>
+              <w:t xml:space="preserve"> origin is generally above the player, casting rays towards ground. For most cases, you can leave this as </w:t>
+            </w:r>
+            <w:proofErr w:type="gramStart"/>
+            <w:r>
+              <w:rPr>
+                <w:rFonts w:ascii="Verdana" w:eastAsia="Menlo" w:hAnsi="Verdana" w:cs="Menlo"/>
+                <w:b w:val="0"/>
+                <w:bCs w:val="0"/>
+                <w:color w:val="6A9955"/>
+                <w:sz w:val="18"/>
+                <w:szCs w:val="18"/>
+              </w:rPr>
+              <w:t>default.</w:t>
             </w:r>
             <w:r>
               <w:rPr>
@@ -9357,7 +10678,19 @@
                 <w:sz w:val="18"/>
                 <w:szCs w:val="18"/>
               </w:rPr>
-              <w:t>&lt;/</w:t>
+              <w:t>&lt;</w:t>
+            </w:r>
+            <w:proofErr w:type="gramEnd"/>
+            <w:r>
+              <w:rPr>
+                <w:rFonts w:ascii="Verdana" w:eastAsia="Menlo" w:hAnsi="Verdana" w:cs="Menlo"/>
+                <w:b w:val="0"/>
+                <w:bCs w:val="0"/>
+                <w:color w:val="808080" w:themeColor="text1" w:themeTint="7F"/>
+                <w:sz w:val="18"/>
+                <w:szCs w:val="18"/>
+              </w:rPr>
+              <w:t>/</w:t>
             </w:r>
             <w:r>
               <w:rPr>
@@ -9464,7 +10797,31 @@
                 <w:sz w:val="18"/>
                 <w:szCs w:val="18"/>
               </w:rPr>
-              <w:t>"maxDistanceForRayCast"</w:t>
+              <w:t>"</w:t>
+            </w:r>
+            <w:proofErr w:type="spellStart"/>
+            <w:r>
+              <w:rPr>
+                <w:rFonts w:ascii="Verdana" w:eastAsia="Menlo" w:hAnsi="Verdana" w:cs="Menlo"/>
+                <w:b w:val="0"/>
+                <w:bCs w:val="0"/>
+                <w:color w:val="CE9178"/>
+                <w:sz w:val="18"/>
+                <w:szCs w:val="18"/>
+              </w:rPr>
+              <w:t>maxDistanceForRayCast</w:t>
+            </w:r>
+            <w:proofErr w:type="spellEnd"/>
+            <w:r>
+              <w:rPr>
+                <w:rFonts w:ascii="Verdana" w:eastAsia="Menlo" w:hAnsi="Verdana" w:cs="Menlo"/>
+                <w:b w:val="0"/>
+                <w:bCs w:val="0"/>
+                <w:color w:val="CE9178"/>
+                <w:sz w:val="18"/>
+                <w:szCs w:val="18"/>
+              </w:rPr>
+              <w:t>"</w:t>
             </w:r>
             <w:r>
               <w:rPr>
@@ -9486,7 +10843,31 @@
                 <w:sz w:val="18"/>
                 <w:szCs w:val="18"/>
               </w:rPr>
-              <w:t xml:space="preserve">this is the distance of ray from the raycast origin. For most cases you can let this be default value. </w:t>
+              <w:t xml:space="preserve">this is the distance of ray from the </w:t>
+            </w:r>
+            <w:proofErr w:type="spellStart"/>
+            <w:r>
+              <w:rPr>
+                <w:rFonts w:ascii="Verdana" w:eastAsia="Menlo" w:hAnsi="Verdana" w:cs="Menlo"/>
+                <w:b w:val="0"/>
+                <w:bCs w:val="0"/>
+                <w:color w:val="6A9955"/>
+                <w:sz w:val="18"/>
+                <w:szCs w:val="18"/>
+              </w:rPr>
+              <w:t>raycast</w:t>
+            </w:r>
+            <w:proofErr w:type="spellEnd"/>
+            <w:r>
+              <w:rPr>
+                <w:rFonts w:ascii="Verdana" w:eastAsia="Menlo" w:hAnsi="Verdana" w:cs="Menlo"/>
+                <w:b w:val="0"/>
+                <w:bCs w:val="0"/>
+                <w:color w:val="6A9955"/>
+                <w:sz w:val="18"/>
+                <w:szCs w:val="18"/>
+              </w:rPr>
+              <w:t xml:space="preserve"> origin. For most cases you can let this be default value. </w:t>
             </w:r>
             <w:r>
               <w:rPr>
@@ -9556,7 +10937,195 @@
                 <w:sz w:val="18"/>
                 <w:szCs w:val="18"/>
               </w:rPr>
-              <w:t>public static PathFollower FollowPathWithGroundSnap( Transform transform, List&lt;Vector3&gt; points, float moveSpeed, Vector3 directionOfRayCast, float offsetDistanceToFloatFromGround, int groundGameObjectLayer, float offsetDistanceFromPoint = 10, int maxDistanceForRayCast = 40 )</w:t>
+              <w:t xml:space="preserve">public static PathFollower </w:t>
+            </w:r>
+            <w:proofErr w:type="spellStart"/>
+            <w:proofErr w:type="gramStart"/>
+            <w:r>
+              <w:rPr>
+                <w:rFonts w:ascii="Verdana" w:eastAsia="Menlo" w:hAnsi="Verdana" w:cs="Menlo"/>
+                <w:bCs w:val="0"/>
+                <w:color w:val="000000" w:themeColor="text1"/>
+                <w:sz w:val="18"/>
+                <w:szCs w:val="18"/>
+              </w:rPr>
+              <w:t>FollowPathWithGroundSnap</w:t>
+            </w:r>
+            <w:proofErr w:type="spellEnd"/>
+            <w:r>
+              <w:rPr>
+                <w:rFonts w:ascii="Verdana" w:eastAsia="Menlo" w:hAnsi="Verdana" w:cs="Menlo"/>
+                <w:bCs w:val="0"/>
+                <w:color w:val="000000" w:themeColor="text1"/>
+                <w:sz w:val="18"/>
+                <w:szCs w:val="18"/>
+              </w:rPr>
+              <w:t>( Transform</w:t>
+            </w:r>
+            <w:proofErr w:type="gramEnd"/>
+            <w:r>
+              <w:rPr>
+                <w:rFonts w:ascii="Verdana" w:eastAsia="Menlo" w:hAnsi="Verdana" w:cs="Menlo"/>
+                <w:bCs w:val="0"/>
+                <w:color w:val="000000" w:themeColor="text1"/>
+                <w:sz w:val="18"/>
+                <w:szCs w:val="18"/>
+              </w:rPr>
+              <w:t xml:space="preserve"> </w:t>
+            </w:r>
+            <w:proofErr w:type="spellStart"/>
+            <w:r>
+              <w:rPr>
+                <w:rFonts w:ascii="Verdana" w:eastAsia="Menlo" w:hAnsi="Verdana" w:cs="Menlo"/>
+                <w:bCs w:val="0"/>
+                <w:color w:val="000000" w:themeColor="text1"/>
+                <w:sz w:val="18"/>
+                <w:szCs w:val="18"/>
+              </w:rPr>
+              <w:t>transform</w:t>
+            </w:r>
+            <w:proofErr w:type="spellEnd"/>
+            <w:r>
+              <w:rPr>
+                <w:rFonts w:ascii="Verdana" w:eastAsia="Menlo" w:hAnsi="Verdana" w:cs="Menlo"/>
+                <w:bCs w:val="0"/>
+                <w:color w:val="000000" w:themeColor="text1"/>
+                <w:sz w:val="18"/>
+                <w:szCs w:val="18"/>
+              </w:rPr>
+              <w:t xml:space="preserve">, List&lt;Vector3&gt; points, float </w:t>
+            </w:r>
+            <w:proofErr w:type="spellStart"/>
+            <w:r>
+              <w:rPr>
+                <w:rFonts w:ascii="Verdana" w:eastAsia="Menlo" w:hAnsi="Verdana" w:cs="Menlo"/>
+                <w:bCs w:val="0"/>
+                <w:color w:val="000000" w:themeColor="text1"/>
+                <w:sz w:val="18"/>
+                <w:szCs w:val="18"/>
+              </w:rPr>
+              <w:t>moveSpeed</w:t>
+            </w:r>
+            <w:proofErr w:type="spellEnd"/>
+            <w:r>
+              <w:rPr>
+                <w:rFonts w:ascii="Verdana" w:eastAsia="Menlo" w:hAnsi="Verdana" w:cs="Menlo"/>
+                <w:bCs w:val="0"/>
+                <w:color w:val="000000" w:themeColor="text1"/>
+                <w:sz w:val="18"/>
+                <w:szCs w:val="18"/>
+              </w:rPr>
+              <w:t xml:space="preserve">, Vector3 </w:t>
+            </w:r>
+            <w:proofErr w:type="spellStart"/>
+            <w:r>
+              <w:rPr>
+                <w:rFonts w:ascii="Verdana" w:eastAsia="Menlo" w:hAnsi="Verdana" w:cs="Menlo"/>
+                <w:bCs w:val="0"/>
+                <w:color w:val="000000" w:themeColor="text1"/>
+                <w:sz w:val="18"/>
+                <w:szCs w:val="18"/>
+              </w:rPr>
+              <w:t>directionOfRayCast</w:t>
+            </w:r>
+            <w:proofErr w:type="spellEnd"/>
+            <w:r>
+              <w:rPr>
+                <w:rFonts w:ascii="Verdana" w:eastAsia="Menlo" w:hAnsi="Verdana" w:cs="Menlo"/>
+                <w:bCs w:val="0"/>
+                <w:color w:val="000000" w:themeColor="text1"/>
+                <w:sz w:val="18"/>
+                <w:szCs w:val="18"/>
+              </w:rPr>
+              <w:t xml:space="preserve">, float </w:t>
+            </w:r>
+            <w:proofErr w:type="spellStart"/>
+            <w:r>
+              <w:rPr>
+                <w:rFonts w:ascii="Verdana" w:eastAsia="Menlo" w:hAnsi="Verdana" w:cs="Menlo"/>
+                <w:bCs w:val="0"/>
+                <w:color w:val="000000" w:themeColor="text1"/>
+                <w:sz w:val="18"/>
+                <w:szCs w:val="18"/>
+              </w:rPr>
+              <w:t>offsetDistanceToFloatFromGround</w:t>
+            </w:r>
+            <w:proofErr w:type="spellEnd"/>
+            <w:r>
+              <w:rPr>
+                <w:rFonts w:ascii="Verdana" w:eastAsia="Menlo" w:hAnsi="Verdana" w:cs="Menlo"/>
+                <w:bCs w:val="0"/>
+                <w:color w:val="000000" w:themeColor="text1"/>
+                <w:sz w:val="18"/>
+                <w:szCs w:val="18"/>
+              </w:rPr>
+              <w:t xml:space="preserve">, int </w:t>
+            </w:r>
+            <w:proofErr w:type="spellStart"/>
+            <w:r>
+              <w:rPr>
+                <w:rFonts w:ascii="Verdana" w:eastAsia="Menlo" w:hAnsi="Verdana" w:cs="Menlo"/>
+                <w:bCs w:val="0"/>
+                <w:color w:val="000000" w:themeColor="text1"/>
+                <w:sz w:val="18"/>
+                <w:szCs w:val="18"/>
+              </w:rPr>
+              <w:t>groundGameObjectLayer</w:t>
+            </w:r>
+            <w:proofErr w:type="spellEnd"/>
+            <w:r>
+              <w:rPr>
+                <w:rFonts w:ascii="Verdana" w:eastAsia="Menlo" w:hAnsi="Verdana" w:cs="Menlo"/>
+                <w:bCs w:val="0"/>
+                <w:color w:val="000000" w:themeColor="text1"/>
+                <w:sz w:val="18"/>
+                <w:szCs w:val="18"/>
+              </w:rPr>
+              <w:t xml:space="preserve">, float </w:t>
+            </w:r>
+            <w:proofErr w:type="spellStart"/>
+            <w:r>
+              <w:rPr>
+                <w:rFonts w:ascii="Verdana" w:eastAsia="Menlo" w:hAnsi="Verdana" w:cs="Menlo"/>
+                <w:bCs w:val="0"/>
+                <w:color w:val="000000" w:themeColor="text1"/>
+                <w:sz w:val="18"/>
+                <w:szCs w:val="18"/>
+              </w:rPr>
+              <w:t>offsetDistanceFromPoint</w:t>
+            </w:r>
+            <w:proofErr w:type="spellEnd"/>
+            <w:r>
+              <w:rPr>
+                <w:rFonts w:ascii="Verdana" w:eastAsia="Menlo" w:hAnsi="Verdana" w:cs="Menlo"/>
+                <w:bCs w:val="0"/>
+                <w:color w:val="000000" w:themeColor="text1"/>
+                <w:sz w:val="18"/>
+                <w:szCs w:val="18"/>
+              </w:rPr>
+              <w:t xml:space="preserve"> = 10, int </w:t>
+            </w:r>
+            <w:proofErr w:type="spellStart"/>
+            <w:r>
+              <w:rPr>
+                <w:rFonts w:ascii="Verdana" w:eastAsia="Menlo" w:hAnsi="Verdana" w:cs="Menlo"/>
+                <w:bCs w:val="0"/>
+                <w:color w:val="000000" w:themeColor="text1"/>
+                <w:sz w:val="18"/>
+                <w:szCs w:val="18"/>
+              </w:rPr>
+              <w:t>maxDistanceForRayCast</w:t>
+            </w:r>
+            <w:proofErr w:type="spellEnd"/>
+            <w:r>
+              <w:rPr>
+                <w:rFonts w:ascii="Verdana" w:eastAsia="Menlo" w:hAnsi="Verdana" w:cs="Menlo"/>
+                <w:bCs w:val="0"/>
+                <w:color w:val="000000" w:themeColor="text1"/>
+                <w:sz w:val="18"/>
+                <w:szCs w:val="18"/>
+              </w:rPr>
+              <w:t xml:space="preserve"> = 40 )</w:t>
             </w:r>
           </w:p>
           <w:p>
@@ -9713,7 +11282,31 @@
                 <w:sz w:val="18"/>
                 <w:szCs w:val="18"/>
               </w:rPr>
-              <w:t xml:space="preserve">/// Stops the gameobject while moving along the path. </w:t>
+              <w:t xml:space="preserve">/// Stops the </w:t>
+            </w:r>
+            <w:proofErr w:type="spellStart"/>
+            <w:r>
+              <w:rPr>
+                <w:rFonts w:ascii="Verdana" w:eastAsia="Menlo" w:hAnsi="Verdana" w:cs="Menlo"/>
+                <w:b w:val="0"/>
+                <w:bCs w:val="0"/>
+                <w:color w:val="6A9955"/>
+                <w:sz w:val="18"/>
+                <w:szCs w:val="18"/>
+              </w:rPr>
+              <w:t>gameobject</w:t>
+            </w:r>
+            <w:proofErr w:type="spellEnd"/>
+            <w:r>
+              <w:rPr>
+                <w:rFonts w:ascii="Verdana" w:eastAsia="Menlo" w:hAnsi="Verdana" w:cs="Menlo"/>
+                <w:b w:val="0"/>
+                <w:bCs w:val="0"/>
+                <w:color w:val="6A9955"/>
+                <w:sz w:val="18"/>
+                <w:szCs w:val="18"/>
+              </w:rPr>
+              <w:t xml:space="preserve"> while moving along the path. </w:t>
             </w:r>
           </w:p>
           <w:p>
@@ -9732,6 +11325,7 @@
                 <w:sz w:val="18"/>
                 <w:szCs w:val="18"/>
               </w:rPr>
+              <w:lastRenderedPageBreak/>
               <w:t xml:space="preserve">/// </w:t>
             </w:r>
             <w:r>
@@ -9872,7 +11466,31 @@
                 <w:sz w:val="18"/>
                 <w:szCs w:val="18"/>
               </w:rPr>
-              <w:t>The gameobject which needs to stop moving</w:t>
+              <w:t xml:space="preserve">The </w:t>
+            </w:r>
+            <w:proofErr w:type="spellStart"/>
+            <w:r>
+              <w:rPr>
+                <w:rFonts w:ascii="Verdana" w:eastAsia="Menlo" w:hAnsi="Verdana" w:cs="Menlo"/>
+                <w:b w:val="0"/>
+                <w:bCs w:val="0"/>
+                <w:color w:val="6A9955"/>
+                <w:sz w:val="18"/>
+                <w:szCs w:val="18"/>
+              </w:rPr>
+              <w:t>gameobject</w:t>
+            </w:r>
+            <w:proofErr w:type="spellEnd"/>
+            <w:r>
+              <w:rPr>
+                <w:rFonts w:ascii="Verdana" w:eastAsia="Menlo" w:hAnsi="Verdana" w:cs="Menlo"/>
+                <w:b w:val="0"/>
+                <w:bCs w:val="0"/>
+                <w:color w:val="6A9955"/>
+                <w:sz w:val="18"/>
+                <w:szCs w:val="18"/>
+              </w:rPr>
+              <w:t xml:space="preserve"> which needs to stop moving</w:t>
             </w:r>
             <w:r>
               <w:rPr>
@@ -9946,7 +11564,63 @@
                 <w:sz w:val="18"/>
                 <w:szCs w:val="18"/>
               </w:rPr>
-              <w:t>public static void StopFollowing( Transform transform )</w:t>
+              <w:t xml:space="preserve">public static void </w:t>
+            </w:r>
+            <w:proofErr w:type="spellStart"/>
+            <w:proofErr w:type="gramStart"/>
+            <w:r>
+              <w:rPr>
+                <w:rFonts w:ascii="Verdana" w:eastAsia="Menlo" w:hAnsi="Verdana" w:cs="Menlo"/>
+                <w:bCs w:val="0"/>
+                <w:color w:val="000000" w:themeColor="text1"/>
+                <w:sz w:val="18"/>
+                <w:szCs w:val="18"/>
+              </w:rPr>
+              <w:t>StopFollowing</w:t>
+            </w:r>
+            <w:proofErr w:type="spellEnd"/>
+            <w:r>
+              <w:rPr>
+                <w:rFonts w:ascii="Verdana" w:eastAsia="Menlo" w:hAnsi="Verdana" w:cs="Menlo"/>
+                <w:bCs w:val="0"/>
+                <w:color w:val="000000" w:themeColor="text1"/>
+                <w:sz w:val="18"/>
+                <w:szCs w:val="18"/>
+              </w:rPr>
+              <w:t>( Transform</w:t>
+            </w:r>
+            <w:proofErr w:type="gramEnd"/>
+            <w:r>
+              <w:rPr>
+                <w:rFonts w:ascii="Verdana" w:eastAsia="Menlo" w:hAnsi="Verdana" w:cs="Menlo"/>
+                <w:bCs w:val="0"/>
+                <w:color w:val="000000" w:themeColor="text1"/>
+                <w:sz w:val="18"/>
+                <w:szCs w:val="18"/>
+              </w:rPr>
+              <w:t xml:space="preserve"> </w:t>
+            </w:r>
+            <w:proofErr w:type="spellStart"/>
+            <w:r>
+              <w:rPr>
+                <w:rFonts w:ascii="Verdana" w:eastAsia="Menlo" w:hAnsi="Verdana" w:cs="Menlo"/>
+                <w:bCs w:val="0"/>
+                <w:color w:val="000000" w:themeColor="text1"/>
+                <w:sz w:val="18"/>
+                <w:szCs w:val="18"/>
+              </w:rPr>
+              <w:t>transform</w:t>
+            </w:r>
+            <w:proofErr w:type="spellEnd"/>
+            <w:r>
+              <w:rPr>
+                <w:rFonts w:ascii="Verdana" w:eastAsia="Menlo" w:hAnsi="Verdana" w:cs="Menlo"/>
+                <w:bCs w:val="0"/>
+                <w:color w:val="000000" w:themeColor="text1"/>
+                <w:sz w:val="18"/>
+                <w:szCs w:val="18"/>
+              </w:rPr>
+              <w:t xml:space="preserve"> )</w:t>
             </w:r>
           </w:p>
           <w:p>
@@ -10004,7 +11678,25 @@
           <w:bCs/>
           <w:color w:val="2F5496" w:themeColor="accent1" w:themeShade="BF"/>
         </w:rPr>
-        <w:t>Note: All these Pathfollower methods are in PathFollowerUtility class.</w:t>
+        <w:t xml:space="preserve">Note: All these Pathfollower methods are in </w:t>
+      </w:r>
+      <w:proofErr w:type="spellStart"/>
+      <w:r>
+        <w:rPr>
+          <w:rFonts w:ascii="Verdana" w:hAnsi="Verdana"/>
+          <w:bCs/>
+          <w:color w:val="2F5496" w:themeColor="accent1" w:themeShade="BF"/>
+        </w:rPr>
+        <w:t>PathFollowerUtility</w:t>
+      </w:r>
+      <w:proofErr w:type="spellEnd"/>
+      <w:r>
+        <w:rPr>
+          <w:rFonts w:ascii="Verdana" w:hAnsi="Verdana"/>
+          <w:bCs/>
+          <w:color w:val="2F5496" w:themeColor="accent1" w:themeShade="BF"/>
+        </w:rPr>
+        <w:t xml:space="preserve"> class.</w:t>
       </w:r>
       <w:r>
         <w:rPr>
@@ -10065,7 +11757,7 @@
       <w:pPr>
         <w:pStyle w:val="Heading1"/>
       </w:pPr>
-      <w:bookmarkStart w:id="18" w:name="_Toc534035201"/>
+      <w:bookmarkStart w:id="17" w:name="_Toc59873693"/>
       <w:r>
         <w:t xml:space="preserve">Caution </w:t>
       </w:r>
@@ -10075,7 +11767,7 @@
       <w:r>
         <w:t xml:space="preserve"> 3D node creation:</w:t>
       </w:r>
-      <w:bookmarkEnd w:id="18"/>
+      <w:bookmarkEnd w:id="17"/>
     </w:p>
     <w:p>
       <w:pPr>
@@ -10173,7 +11865,6 @@
           <w:rFonts w:ascii="Verdana" w:hAnsi="Verdana"/>
           <w:noProof/>
         </w:rPr>
-        <w:lastRenderedPageBreak/>
         <w:drawing>
           <wp:inline distT="0" distB="0" distL="0" distR="0" wp14:anchorId="04795B1B" wp14:editId="3EA8C31F">
             <wp:extent cx="4320540" cy="2709570"/>
@@ -10190,7 +11881,7 @@
                     <pic:cNvPicPr/>
                   </pic:nvPicPr>
                   <pic:blipFill>
-                    <a:blip r:embed="rId20" cstate="print">
+                    <a:blip r:embed="rId19" cstate="print">
                       <a:extLst>
                         <a:ext uri="{28A0092B-C50C-407E-A947-70E740481C1C}">
                           <a14:useLocalDpi xmlns:a14="http://schemas.microsoft.com/office/drawing/2010/main" val="0"/>
@@ -10237,7 +11928,7 @@
                     <pic:cNvPicPr/>
                   </pic:nvPicPr>
                   <pic:blipFill>
-                    <a:blip r:embed="rId21" cstate="print">
+                    <a:blip r:embed="rId20" cstate="print">
                       <a:extLst>
                         <a:ext uri="{28A0092B-C50C-407E-A947-70E740481C1C}">
                           <a14:useLocalDpi xmlns:a14="http://schemas.microsoft.com/office/drawing/2010/main" val="0"/>
@@ -10268,12 +11959,12 @@
       <w:pPr>
         <w:pStyle w:val="Heading1"/>
       </w:pPr>
-      <w:bookmarkStart w:id="19" w:name="_Toc534035202"/>
+      <w:bookmarkStart w:id="18" w:name="_Toc59873694"/>
       <w:r>
         <w:lastRenderedPageBreak/>
         <w:t>FAQ</w:t>
       </w:r>
-      <w:bookmarkEnd w:id="19"/>
+      <w:bookmarkEnd w:id="18"/>
     </w:p>
     <w:p>
       <w:pPr>
@@ -10283,7 +11974,29 @@
           <w:numId w:val="12"/>
         </w:numPr>
       </w:pPr>
-      <w:bookmarkStart w:id="20" w:name="_Toc534035203"/>
+      <w:bookmarkStart w:id="19" w:name="_Toc59873695"/>
+      <w:r>
+        <w:t>Is there a walkthrough video?</w:t>
+      </w:r>
+      <w:bookmarkEnd w:id="19"/>
+    </w:p>
+    <w:p>
+      <w:pPr>
+        <w:ind w:left="720" w:firstLine="720"/>
+      </w:pPr>
+      <w:r>
+        <w:t>https://youtu.be/WIUVuKbTIjs</w:t>
+      </w:r>
+    </w:p>
+    <w:p>
+      <w:pPr>
+        <w:pStyle w:val="Heading2"/>
+        <w:numPr>
+          <w:ilvl w:val="0"/>
+          <w:numId w:val="12"/>
+        </w:numPr>
+      </w:pPr>
+      <w:bookmarkStart w:id="20" w:name="_Toc59873696"/>
       <w:r>
         <w:t xml:space="preserve">I cannot see Nodes or </w:t>
       </w:r>
@@ -10437,30 +12150,38 @@
           <w:ilvl w:val="0"/>
           <w:numId w:val="12"/>
         </w:numPr>
-        <w:rPr>
-          <w:b/>
-        </w:rPr>
-      </w:pPr>
-      <w:bookmarkStart w:id="21" w:name="_Toc534035204"/>
-      <w:r>
-        <w:t xml:space="preserve">To all the users using </w:t>
-      </w:r>
-      <w:r>
-        <w:rPr>
-          <w:b/>
-        </w:rPr>
-        <w:t>Free-Version</w:t>
+      </w:pPr>
+      <w:bookmarkStart w:id="21" w:name="_Toc59873697"/>
+      <w:r>
+        <w:t xml:space="preserve">While trying to Create nodes, I am clicking on </w:t>
+      </w:r>
+      <w:r>
+        <w:t xml:space="preserve">the </w:t>
+      </w:r>
+      <w:r>
+        <w:t>C</w:t>
+      </w:r>
+      <w:r>
+        <w:t>ollider, but nodes are not created:</w:t>
       </w:r>
       <w:bookmarkEnd w:id="21"/>
-      <w:r>
-        <w:rPr>
-          <w:b/>
-        </w:rPr>
-        <w:t xml:space="preserve"> </w:t>
-      </w:r>
     </w:p>
     <w:p>
       <w:pPr>
+        <w:ind w:left="1080"/>
+        <w:rPr>
+          <w:rFonts w:ascii="Verdana" w:hAnsi="Verdana"/>
+        </w:rPr>
+      </w:pPr>
+      <w:r>
+        <w:rPr>
+          <w:rFonts w:ascii="Verdana" w:hAnsi="Verdana"/>
+        </w:rPr>
+        <w:t xml:space="preserve">Make sure the collider name in PathFinder script and your collider layer name are the same. </w:t>
+      </w:r>
+    </w:p>
+    <w:p>
+      <w:pPr>
         <w:pStyle w:val="ListParagraph"/>
         <w:ind w:left="1440"/>
         <w:rPr>
@@ -10470,149 +12191,8 @@
       <w:r>
         <w:rPr>
           <w:rFonts w:ascii="Verdana" w:hAnsi="Verdana"/>
-        </w:rPr>
-        <w:t xml:space="preserve">There is absolutely no difference between free-version and full-version except that I have provided </w:t>
-      </w:r>
-      <w:r>
-        <w:rPr>
-          <w:rFonts w:ascii="Verdana" w:hAnsi="Verdana"/>
-        </w:rPr>
-        <w:t>DLLs</w:t>
-      </w:r>
-      <w:r>
-        <w:rPr>
-          <w:rFonts w:ascii="Verdana" w:hAnsi="Verdana"/>
-        </w:rPr>
-        <w:t xml:space="preserve"> instead of source code. Other than that, you can do everything a full-version can do. There are no restrictions.</w:t>
-      </w:r>
-    </w:p>
-    <w:p>
-      <w:pPr>
-        <w:pStyle w:val="ListParagraph"/>
-        <w:ind w:left="1440" w:firstLine="720"/>
-        <w:rPr>
-          <w:rFonts w:ascii="Verdana" w:hAnsi="Verdana"/>
-        </w:rPr>
-      </w:pPr>
-      <w:r>
-        <w:rPr>
-          <w:rFonts w:ascii="Verdana" w:hAnsi="Verdana"/>
-        </w:rPr>
-        <w:t>When you expand your DLL, you can find the class declarations there. You can drag these into</w:t>
-      </w:r>
-      <w:r>
-        <w:rPr>
-          <w:rFonts w:ascii="Verdana" w:hAnsi="Verdana"/>
-        </w:rPr>
-        <w:t xml:space="preserve"> the</w:t>
-      </w:r>
-      <w:r>
-        <w:rPr>
-          <w:rFonts w:ascii="Verdana" w:hAnsi="Verdana"/>
-        </w:rPr>
-        <w:t xml:space="preserve"> scene just like any other script.</w:t>
-      </w:r>
-    </w:p>
-    <w:p>
-      <w:pPr>
-        <w:ind w:left="1440"/>
-        <w:rPr>
-          <w:rFonts w:ascii="Verdana" w:hAnsi="Verdana"/>
-        </w:rPr>
-      </w:pPr>
-      <w:r>
-        <w:rPr>
-          <w:rFonts w:ascii="Verdana" w:hAnsi="Verdana"/>
           <w:noProof/>
         </w:rPr>
-        <w:drawing>
-          <wp:inline distT="0" distB="0" distL="0" distR="0" wp14:anchorId="270FD481" wp14:editId="25582046">
-            <wp:extent cx="4305300" cy="1549400"/>
-            <wp:effectExtent l="0" t="0" r="0" b="0"/>
-            <wp:docPr id="1" name="Picture 1"/>
-            <wp:cNvGraphicFramePr>
-              <a:graphicFrameLocks xmlns:a="http://schemas.openxmlformats.org/drawingml/2006/main" noChangeAspect="1"/>
-            </wp:cNvGraphicFramePr>
-            <a:graphic xmlns:a="http://schemas.openxmlformats.org/drawingml/2006/main">
-              <a:graphicData uri="http://schemas.openxmlformats.org/drawingml/2006/picture">
-                <pic:pic xmlns:pic="http://schemas.openxmlformats.org/drawingml/2006/picture">
-                  <pic:nvPicPr>
-                    <pic:cNvPr id="1" name=""/>
-                    <pic:cNvPicPr/>
-                  </pic:nvPicPr>
-                  <pic:blipFill>
-                    <a:blip r:embed="rId17"/>
-                    <a:stretch>
-                      <a:fillRect/>
-                    </a:stretch>
-                  </pic:blipFill>
-                  <pic:spPr>
-                    <a:xfrm>
-                      <a:off x="0" y="0"/>
-                      <a:ext cx="4305300" cy="1549400"/>
-                    </a:xfrm>
-                    <a:prstGeom prst="rect">
-                      <a:avLst/>
-                    </a:prstGeom>
-                  </pic:spPr>
-                </pic:pic>
-              </a:graphicData>
-            </a:graphic>
-          </wp:inline>
-        </w:drawing>
-      </w:r>
-    </w:p>
-    <w:p>
-      <w:pPr>
-        <w:pStyle w:val="Heading2"/>
-        <w:numPr>
-          <w:ilvl w:val="0"/>
-          <w:numId w:val="12"/>
-        </w:numPr>
-      </w:pPr>
-      <w:bookmarkStart w:id="22" w:name="_Toc534035205"/>
-      <w:r>
-        <w:t xml:space="preserve">While trying to Create nodes, I am clicking on </w:t>
-      </w:r>
-      <w:r>
-        <w:t xml:space="preserve">the </w:t>
-      </w:r>
-      <w:r>
-        <w:t>C</w:t>
-      </w:r>
-      <w:r>
-        <w:t>ollider, but nodes are not created:</w:t>
-      </w:r>
-      <w:bookmarkEnd w:id="22"/>
-    </w:p>
-    <w:p>
-      <w:pPr>
-        <w:ind w:left="1080"/>
-        <w:rPr>
-          <w:rFonts w:ascii="Verdana" w:hAnsi="Verdana"/>
-        </w:rPr>
-      </w:pPr>
-      <w:r>
-        <w:rPr>
-          <w:rFonts w:ascii="Verdana" w:hAnsi="Verdana"/>
-        </w:rPr>
-        <w:t xml:space="preserve">Make sure the collider name in PathFinder script and your collider layer name are the same. </w:t>
-      </w:r>
-    </w:p>
-    <w:p>
-      <w:pPr>
-        <w:pStyle w:val="ListParagraph"/>
-        <w:ind w:left="1440"/>
-        <w:rPr>
-          <w:rFonts w:ascii="Verdana" w:hAnsi="Verdana"/>
-        </w:rPr>
-      </w:pPr>
-      <w:r>
-        <w:rPr>
-          <w:rFonts w:ascii="Verdana" w:hAnsi="Verdana"/>
-          <w:noProof/>
-        </w:rPr>
-        <w:lastRenderedPageBreak/>
         <w:drawing>
           <wp:inline distT="0" distB="0" distL="0" distR="0" wp14:anchorId="469DDCD2" wp14:editId="312D40AD">
             <wp:extent cx="4320540" cy="2709570"/>
@@ -10629,7 +12209,7 @@
                     <pic:cNvPicPr/>
                   </pic:nvPicPr>
                   <pic:blipFill>
-                    <a:blip r:embed="rId20" cstate="print">
+                    <a:blip r:embed="rId19" cstate="print">
                       <a:extLst>
                         <a:ext uri="{28A0092B-C50C-407E-A947-70E740481C1C}">
                           <a14:useLocalDpi xmlns:a14="http://schemas.microsoft.com/office/drawing/2010/main" val="0"/>
@@ -10669,6 +12249,7 @@
           <w:rFonts w:ascii="Verdana" w:hAnsi="Verdana"/>
           <w:noProof/>
         </w:rPr>
+        <w:lastRenderedPageBreak/>
         <w:drawing>
           <wp:inline distT="0" distB="0" distL="0" distR="0" wp14:anchorId="30170544" wp14:editId="7E31C210">
             <wp:extent cx="4320989" cy="3087938"/>
@@ -10685,7 +12266,7 @@
                     <pic:cNvPicPr/>
                   </pic:nvPicPr>
                   <pic:blipFill>
-                    <a:blip r:embed="rId21" cstate="print">
+                    <a:blip r:embed="rId20" cstate="print">
                       <a:extLst>
                         <a:ext uri="{28A0092B-C50C-407E-A947-70E740481C1C}">
                           <a14:useLocalDpi xmlns:a14="http://schemas.microsoft.com/office/drawing/2010/main" val="0"/>
@@ -10714,129 +12295,115 @@
     </w:p>
     <w:p>
       <w:pPr>
-        <w:pStyle w:val="ListParagraph"/>
-        <w:numPr>
-          <w:ilvl w:val="0"/>
-          <w:numId w:val="12"/>
-        </w:numPr>
-        <w:rPr>
-          <w:rFonts w:asciiTheme="majorHAnsi" w:eastAsiaTheme="majorEastAsia" w:hAnsiTheme="majorHAnsi" w:cstheme="majorBidi"/>
-          <w:color w:val="2F5496" w:themeColor="accent1" w:themeShade="BF"/>
-          <w:sz w:val="26"/>
-          <w:szCs w:val="26"/>
-        </w:rPr>
-      </w:pPr>
-      <w:r>
-        <w:rPr>
-          <w:rFonts w:asciiTheme="majorHAnsi" w:eastAsiaTheme="majorEastAsia" w:hAnsiTheme="majorHAnsi" w:cstheme="majorBidi"/>
-          <w:color w:val="2F5496" w:themeColor="accent1" w:themeShade="BF"/>
-          <w:sz w:val="26"/>
-          <w:szCs w:val="26"/>
-        </w:rPr>
-        <w:t xml:space="preserve">My object is not moving properly in 3D </w:t>
-      </w:r>
-      <w:r>
-        <w:rPr>
-          <w:rFonts w:asciiTheme="majorHAnsi" w:eastAsiaTheme="majorEastAsia" w:hAnsiTheme="majorHAnsi" w:cstheme="majorBidi"/>
-          <w:color w:val="2F5496" w:themeColor="accent1" w:themeShade="BF"/>
-          <w:sz w:val="26"/>
-          <w:szCs w:val="26"/>
-        </w:rPr>
-        <w:t>Terrain</w:t>
-      </w:r>
-    </w:p>
-    <w:p>
-      <w:pPr>
-        <w:ind w:left="1440"/>
-        <w:rPr>
-          <w:rFonts w:ascii="Verdana" w:hAnsi="Verdana"/>
-        </w:rPr>
-      </w:pPr>
-      <w:r>
-        <w:tab/>
-      </w:r>
-      <w:r>
-        <w:rPr>
-          <w:rFonts w:ascii="Verdana" w:hAnsi="Verdana"/>
-        </w:rPr>
-        <w:t xml:space="preserve">Make sure the collider name in PathFinder script and your collider layer name are the same. </w:t>
-      </w:r>
-      <w:r>
-        <w:rPr>
-          <w:rFonts w:ascii="Verdana" w:hAnsi="Verdana"/>
-        </w:rPr>
-        <w:t>And it</w:t>
-      </w:r>
-      <w:r>
-        <w:rPr>
-          <w:rFonts w:ascii="Verdana" w:hAnsi="Verdana"/>
-        </w:rPr>
-        <w:t>’</w:t>
-      </w:r>
-      <w:r>
-        <w:rPr>
-          <w:rFonts w:ascii="Verdana" w:hAnsi="Verdana"/>
-        </w:rPr>
-        <w:t xml:space="preserve">s best if your ground collider has a different layer than your player. </w:t>
-      </w:r>
-      <w:r>
-        <w:rPr>
-          <w:rFonts w:ascii="Verdana" w:hAnsi="Verdana"/>
-        </w:rPr>
-        <w:t>E.g.</w:t>
-      </w:r>
-      <w:r>
-        <w:rPr>
-          <w:rFonts w:ascii="Verdana" w:hAnsi="Verdana"/>
-        </w:rPr>
-        <w:t xml:space="preserve"> Ground can have a layer “Ground”</w:t>
-      </w:r>
-      <w:r>
-        <w:rPr>
-          <w:rFonts w:ascii="Verdana" w:hAnsi="Verdana"/>
-        </w:rPr>
-        <w:t xml:space="preserve"> and characters can have something else. </w:t>
-      </w:r>
-      <w:r>
-        <w:rPr>
-          <w:rFonts w:ascii="Verdana" w:hAnsi="Verdana"/>
-        </w:rPr>
-        <w:t xml:space="preserve">The reason behind this is that we are doing </w:t>
-      </w:r>
-      <w:r>
-        <w:rPr>
-          <w:rFonts w:ascii="Verdana" w:hAnsi="Verdana"/>
-        </w:rPr>
-        <w:t>ray casts</w:t>
-      </w:r>
-      <w:r>
-        <w:rPr>
-          <w:rFonts w:ascii="Verdana" w:hAnsi="Verdana"/>
-        </w:rPr>
-        <w:t xml:space="preserve"> to find the height of the ground and if there is any other game object with </w:t>
-      </w:r>
-      <w:r>
-        <w:rPr>
-          <w:rFonts w:ascii="Verdana" w:hAnsi="Verdana"/>
-        </w:rPr>
-        <w:t xml:space="preserve">the </w:t>
-      </w:r>
-      <w:r>
-        <w:rPr>
-          <w:rFonts w:ascii="Verdana" w:hAnsi="Verdana"/>
-        </w:rPr>
-        <w:t>same layer, we will have trouble finding proper height.</w:t>
-      </w:r>
-    </w:p>
-    <w:p>
-      <w:pPr>
         <w:pStyle w:val="Heading2"/>
         <w:numPr>
           <w:ilvl w:val="0"/>
           <w:numId w:val="12"/>
         </w:numPr>
       </w:pPr>
-      <w:bookmarkStart w:id="23" w:name="_Toc534035206"/>
+      <w:bookmarkStart w:id="22" w:name="_Toc59873698"/>
+      <w:r>
+        <w:t xml:space="preserve">My object is not moving properly in 3D </w:t>
+      </w:r>
+      <w:r>
+        <w:t>Terrain</w:t>
+      </w:r>
+      <w:bookmarkEnd w:id="22"/>
+    </w:p>
+    <w:p>
+      <w:pPr>
+        <w:ind w:left="1440"/>
+        <w:rPr>
+          <w:rFonts w:ascii="Verdana" w:hAnsi="Verdana"/>
+        </w:rPr>
+      </w:pPr>
+      <w:r>
+        <w:tab/>
+      </w:r>
+      <w:r>
+        <w:rPr>
+          <w:rFonts w:ascii="Verdana" w:hAnsi="Verdana"/>
+        </w:rPr>
+        <w:t xml:space="preserve">Make sure the collider name in PathFinder script and your collider layer name are the same. </w:t>
+      </w:r>
+      <w:r>
+        <w:rPr>
+          <w:rFonts w:ascii="Verdana" w:hAnsi="Verdana"/>
+        </w:rPr>
+        <w:t>And it</w:t>
+      </w:r>
+      <w:r>
+        <w:rPr>
+          <w:rFonts w:ascii="Verdana" w:hAnsi="Verdana"/>
+        </w:rPr>
+        <w:t>’</w:t>
+      </w:r>
+      <w:r>
+        <w:rPr>
+          <w:rFonts w:ascii="Verdana" w:hAnsi="Verdana"/>
+        </w:rPr>
+        <w:t xml:space="preserve">s best if your ground collider has a different layer than your player. </w:t>
+      </w:r>
+      <w:proofErr w:type="gramStart"/>
+      <w:r>
+        <w:rPr>
+          <w:rFonts w:ascii="Verdana" w:hAnsi="Verdana"/>
+        </w:rPr>
+        <w:t>E.g.</w:t>
+      </w:r>
+      <w:proofErr w:type="gramEnd"/>
+      <w:r>
+        <w:rPr>
+          <w:rFonts w:ascii="Verdana" w:hAnsi="Verdana"/>
+        </w:rPr>
+        <w:t xml:space="preserve"> Ground can have a layer “Ground”</w:t>
+      </w:r>
+      <w:r>
+        <w:rPr>
+          <w:rFonts w:ascii="Verdana" w:hAnsi="Verdana"/>
+        </w:rPr>
+        <w:t xml:space="preserve"> and characters can have something else. </w:t>
+      </w:r>
+      <w:r>
+        <w:rPr>
+          <w:rFonts w:ascii="Verdana" w:hAnsi="Verdana"/>
+        </w:rPr>
+        <w:t xml:space="preserve">The reason behind this is that we are doing </w:t>
+      </w:r>
+      <w:r>
+        <w:rPr>
+          <w:rFonts w:ascii="Verdana" w:hAnsi="Verdana"/>
+        </w:rPr>
+        <w:t>ray casts</w:t>
+      </w:r>
+      <w:r>
+        <w:rPr>
+          <w:rFonts w:ascii="Verdana" w:hAnsi="Verdana"/>
+        </w:rPr>
+        <w:t xml:space="preserve"> to find the height of the ground and if there is any other game object with </w:t>
+      </w:r>
+      <w:r>
+        <w:rPr>
+          <w:rFonts w:ascii="Verdana" w:hAnsi="Verdana"/>
+        </w:rPr>
+        <w:t xml:space="preserve">the </w:t>
+      </w:r>
+      <w:r>
+        <w:rPr>
+          <w:rFonts w:ascii="Verdana" w:hAnsi="Verdana"/>
+        </w:rPr>
+        <w:t>same layer, we will have trouble finding proper height.</w:t>
+      </w:r>
+    </w:p>
+    <w:p>
+      <w:pPr>
+        <w:pStyle w:val="Heading2"/>
+        <w:numPr>
+          <w:ilvl w:val="0"/>
+          <w:numId w:val="12"/>
+        </w:numPr>
+      </w:pPr>
+      <w:bookmarkStart w:id="23" w:name="_Toc59873699"/>
       <w:r>
         <w:t>Logging and other debugging</w:t>
       </w:r>
@@ -10896,6 +12463,7 @@
           <w:lang w:val="en-IN"/>
         </w:rPr>
       </w:pPr>
+      <w:proofErr w:type="spellStart"/>
       <w:r>
         <w:rPr>
           <w:rFonts w:ascii="Menlo" w:eastAsia="Times New Roman" w:hAnsi="Menlo" w:cs="Menlo"/>
@@ -10904,14 +12472,10 @@
           <w:szCs w:val="18"/>
           <w:lang w:val="en-IN"/>
         </w:rPr>
-        <w:t>QPathFinder.Logger.SetLoggingLevel( debugLogLevel );</w:t>
-      </w:r>
-    </w:p>
-    <w:p>
-      <w:pPr>
-        <w:shd w:val="clear" w:color="auto" w:fill="1E1E1E"/>
-        <w:spacing w:line="270" w:lineRule="atLeast"/>
-        <w:ind w:left="1440"/>
+        <w:t>QPathFinder.Logger.SetLoggingLevel</w:t>
+      </w:r>
+      <w:proofErr w:type="spellEnd"/>
+      <w:r>
         <w:rPr>
           <w:rFonts w:ascii="Menlo" w:eastAsia="Times New Roman" w:hAnsi="Menlo" w:cs="Menlo"/>
           <w:color w:val="D4D4D4"/>
@@ -10919,7 +12483,9 @@
           <w:szCs w:val="18"/>
           <w:lang w:val="en-IN"/>
         </w:rPr>
-      </w:pPr>
+        <w:t xml:space="preserve">( </w:t>
+      </w:r>
+      <w:proofErr w:type="spellStart"/>
       <w:r>
         <w:rPr>
           <w:rFonts w:ascii="Menlo" w:eastAsia="Times New Roman" w:hAnsi="Menlo" w:cs="Menlo"/>
@@ -10928,105 +12494,76 @@
           <w:szCs w:val="18"/>
           <w:lang w:val="en-IN"/>
         </w:rPr>
-        <w:t>QPathFinder.Logger.SetDebugDrawLineDuration ( debugDrawLineDuration );</w:t>
+        <w:t>debugLogLevel</w:t>
+      </w:r>
+      <w:proofErr w:type="spellEnd"/>
+      <w:r>
+        <w:rPr>
+          <w:rFonts w:ascii="Menlo" w:eastAsia="Times New Roman" w:hAnsi="Menlo" w:cs="Menlo"/>
+          <w:color w:val="D4D4D4"/>
+          <w:sz w:val="18"/>
+          <w:szCs w:val="18"/>
+          <w:lang w:val="en-IN"/>
+        </w:rPr>
+        <w:t xml:space="preserve"> );</w:t>
       </w:r>
     </w:p>
     <w:p>
       <w:pPr>
+        <w:shd w:val="clear" w:color="auto" w:fill="1E1E1E"/>
+        <w:spacing w:line="270" w:lineRule="atLeast"/>
         <w:ind w:left="1440"/>
         <w:rPr>
-          <w:rFonts w:ascii="Verdana" w:hAnsi="Verdana"/>
-        </w:rPr>
-      </w:pPr>
-      <w:r>
-        <w:rPr>
-          <w:rFonts w:ascii="Verdana" w:hAnsi="Verdana"/>
-        </w:rPr>
-        <w:t xml:space="preserve">Note: </w:t>
-      </w:r>
-      <w:r>
-        <w:rPr>
-          <w:rFonts w:ascii="Verdana" w:hAnsi="Verdana"/>
-        </w:rPr>
-        <w:t>W</w:t>
-      </w:r>
-      <w:r>
-        <w:rPr>
-          <w:rFonts w:ascii="Verdana" w:hAnsi="Verdana"/>
-        </w:rPr>
-        <w:t xml:space="preserve">hen log level is set to “Info”, you can also see </w:t>
-      </w:r>
-      <w:r>
-        <w:rPr>
-          <w:rFonts w:ascii="Verdana" w:hAnsi="Verdana"/>
-        </w:rPr>
-        <w:t xml:space="preserve">Debug Lines </w:t>
-      </w:r>
-      <w:r>
-        <w:rPr>
-          <w:rFonts w:ascii="Verdana" w:hAnsi="Verdana"/>
-        </w:rPr>
-        <w:t xml:space="preserve">drawn, </w:t>
-      </w:r>
-      <w:r>
-        <w:rPr>
-          <w:rFonts w:ascii="Verdana" w:hAnsi="Verdana"/>
-        </w:rPr>
-        <w:t>which</w:t>
-      </w:r>
-      <w:r>
-        <w:rPr>
-          <w:rFonts w:ascii="Verdana" w:hAnsi="Verdana"/>
-        </w:rPr>
-        <w:t xml:space="preserve"> shows the </w:t>
-      </w:r>
-      <w:r>
-        <w:rPr>
-          <w:rFonts w:ascii="Verdana" w:hAnsi="Verdana"/>
-        </w:rPr>
-        <w:t xml:space="preserve">shortest </w:t>
-      </w:r>
-      <w:r>
-        <w:rPr>
-          <w:rFonts w:ascii="Verdana" w:hAnsi="Verdana"/>
-        </w:rPr>
-        <w:t>path</w:t>
-      </w:r>
-      <w:r>
-        <w:rPr>
-          <w:rFonts w:ascii="Verdana" w:hAnsi="Verdana"/>
-        </w:rPr>
-        <w:t xml:space="preserve"> </w:t>
-      </w:r>
-      <w:r>
-        <w:rPr>
-          <w:rFonts w:ascii="Verdana" w:hAnsi="Verdana"/>
-        </w:rPr>
-        <w:t>chosen</w:t>
-      </w:r>
-      <w:r>
-        <w:rPr>
-          <w:rFonts w:ascii="Verdana" w:hAnsi="Verdana"/>
-        </w:rPr>
-        <w:t xml:space="preserve"> and other information using </w:t>
-      </w:r>
-      <w:r>
-        <w:rPr>
-          <w:rFonts w:ascii="Verdana" w:hAnsi="Verdana"/>
-        </w:rPr>
-        <w:t>debug lines</w:t>
-      </w:r>
-      <w:r>
-        <w:rPr>
-          <w:rFonts w:ascii="Verdana" w:hAnsi="Verdana"/>
-        </w:rPr>
-        <w:t xml:space="preserve"> in scene view</w:t>
-      </w:r>
-      <w:r>
-        <w:rPr>
-          <w:rFonts w:ascii="Verdana" w:hAnsi="Verdana"/>
-        </w:rPr>
-        <w:t>.</w:t>
+          <w:rFonts w:ascii="Menlo" w:eastAsia="Times New Roman" w:hAnsi="Menlo" w:cs="Menlo"/>
+          <w:color w:val="D4D4D4"/>
+          <w:sz w:val="18"/>
+          <w:szCs w:val="18"/>
+          <w:lang w:val="en-IN"/>
+        </w:rPr>
+      </w:pPr>
+      <w:proofErr w:type="spellStart"/>
+      <w:r>
+        <w:rPr>
+          <w:rFonts w:ascii="Menlo" w:eastAsia="Times New Roman" w:hAnsi="Menlo" w:cs="Menlo"/>
+          <w:color w:val="D4D4D4"/>
+          <w:sz w:val="18"/>
+          <w:szCs w:val="18"/>
+          <w:lang w:val="en-IN"/>
+        </w:rPr>
+        <w:t>QPathFinder.Logger.SetDebugDrawLineDuration</w:t>
+      </w:r>
+      <w:proofErr w:type="spellEnd"/>
+      <w:r>
+        <w:rPr>
+          <w:rFonts w:ascii="Menlo" w:eastAsia="Times New Roman" w:hAnsi="Menlo" w:cs="Menlo"/>
+          <w:color w:val="D4D4D4"/>
+          <w:sz w:val="18"/>
+          <w:szCs w:val="18"/>
+          <w:lang w:val="en-IN"/>
+        </w:rPr>
+        <w:t xml:space="preserve"> ( </w:t>
+      </w:r>
+      <w:proofErr w:type="spellStart"/>
+      <w:r>
+        <w:rPr>
+          <w:rFonts w:ascii="Menlo" w:eastAsia="Times New Roman" w:hAnsi="Menlo" w:cs="Menlo"/>
+          <w:color w:val="D4D4D4"/>
+          <w:sz w:val="18"/>
+          <w:szCs w:val="18"/>
+          <w:lang w:val="en-IN"/>
+        </w:rPr>
+        <w:t>debugDrawLineDuration</w:t>
+      </w:r>
+      <w:proofErr w:type="spellEnd"/>
+      <w:r>
+        <w:rPr>
+          <w:rFonts w:ascii="Menlo" w:eastAsia="Times New Roman" w:hAnsi="Menlo" w:cs="Menlo"/>
+          <w:color w:val="D4D4D4"/>
+          <w:sz w:val="18"/>
+          <w:szCs w:val="18"/>
+          <w:lang w:val="en-IN"/>
+        </w:rPr>
+        <w:t xml:space="preserve"> );</w:t>
       </w:r>
     </w:p>
     <w:p>
@@ -11040,41 +12577,138 @@
         <w:rPr>
           <w:rFonts w:ascii="Verdana" w:hAnsi="Verdana"/>
         </w:rPr>
-        <w:t xml:space="preserve">Make sure you </w:t>
-      </w:r>
-      <w:r>
-        <w:rPr>
-          <w:rFonts w:ascii="Verdana" w:hAnsi="Verdana"/>
-        </w:rPr>
-        <w:t xml:space="preserve">have </w:t>
-      </w:r>
-      <w:r>
-        <w:rPr>
-          <w:rFonts w:ascii="Verdana" w:hAnsi="Verdana"/>
-        </w:rPr>
-        <w:t>Gizmos</w:t>
-      </w:r>
-      <w:r>
-        <w:rPr>
-          <w:rFonts w:ascii="Verdana" w:hAnsi="Verdana"/>
-        </w:rPr>
-        <w:t xml:space="preserve"> turned on</w:t>
-      </w:r>
-      <w:r>
-        <w:rPr>
-          <w:rFonts w:ascii="Verdana" w:hAnsi="Verdana"/>
-        </w:rPr>
-        <w:t xml:space="preserve">. </w:t>
+        <w:t xml:space="preserve">Note: </w:t>
+      </w:r>
+      <w:r>
+        <w:rPr>
+          <w:rFonts w:ascii="Verdana" w:hAnsi="Verdana"/>
+        </w:rPr>
+        <w:t>W</w:t>
+      </w:r>
+      <w:r>
+        <w:rPr>
+          <w:rFonts w:ascii="Verdana" w:hAnsi="Verdana"/>
+        </w:rPr>
+        <w:t xml:space="preserve">hen log level is set to “Info”, you can also see </w:t>
+      </w:r>
+      <w:r>
+        <w:rPr>
+          <w:rFonts w:ascii="Verdana" w:hAnsi="Verdana"/>
+        </w:rPr>
+        <w:t xml:space="preserve">Debug Lines </w:t>
+      </w:r>
+      <w:r>
+        <w:rPr>
+          <w:rFonts w:ascii="Verdana" w:hAnsi="Verdana"/>
+        </w:rPr>
+        <w:t xml:space="preserve">drawn, </w:t>
+      </w:r>
+      <w:r>
+        <w:rPr>
+          <w:rFonts w:ascii="Verdana" w:hAnsi="Verdana"/>
+        </w:rPr>
+        <w:t>which</w:t>
+      </w:r>
+      <w:r>
+        <w:rPr>
+          <w:rFonts w:ascii="Verdana" w:hAnsi="Verdana"/>
+        </w:rPr>
+        <w:t xml:space="preserve"> shows the </w:t>
+      </w:r>
+      <w:r>
+        <w:rPr>
+          <w:rFonts w:ascii="Verdana" w:hAnsi="Verdana"/>
+        </w:rPr>
+        <w:t xml:space="preserve">shortest </w:t>
+      </w:r>
+      <w:r>
+        <w:rPr>
+          <w:rFonts w:ascii="Verdana" w:hAnsi="Verdana"/>
+        </w:rPr>
+        <w:t>path</w:t>
+      </w:r>
+      <w:r>
+        <w:rPr>
+          <w:rFonts w:ascii="Verdana" w:hAnsi="Verdana"/>
+        </w:rPr>
+        <w:t xml:space="preserve"> </w:t>
+      </w:r>
+      <w:r>
+        <w:rPr>
+          <w:rFonts w:ascii="Verdana" w:hAnsi="Verdana"/>
+        </w:rPr>
+        <w:t>chosen</w:t>
+      </w:r>
+      <w:r>
+        <w:rPr>
+          <w:rFonts w:ascii="Verdana" w:hAnsi="Verdana"/>
+        </w:rPr>
+        <w:t xml:space="preserve"> and other information using </w:t>
+      </w:r>
+      <w:r>
+        <w:rPr>
+          <w:rFonts w:ascii="Verdana" w:hAnsi="Verdana"/>
+        </w:rPr>
+        <w:t>debug lines</w:t>
+      </w:r>
+      <w:r>
+        <w:rPr>
+          <w:rFonts w:ascii="Verdana" w:hAnsi="Verdana"/>
+        </w:rPr>
+        <w:t xml:space="preserve"> in scene view</w:t>
+      </w:r>
+      <w:r>
+        <w:rPr>
+          <w:rFonts w:ascii="Verdana" w:hAnsi="Verdana"/>
+        </w:rPr>
+        <w:t>.</w:t>
       </w:r>
     </w:p>
     <w:p>
       <w:pPr>
         <w:ind w:left="1440"/>
-      </w:pPr>
+        <w:rPr>
+          <w:rFonts w:ascii="Verdana" w:hAnsi="Verdana"/>
+        </w:rPr>
+      </w:pPr>
+      <w:r>
+        <w:rPr>
+          <w:rFonts w:ascii="Verdana" w:hAnsi="Verdana"/>
+        </w:rPr>
+        <w:t xml:space="preserve">Make sure you </w:t>
+      </w:r>
+      <w:r>
+        <w:rPr>
+          <w:rFonts w:ascii="Verdana" w:hAnsi="Verdana"/>
+        </w:rPr>
+        <w:t xml:space="preserve">have </w:t>
+      </w:r>
+      <w:r>
+        <w:rPr>
+          <w:rFonts w:ascii="Verdana" w:hAnsi="Verdana"/>
+        </w:rPr>
+        <w:t>Gizmos</w:t>
+      </w:r>
+      <w:r>
+        <w:rPr>
+          <w:rFonts w:ascii="Verdana" w:hAnsi="Verdana"/>
+        </w:rPr>
+        <w:t xml:space="preserve"> turned on</w:t>
+      </w:r>
+      <w:r>
+        <w:rPr>
+          <w:rFonts w:ascii="Verdana" w:hAnsi="Verdana"/>
+        </w:rPr>
+        <w:t xml:space="preserve">. </w:t>
+      </w:r>
     </w:p>
     <w:p>
-      <w:r>
-        <w:lastRenderedPageBreak/>
+      <w:pPr>
+        <w:ind w:left="1440"/>
+      </w:pPr>
+    </w:p>
+    <w:p>
+      <w:r>
         <w:t>If you have any other questions, please visit my website Veluri.in and drop a message with your email. I will get back to you.</w:t>
       </w:r>
     </w:p>
@@ -11111,7 +12745,7 @@
 </file>
 
 <file path=word/endnotes.xml><?xml version="1.0" encoding="utf-8"?>
-<w:endnotes xmlns:wpc="http://schemas.microsoft.com/office/word/2010/wordprocessingCanvas" xmlns:cx="http://schemas.microsoft.com/office/drawing/2014/chartex" xmlns:cx1="http://schemas.microsoft.com/office/drawing/2015/9/8/chartex" xmlns:cx2="http://schemas.microsoft.com/office/drawing/2015/10/21/chartex" xmlns:cx3="http://schemas.microsoft.com/office/drawing/2016/5/9/chartex" xmlns:cx4="http://schemas.microsoft.com/office/drawing/2016/5/10/chartex" xmlns:cx5="http://schemas.microsoft.com/office/drawing/2016/5/11/chartex" xmlns:cx6="http://schemas.microsoft.com/office/drawing/2016/5/12/chartex" xmlns:cx7="http://schemas.microsoft.com/office/drawing/2016/5/13/chartex" xmlns:cx8="http://schemas.microsoft.com/office/drawing/2016/5/14/chartex" xmlns:mc="http://schemas.openxmlformats.org/markup-compatibility/2006" xmlns:aink="http://schemas.microsoft.com/office/drawing/2016/ink" xmlns:am3d="http://schemas.microsoft.com/office/drawing/2017/model3d" xmlns:o="urn:schemas-microsoft-com:office:office" xmlns:r="http://schemas.openxmlformats.org/officeDocument/2006/relationships" xmlns:m="http://schemas.openxmlformats.org/officeDocument/2006/math" xmlns:v="urn:schemas-microsoft-com:vml" xmlns:wp14="http://schemas.microsoft.com/office/word/2010/wordprocessingDrawing" xmlns:wp="http://schemas.openxmlformats.org/drawingml/2006/wordprocessingDrawing" xmlns:w10="urn:schemas-microsoft-com:office:word" xmlns:w="http://schemas.openxmlformats.org/wordprocessingml/2006/main" xmlns:w14="http://schemas.microsoft.com/office/word/2010/wordml" xmlns:w15="http://schemas.microsoft.com/office/word/2012/wordml" xmlns:w16cid="http://schemas.microsoft.com/office/word/2016/wordml/cid" xmlns:w16se="http://schemas.microsoft.com/office/word/2015/wordml/symex" xmlns:wpg="http://schemas.microsoft.com/office/word/2010/wordprocessingGroup" xmlns:wpi="http://schemas.microsoft.com/office/word/2010/wordprocessingInk" xmlns:wne="http://schemas.microsoft.com/office/word/2006/wordml" xmlns:wps="http://schemas.microsoft.com/office/word/2010/wordprocessingShape" mc:Ignorable="w14 w15 w16se w16cid wp14">
+<w:endnotes xmlns:wpc="http://schemas.microsoft.com/office/word/2010/wordprocessingCanvas" xmlns:cx="http://schemas.microsoft.com/office/drawing/2014/chartex" xmlns:cx1="http://schemas.microsoft.com/office/drawing/2015/9/8/chartex" xmlns:cx2="http://schemas.microsoft.com/office/drawing/2015/10/21/chartex" xmlns:cx3="http://schemas.microsoft.com/office/drawing/2016/5/9/chartex" xmlns:cx4="http://schemas.microsoft.com/office/drawing/2016/5/10/chartex" xmlns:cx5="http://schemas.microsoft.com/office/drawing/2016/5/11/chartex" xmlns:cx6="http://schemas.microsoft.com/office/drawing/2016/5/12/chartex" xmlns:cx7="http://schemas.microsoft.com/office/drawing/2016/5/13/chartex" xmlns:cx8="http://schemas.microsoft.com/office/drawing/2016/5/14/chartex" xmlns:mc="http://schemas.openxmlformats.org/markup-compatibility/2006" xmlns:aink="http://schemas.microsoft.com/office/drawing/2016/ink" xmlns:am3d="http://schemas.microsoft.com/office/drawing/2017/model3d" xmlns:o="urn:schemas-microsoft-com:office:office" xmlns:r="http://schemas.openxmlformats.org/officeDocument/2006/relationships" xmlns:m="http://schemas.openxmlformats.org/officeDocument/2006/math" xmlns:v="urn:schemas-microsoft-com:vml" xmlns:wp14="http://schemas.microsoft.com/office/word/2010/wordprocessingDrawing" xmlns:wp="http://schemas.openxmlformats.org/drawingml/2006/wordprocessingDrawing" xmlns:w10="urn:schemas-microsoft-com:office:word" xmlns:w="http://schemas.openxmlformats.org/wordprocessingml/2006/main" xmlns:w14="http://schemas.microsoft.com/office/word/2010/wordml" xmlns:w15="http://schemas.microsoft.com/office/word/2012/wordml" xmlns:w16cex="http://schemas.microsoft.com/office/word/2018/wordml/cex" xmlns:w16cid="http://schemas.microsoft.com/office/word/2016/wordml/cid" xmlns:w16="http://schemas.microsoft.com/office/word/2018/wordml" xmlns:w16se="http://schemas.microsoft.com/office/word/2015/wordml/symex" xmlns:wpg="http://schemas.microsoft.com/office/word/2010/wordprocessingGroup" xmlns:wpi="http://schemas.microsoft.com/office/word/2010/wordprocessingInk" xmlns:wne="http://schemas.microsoft.com/office/word/2006/wordml" xmlns:wps="http://schemas.microsoft.com/office/word/2010/wordprocessingShape" mc:Ignorable="w14 w15 w16se w16cid w16 w16cex wp14">
   <w:endnote w:type="separator" w:id="-1">
     <w:p>
       <w:pPr>
@@ -11136,7 +12770,7 @@
 </file>
 
 <file path=word/footnotes.xml><?xml version="1.0" encoding="utf-8"?>
-<w:footnotes xmlns:wpc="http://schemas.microsoft.com/office/word/2010/wordprocessingCanvas" xmlns:cx="http://schemas.microsoft.com/office/drawing/2014/chartex" xmlns:cx1="http://schemas.microsoft.com/office/drawing/2015/9/8/chartex" xmlns:cx2="http://schemas.microsoft.com/office/drawing/2015/10/21/chartex" xmlns:cx3="http://schemas.microsoft.com/office/drawing/2016/5/9/chartex" xmlns:cx4="http://schemas.microsoft.com/office/drawing/2016/5/10/chartex" xmlns:cx5="http://schemas.microsoft.com/office/drawing/2016/5/11/chartex" xmlns:cx6="http://schemas.microsoft.com/office/drawing/2016/5/12/chartex" xmlns:cx7="http://schemas.microsoft.com/office/drawing/2016/5/13/chartex" xmlns:cx8="http://schemas.microsoft.com/office/drawing/2016/5/14/chartex" xmlns:mc="http://schemas.openxmlformats.org/markup-compatibility/2006" xmlns:aink="http://schemas.microsoft.com/office/drawing/2016/ink" xmlns:am3d="http://schemas.microsoft.com/office/drawing/2017/model3d" xmlns:o="urn:schemas-microsoft-com:office:office" xmlns:r="http://schemas.openxmlformats.org/officeDocument/2006/relationships" xmlns:m="http://schemas.openxmlformats.org/officeDocument/2006/math" xmlns:v="urn:schemas-microsoft-com:vml" xmlns:wp14="http://schemas.microsoft.com/office/word/2010/wordprocessingDrawing" xmlns:wp="http://schemas.openxmlformats.org/drawingml/2006/wordprocessingDrawing" xmlns:w10="urn:schemas-microsoft-com:office:word" xmlns:w="http://schemas.openxmlformats.org/wordprocessingml/2006/main" xmlns:w14="http://schemas.microsoft.com/office/word/2010/wordml" xmlns:w15="http://schemas.microsoft.com/office/word/2012/wordml" xmlns:w16cid="http://schemas.microsoft.com/office/word/2016/wordml/cid" xmlns:w16se="http://schemas.microsoft.com/office/word/2015/wordml/symex" xmlns:wpg="http://schemas.microsoft.com/office/word/2010/wordprocessingGroup" xmlns:wpi="http://schemas.microsoft.com/office/word/2010/wordprocessingInk" xmlns:wne="http://schemas.microsoft.com/office/word/2006/wordml" xmlns:wps="http://schemas.microsoft.com/office/word/2010/wordprocessingShape" mc:Ignorable="w14 w15 w16se w16cid wp14">
+<w:footnotes xmlns:wpc="http://schemas.microsoft.com/office/word/2010/wordprocessingCanvas" xmlns:cx="http://schemas.microsoft.com/office/drawing/2014/chartex" xmlns:cx1="http://schemas.microsoft.com/office/drawing/2015/9/8/chartex" xmlns:cx2="http://schemas.microsoft.com/office/drawing/2015/10/21/chartex" xmlns:cx3="http://schemas.microsoft.com/office/drawing/2016/5/9/chartex" xmlns:cx4="http://schemas.microsoft.com/office/drawing/2016/5/10/chartex" xmlns:cx5="http://schemas.microsoft.com/office/drawing/2016/5/11/chartex" xmlns:cx6="http://schemas.microsoft.com/office/drawing/2016/5/12/chartex" xmlns:cx7="http://schemas.microsoft.com/office/drawing/2016/5/13/chartex" xmlns:cx8="http://schemas.microsoft.com/office/drawing/2016/5/14/chartex" xmlns:mc="http://schemas.openxmlformats.org/markup-compatibility/2006" xmlns:aink="http://schemas.microsoft.com/office/drawing/2016/ink" xmlns:am3d="http://schemas.microsoft.com/office/drawing/2017/model3d" xmlns:o="urn:schemas-microsoft-com:office:office" xmlns:r="http://schemas.openxmlformats.org/officeDocument/2006/relationships" xmlns:m="http://schemas.openxmlformats.org/officeDocument/2006/math" xmlns:v="urn:schemas-microsoft-com:vml" xmlns:wp14="http://schemas.microsoft.com/office/word/2010/wordprocessingDrawing" xmlns:wp="http://schemas.openxmlformats.org/drawingml/2006/wordprocessingDrawing" xmlns:w10="urn:schemas-microsoft-com:office:word" xmlns:w="http://schemas.openxmlformats.org/wordprocessingml/2006/main" xmlns:w14="http://schemas.microsoft.com/office/word/2010/wordml" xmlns:w15="http://schemas.microsoft.com/office/word/2012/wordml" xmlns:w16cex="http://schemas.microsoft.com/office/word/2018/wordml/cex" xmlns:w16cid="http://schemas.microsoft.com/office/word/2016/wordml/cid" xmlns:w16="http://schemas.microsoft.com/office/word/2018/wordml" xmlns:w16se="http://schemas.microsoft.com/office/word/2015/wordml/symex" xmlns:wpg="http://schemas.microsoft.com/office/word/2010/wordprocessingGroup" xmlns:wpi="http://schemas.microsoft.com/office/word/2010/wordprocessingInk" xmlns:wne="http://schemas.microsoft.com/office/word/2006/wordml" xmlns:wps="http://schemas.microsoft.com/office/word/2010/wordprocessingShape" mc:Ignorable="w14 w15 w16se w16cid w16 w16cex wp14">
   <w:footnote w:type="separator" w:id="-1">
     <w:p>
       <w:pPr>
@@ -11161,7 +12795,7 @@
 </file>
 
 <file path=word/numbering.xml><?xml version="1.0" encoding="utf-8"?>
-<w:numbering xmlns:wpc="http://schemas.microsoft.com/office/word/2010/wordprocessingCanvas" xmlns:cx="http://schemas.microsoft.com/office/drawing/2014/chartex" xmlns:cx1="http://schemas.microsoft.com/office/drawing/2015/9/8/chartex" xmlns:cx2="http://schemas.microsoft.com/office/drawing/2015/10/21/chartex" xmlns:cx3="http://schemas.microsoft.com/office/drawing/2016/5/9/chartex" xmlns:cx4="http://schemas.microsoft.com/office/drawing/2016/5/10/chartex" xmlns:cx5="http://schemas.microsoft.com/office/drawing/2016/5/11/chartex" xmlns:cx6="http://schemas.microsoft.com/office/drawing/2016/5/12/chartex" xmlns:cx7="http://schemas.microsoft.com/office/drawing/2016/5/13/chartex" xmlns:cx8="http://schemas.microsoft.com/office/drawing/2016/5/14/chartex" xmlns:mc="http://schemas.openxmlformats.org/markup-compatibility/2006" xmlns:aink="http://schemas.microsoft.com/office/drawing/2016/ink" xmlns:am3d="http://schemas.microsoft.com/office/drawing/2017/model3d" xmlns:o="urn:schemas-microsoft-com:office:office" xmlns:r="http://schemas.openxmlformats.org/officeDocument/2006/relationships" xmlns:m="http://schemas.openxmlformats.org/officeDocument/2006/math" xmlns:v="urn:schemas-microsoft-com:vml" xmlns:wp14="http://schemas.microsoft.com/office/word/2010/wordprocessingDrawing" xmlns:wp="http://schemas.openxmlformats.org/drawingml/2006/wordprocessingDrawing" xmlns:w10="urn:schemas-microsoft-com:office:word" xmlns:w="http://schemas.openxmlformats.org/wordprocessingml/2006/main" xmlns:w14="http://schemas.microsoft.com/office/word/2010/wordml" xmlns:w15="http://schemas.microsoft.com/office/word/2012/wordml" xmlns:w16cid="http://schemas.microsoft.com/office/word/2016/wordml/cid" xmlns:w16se="http://schemas.microsoft.com/office/word/2015/wordml/symex" xmlns:wpg="http://schemas.microsoft.com/office/word/2010/wordprocessingGroup" xmlns:wpi="http://schemas.microsoft.com/office/word/2010/wordprocessingInk" xmlns:wne="http://schemas.microsoft.com/office/word/2006/wordml" xmlns:wps="http://schemas.microsoft.com/office/word/2010/wordprocessingShape" mc:Ignorable="w14 w15 w16se w16cid wp14">
+<w:numbering xmlns:wpc="http://schemas.microsoft.com/office/word/2010/wordprocessingCanvas" xmlns:cx="http://schemas.microsoft.com/office/drawing/2014/chartex" xmlns:cx1="http://schemas.microsoft.com/office/drawing/2015/9/8/chartex" xmlns:cx2="http://schemas.microsoft.com/office/drawing/2015/10/21/chartex" xmlns:cx3="http://schemas.microsoft.com/office/drawing/2016/5/9/chartex" xmlns:cx4="http://schemas.microsoft.com/office/drawing/2016/5/10/chartex" xmlns:cx5="http://schemas.microsoft.com/office/drawing/2016/5/11/chartex" xmlns:cx6="http://schemas.microsoft.com/office/drawing/2016/5/12/chartex" xmlns:cx7="http://schemas.microsoft.com/office/drawing/2016/5/13/chartex" xmlns:cx8="http://schemas.microsoft.com/office/drawing/2016/5/14/chartex" xmlns:mc="http://schemas.openxmlformats.org/markup-compatibility/2006" xmlns:aink="http://schemas.microsoft.com/office/drawing/2016/ink" xmlns:am3d="http://schemas.microsoft.com/office/drawing/2017/model3d" xmlns:o="urn:schemas-microsoft-com:office:office" xmlns:r="http://schemas.openxmlformats.org/officeDocument/2006/relationships" xmlns:m="http://schemas.openxmlformats.org/officeDocument/2006/math" xmlns:v="urn:schemas-microsoft-com:vml" xmlns:wp14="http://schemas.microsoft.com/office/word/2010/wordprocessingDrawing" xmlns:wp="http://schemas.openxmlformats.org/drawingml/2006/wordprocessingDrawing" xmlns:w10="urn:schemas-microsoft-com:office:word" xmlns:w="http://schemas.openxmlformats.org/wordprocessingml/2006/main" xmlns:w14="http://schemas.microsoft.com/office/word/2010/wordml" xmlns:w15="http://schemas.microsoft.com/office/word/2012/wordml" xmlns:w16cex="http://schemas.microsoft.com/office/word/2018/wordml/cex" xmlns:w16cid="http://schemas.microsoft.com/office/word/2016/wordml/cid" xmlns:w16="http://schemas.microsoft.com/office/word/2018/wordml" xmlns:w16se="http://schemas.microsoft.com/office/word/2015/wordml/symex" xmlns:wpg="http://schemas.microsoft.com/office/word/2010/wordprocessingGroup" xmlns:wpi="http://schemas.microsoft.com/office/word/2010/wordprocessingInk" xmlns:wne="http://schemas.microsoft.com/office/word/2006/wordml" xmlns:wps="http://schemas.microsoft.com/office/word/2010/wordprocessingShape" mc:Ignorable="w14 w15 w16se w16cid w16 w16cex wp14">
   <w:abstractNum w:abstractNumId="0" w15:restartNumberingAfterBreak="0">
     <w:nsid w:val="070336E5"/>
     <w:multiLevelType w:val="hybridMultilevel"/>
@@ -12348,7 +13982,7 @@
 </file>
 
 <file path=word/styles.xml><?xml version="1.0" encoding="utf-8"?>
-<w:styles xmlns:mc="http://schemas.openxmlformats.org/markup-compatibility/2006" xmlns:r="http://schemas.openxmlformats.org/officeDocument/2006/relationships" xmlns:w="http://schemas.openxmlformats.org/wordprocessingml/2006/main" xmlns:w14="http://schemas.microsoft.com/office/word/2010/wordml" xmlns:w15="http://schemas.microsoft.com/office/word/2012/wordml" xmlns:w16cid="http://schemas.microsoft.com/office/word/2016/wordml/cid" xmlns:w16se="http://schemas.microsoft.com/office/word/2015/wordml/symex" mc:Ignorable="w14 w15 w16se w16cid">
+<w:styles xmlns:mc="http://schemas.openxmlformats.org/markup-compatibility/2006" xmlns:r="http://schemas.openxmlformats.org/officeDocument/2006/relationships" xmlns:w="http://schemas.openxmlformats.org/wordprocessingml/2006/main" xmlns:w14="http://schemas.microsoft.com/office/word/2010/wordml" xmlns:w15="http://schemas.microsoft.com/office/word/2012/wordml" xmlns:w16cex="http://schemas.microsoft.com/office/word/2018/wordml/cex" xmlns:w16cid="http://schemas.microsoft.com/office/word/2016/wordml/cid" xmlns:w16="http://schemas.microsoft.com/office/word/2018/wordml" xmlns:w16se="http://schemas.microsoft.com/office/word/2015/wordml/symex" mc:Ignorable="w14 w15 w16se w16cid w16 w16cex">
   <w:docDefaults>
     <w:rPrDefault>
       <w:rPr>
@@ -12364,7 +13998,7 @@
       </w:pPr>
     </w:pPrDefault>
   </w:docDefaults>
-  <w:latentStyles w:defLockedState="0" w:defUIPriority="99" w:defSemiHidden="0" w:defUnhideWhenUsed="0" w:defQFormat="0" w:count="375">
+  <w:latentStyles w:defLockedState="0" w:defUIPriority="99" w:defSemiHidden="0" w:defUnhideWhenUsed="0" w:defQFormat="0" w:count="376">
     <w:lsdException w:name="Normal" w:uiPriority="0" w:qFormat="1"/>
     <w:lsdException w:name="heading 1" w:uiPriority="9" w:qFormat="1"/>
     <w:lsdException w:name="heading 2" w:semiHidden="1" w:uiPriority="9" w:unhideWhenUsed="1" w:qFormat="1"/>
@@ -12470,7 +14104,6 @@
     <w:lsdException w:name="HTML Sample" w:semiHidden="1" w:unhideWhenUsed="1"/>
     <w:lsdException w:name="HTML Typewriter" w:semiHidden="1" w:unhideWhenUsed="1"/>
     <w:lsdException w:name="HTML Variable" w:semiHidden="1" w:unhideWhenUsed="1"/>
-    <w:lsdException w:name="Normal Table" w:semiHidden="1" w:unhideWhenUsed="1"/>
     <w:lsdException w:name="annotation subject" w:semiHidden="1" w:unhideWhenUsed="1"/>
     <w:lsdException w:name="No List" w:semiHidden="1" w:unhideWhenUsed="1"/>
     <w:lsdException w:name="Outline List 1" w:semiHidden="1" w:unhideWhenUsed="1"/>
@@ -12517,10 +14150,8 @@
     <w:lsdException w:name="Table Subtle 2" w:semiHidden="1" w:unhideWhenUsed="1"/>
     <w:lsdException w:name="Table Web 1" w:semiHidden="1" w:unhideWhenUsed="1"/>
     <w:lsdException w:name="Table Web 2" w:semiHidden="1" w:unhideWhenUsed="1"/>
-    <w:lsdException w:name="Table Web 3" w:semiHidden="1" w:unhideWhenUsed="1"/>
     <w:lsdException w:name="Balloon Text" w:semiHidden="1" w:unhideWhenUsed="1"/>
     <w:lsdException w:name="Table Grid" w:uiPriority="39"/>
-    <w:lsdException w:name="Table Theme" w:semiHidden="1" w:unhideWhenUsed="1"/>
     <w:lsdException w:name="Placeholder Text" w:semiHidden="1"/>
     <w:lsdException w:name="No Spacing" w:uiPriority="1" w:qFormat="1"/>
     <w:lsdException w:name="Light Shading" w:uiPriority="60"/>
@@ -12740,6 +14371,7 @@
     <w:lsdException w:name="Smart Hyperlink" w:semiHidden="1" w:unhideWhenUsed="1"/>
     <w:lsdException w:name="Hashtag" w:semiHidden="1" w:unhideWhenUsed="1"/>
     <w:lsdException w:name="Unresolved Mention" w:semiHidden="1" w:unhideWhenUsed="1"/>
+    <w:lsdException w:name="Smart Link" w:semiHidden="1" w:unhideWhenUsed="1"/>
   </w:latentStyles>
   <w:style w:type="paragraph" w:default="1" w:styleId="Normal">
     <w:name w:val="Normal"/>
@@ -12807,6 +14439,28 @@
       <w:color w:val="1F3763" w:themeColor="accent1" w:themeShade="7F"/>
       <w:sz w:val="24"/>
       <w:szCs w:val="24"/>
+    </w:rPr>
+  </w:style>
+  <w:style w:type="paragraph" w:styleId="Heading4">
+    <w:name w:val="heading 4"/>
+    <w:basedOn w:val="Normal"/>
+    <w:next w:val="Normal"/>
+    <w:link w:val="Heading4Char"/>
+    <w:uiPriority w:val="9"/>
+    <w:unhideWhenUsed/>
+    <w:qFormat/>
+    <w:rsid w:val="00366E3D"/>
+    <w:pPr>
+      <w:keepNext/>
+      <w:keepLines/>
+      <w:spacing w:before="40" w:after="0"/>
+      <w:outlineLvl w:val="3"/>
+    </w:pPr>
+    <w:rPr>
+      <w:rFonts w:asciiTheme="majorHAnsi" w:eastAsiaTheme="majorEastAsia" w:hAnsiTheme="majorHAnsi" w:cstheme="majorBidi"/>
+      <w:i/>
+      <w:iCs/>
+      <w:color w:val="2F5496" w:themeColor="accent1" w:themeShade="BF"/>
     </w:rPr>
   </w:style>
   <w:style w:type="character" w:default="1" w:styleId="DefaultParagraphFont">
@@ -13259,6 +14913,19 @@
       <w:u w:val="single"/>
     </w:rPr>
   </w:style>
+  <w:style w:type="character" w:customStyle="1" w:styleId="Heading4Char">
+    <w:name w:val="Heading 4 Char"/>
+    <w:basedOn w:val="DefaultParagraphFont"/>
+    <w:link w:val="Heading4"/>
+    <w:uiPriority w:val="9"/>
+    <w:rsid w:val="00366E3D"/>
+    <w:rPr>
+      <w:rFonts w:asciiTheme="majorHAnsi" w:eastAsiaTheme="majorEastAsia" w:hAnsiTheme="majorHAnsi" w:cstheme="majorBidi"/>
+      <w:i/>
+      <w:iCs/>
+      <w:color w:val="2F5496" w:themeColor="accent1" w:themeShade="BF"/>
+    </w:rPr>
+  </w:style>
 </w:styles>
 </file>
 

</xml_diff>